<commit_message>
FR faza ispravke dokumenata
</commit_message>
<xml_diff>
--- a/Faza2/SSU/Dodavanje sprave.docx
+++ b/Faza2/SSU/Dodavanje sprave.docx
@@ -179,8 +179,8 @@
       </w:tblPr>
       <w:tblGrid>
         <w:gridCol w:w="2394"/>
-        <w:gridCol w:w="2394"/>
-        <w:gridCol w:w="2394"/>
+        <w:gridCol w:w="1766"/>
+        <w:gridCol w:w="3022"/>
         <w:gridCol w:w="2394"/>
       </w:tblGrid>
       <w:tr>
@@ -224,7 +224,7 @@
         </w:tc>
         <w:tc>
           <w:tcPr>
-            <w:tcW w:w="2394" w:type="dxa"/>
+            <w:tcW w:w="1766" w:type="dxa"/>
           </w:tcPr>
           <w:p>
             <w:pPr>
@@ -246,7 +246,7 @@
         </w:tc>
         <w:tc>
           <w:tcPr>
-            <w:tcW w:w="2394" w:type="dxa"/>
+            <w:tcW w:w="3022" w:type="dxa"/>
           </w:tcPr>
           <w:p>
             <w:pPr>
@@ -330,7 +330,7 @@
         </w:tc>
         <w:tc>
           <w:tcPr>
-            <w:tcW w:w="2394" w:type="dxa"/>
+            <w:tcW w:w="1766" w:type="dxa"/>
           </w:tcPr>
           <w:p>
             <w:pPr>
@@ -352,7 +352,7 @@
         </w:tc>
         <w:tc>
           <w:tcPr>
-            <w:tcW w:w="2394" w:type="dxa"/>
+            <w:tcW w:w="3022" w:type="dxa"/>
           </w:tcPr>
           <w:p>
             <w:pPr>
@@ -422,10 +422,83 @@
               <w:spacing w:after="0" w:line="240" w:lineRule="auto"/>
               <w:jc w:val="center"/>
               <w:rPr>
+                <w:rFonts w:hint="default"/>
                 <w:b/>
                 <w:sz w:val="36"/>
+                <w:lang w:val="sr-Latn-RS"/>
               </w:rPr>
             </w:pPr>
+            <w:r>
+              <w:rPr>
+                <w:rFonts w:hint="default"/>
+                <w:b/>
+                <w:sz w:val="36"/>
+                <w:lang w:val="sr-Latn-RS"/>
+              </w:rPr>
+              <w:t>28.03.2020</w:t>
+            </w:r>
+          </w:p>
+        </w:tc>
+        <w:tc>
+          <w:tcPr>
+            <w:tcW w:w="1766" w:type="dxa"/>
+          </w:tcPr>
+          <w:p>
+            <w:pPr>
+              <w:spacing w:after="0" w:line="240" w:lineRule="auto"/>
+              <w:jc w:val="center"/>
+              <w:rPr>
+                <w:rFonts w:hint="default"/>
+                <w:b/>
+                <w:sz w:val="36"/>
+                <w:lang w:val="sr-Latn-RS"/>
+              </w:rPr>
+            </w:pPr>
+            <w:r>
+              <w:rPr>
+                <w:rFonts w:hint="default"/>
+                <w:b/>
+                <w:sz w:val="36"/>
+                <w:lang w:val="sr-Latn-RS"/>
+              </w:rPr>
+              <w:t>1.1</w:t>
+            </w:r>
+          </w:p>
+        </w:tc>
+        <w:tc>
+          <w:tcPr>
+            <w:tcW w:w="3022" w:type="dxa"/>
+          </w:tcPr>
+          <w:p>
+            <w:pPr>
+              <w:spacing w:after="0" w:line="240" w:lineRule="auto"/>
+              <w:jc w:val="center"/>
+              <w:rPr>
+                <w:rFonts w:hint="default"/>
+                <w:b/>
+                <w:sz w:val="36"/>
+                <w:lang w:val="sr-Latn-RS"/>
+              </w:rPr>
+            </w:pPr>
+            <w:r>
+              <w:rPr>
+                <w:rFonts w:hint="default"/>
+                <w:b/>
+                <w:sz w:val="36"/>
+                <w:lang w:val="sr-Latn-RS"/>
+              </w:rPr>
+              <w:t>U</w:t>
+            </w:r>
+            <w:r>
+              <w:rPr>
+                <w:rFonts w:hint="default"/>
+                <w:b/>
+                <w:sz w:val="32"/>
+                <w:szCs w:val="21"/>
+                <w:lang w:val="sr-Latn-RS"/>
+              </w:rPr>
+              <w:t xml:space="preserve"> tokovima dodata informacija o obaveznim poljima</w:t>
+            </w:r>
           </w:p>
         </w:tc>
         <w:tc>
@@ -437,40 +510,21 @@
               <w:spacing w:after="0" w:line="240" w:lineRule="auto"/>
               <w:jc w:val="center"/>
               <w:rPr>
+                <w:rFonts w:hint="default"/>
                 <w:b/>
                 <w:sz w:val="36"/>
+                <w:lang w:val="sr-Latn-RS"/>
               </w:rPr>
             </w:pPr>
-          </w:p>
-        </w:tc>
-        <w:tc>
-          <w:tcPr>
-            <w:tcW w:w="2394" w:type="dxa"/>
-          </w:tcPr>
-          <w:p>
-            <w:pPr>
-              <w:spacing w:after="0" w:line="240" w:lineRule="auto"/>
-              <w:jc w:val="center"/>
-              <w:rPr>
+            <w:r>
+              <w:rPr>
+                <w:rFonts w:hint="default"/>
                 <w:b/>
                 <w:sz w:val="36"/>
-              </w:rPr>
-            </w:pPr>
-          </w:p>
-        </w:tc>
-        <w:tc>
-          <w:tcPr>
-            <w:tcW w:w="2394" w:type="dxa"/>
-          </w:tcPr>
-          <w:p>
-            <w:pPr>
-              <w:spacing w:after="0" w:line="240" w:lineRule="auto"/>
-              <w:jc w:val="center"/>
-              <w:rPr>
-                <w:b/>
-                <w:sz w:val="36"/>
-              </w:rPr>
-            </w:pPr>
+                <w:lang w:val="sr-Latn-RS"/>
+              </w:rPr>
+              <w:t>Dušan Cvjetičanin</w:t>
+            </w:r>
           </w:p>
         </w:tc>
       </w:tr>
@@ -508,7 +562,7 @@
         </w:tc>
         <w:tc>
           <w:tcPr>
-            <w:tcW w:w="2394" w:type="dxa"/>
+            <w:tcW w:w="1766" w:type="dxa"/>
           </w:tcPr>
           <w:p>
             <w:pPr>
@@ -523,7 +577,7 @@
         </w:tc>
         <w:tc>
           <w:tcPr>
-            <w:tcW w:w="2394" w:type="dxa"/>
+            <w:tcW w:w="3022" w:type="dxa"/>
           </w:tcPr>
           <w:p>
             <w:pPr>
@@ -626,6 +680,8 @@
               <w:lang w:eastAsia="ja-JP"/>
             </w:rPr>
           </w:pPr>
+          <w:bookmarkStart w:id="0" w:name="_GoBack"/>
+          <w:bookmarkEnd w:id="0"/>
         </w:p>
         <w:p>
           <w:pPr>
@@ -1608,7 +1664,20 @@
         <w:rPr>
           <w:lang w:val="sr-Latn-RS"/>
         </w:rPr>
-        <w:t>Korisniku se otvara prozor sa poljima gde korisnik mora da unese potrebne informacije o tipu sprave, kao i dugme za potvrdu i ponistavanje akcije.</w:t>
+        <w:t>Korisniku se otvara prozor sa poljima</w:t>
+      </w:r>
+      <w:r>
+        <w:rPr>
+          <w:rFonts w:hint="default"/>
+          <w:lang w:val="sr-Latn-RS"/>
+        </w:rPr>
+        <w:t xml:space="preserve"> (naziv sprave, grupa mišića, opis sprave, slika)</w:t>
+      </w:r>
+      <w:r>
+        <w:rPr>
+          <w:lang w:val="sr-Latn-RS"/>
+        </w:rPr>
+        <w:t xml:space="preserve"> gde korisnik mora da unese potrebne informacije o tipu sprave, kao i dugme za potvrdu i ponistavanje akcije.</w:t>
       </w:r>
     </w:p>
     <w:p>
@@ -1685,7 +1754,23 @@
         </w:numPr>
       </w:pPr>
       <w:r>
-        <w:t>Korisniku se otvara prozor sa poljima gde korisnik mora da unese potrebne informacije o tipu sprave, kao I dugme za potvrdu I poni</w:t>
+        <w:t>Korisniku se otvara prozor sa poljima</w:t>
+      </w:r>
+      <w:r>
+        <w:rPr>
+          <w:rFonts w:hint="default"/>
+          <w:lang w:val="sr-Latn-RS"/>
+        </w:rPr>
+        <w:t xml:space="preserve"> (naziv sprave, grupa mišića, opis sprave, slika)</w:t>
+      </w:r>
+      <w:r>
+        <w:rPr>
+          <w:lang w:val="sr-Latn-RS"/>
+        </w:rPr>
+        <w:t xml:space="preserve"> </w:t>
+      </w:r>
+      <w:r>
+        <w:t xml:space="preserve"> gde korisnik mora da unese potrebne informacije o tipu sprave, kao I dugme za potvrdu I poni</w:t>
       </w:r>
       <w:r>
         <w:rPr>
@@ -1740,6 +1825,7 @@
     <w:p>
       <w:pPr>
         <w:numPr>
+          <w:ilvl w:val="0"/>
           <w:numId w:val="0"/>
         </w:numPr>
         <w:ind w:leftChars="0"/>
@@ -1771,7 +1857,23 @@
         <w:ind w:left="845" w:leftChars="0" w:hanging="425" w:firstLineChars="0"/>
       </w:pPr>
       <w:r>
-        <w:t>Korisniku se otvara prozor sa poljima gde korisnik mora da unese potrebne informacije o tipu sprave, kao I dugme za potvrdu I ponistavanje akcije.</w:t>
+        <w:t>Korisniku se otvara prozor sa poljima</w:t>
+      </w:r>
+      <w:r>
+        <w:rPr>
+          <w:rFonts w:hint="default"/>
+          <w:lang w:val="sr-Latn-RS"/>
+        </w:rPr>
+        <w:t xml:space="preserve"> (naziv sprave, grupa mišića, opis sprave, slika)</w:t>
+      </w:r>
+      <w:r>
+        <w:rPr>
+          <w:lang w:val="sr-Latn-RS"/>
+        </w:rPr>
+        <w:t xml:space="preserve"> </w:t>
+      </w:r>
+      <w:r>
+        <w:t xml:space="preserve"> gde korisnik mora da unese potrebne informacije o tipu sprave, kao I dugme za potvrdu I ponistavanje akcije.</w:t>
       </w:r>
     </w:p>
     <w:p>
@@ -1784,12 +1886,7 @@
         <w:ind w:left="845" w:leftChars="0" w:hanging="425" w:firstLineChars="0"/>
       </w:pPr>
       <w:r>
-        <w:t>Korisnik klikće na dugme za poništav</w:t>
-      </w:r>
-      <w:bookmarkStart w:id="0" w:name="_GoBack"/>
-      <w:bookmarkEnd w:id="0"/>
-      <w:r>
-        <w:t>anje akcije.</w:t>
+        <w:t>Korisnik klikće na dugme za poništavanje akcije.</w:t>
       </w:r>
     </w:p>
     <w:p>
@@ -2750,7 +2847,7 @@
     <w:lsdException w:uiPriority="99" w:name="Table Web 1"/>
     <w:lsdException w:uiPriority="99" w:name="Table Web 2"/>
     <w:lsdException w:uiPriority="99" w:name="Table Web 3"/>
-    <w:lsdException w:uiPriority="99" w:name="Balloon Text"/>
+    <w:lsdException w:qFormat="1" w:uiPriority="99" w:name="Balloon Text"/>
     <w:lsdException w:qFormat="1" w:unhideWhenUsed="0" w:uiPriority="59" w:semiHidden="0" w:name="Table Grid"/>
     <w:lsdException w:uiPriority="99" w:name="Table Theme"/>
     <w:lsdException w:qFormat="1" w:unhideWhenUsed="0" w:uiPriority="60" w:semiHidden="0" w:name="Light Shading"/>
@@ -2971,6 +3068,7 @@
     <w:link w:val="15"/>
     <w:semiHidden/>
     <w:unhideWhenUsed/>
+    <w:qFormat/>
     <w:uiPriority w:val="99"/>
     <w:pPr>
       <w:spacing w:after="0" w:line="240" w:lineRule="auto"/>

</xml_diff>

<commit_message>
izmene ssu, specifikacije baze, SmartGzm.docx
</commit_message>
<xml_diff>
--- a/Faza2/SSU/Dodavanje sprave.docx
+++ b/Faza2/SSU/Dodavanje sprave.docx
@@ -1,6 +1,6 @@
 
 <file path=word/document.xml><?xml version="1.0" encoding="utf-8"?>
-<w:document xmlns:wpc="http://schemas.microsoft.com/office/word/2010/wordprocessingCanvas" xmlns:mc="http://schemas.openxmlformats.org/markup-compatibility/2006" xmlns:o="urn:schemas-microsoft-com:office:office" xmlns:r="http://schemas.openxmlformats.org/officeDocument/2006/relationships" xmlns:m="http://schemas.openxmlformats.org/officeDocument/2006/math" xmlns:v="urn:schemas-microsoft-com:vml" xmlns:wp14="http://schemas.microsoft.com/office/word/2010/wordprocessingDrawing" xmlns:wp="http://schemas.openxmlformats.org/drawingml/2006/wordprocessingDrawing" xmlns:w="http://schemas.openxmlformats.org/wordprocessingml/2006/main" xmlns:w14="http://schemas.microsoft.com/office/word/2010/wordml" xmlns:w10="urn:schemas-microsoft-com:office:word" xmlns:w15="http://schemas.microsoft.com/office/word/2012/wordml" xmlns:wpg="http://schemas.microsoft.com/office/word/2010/wordprocessingGroup" xmlns:wpi="http://schemas.microsoft.com/office/word/2010/wordprocessingInk" xmlns:wne="http://schemas.microsoft.com/office/word/2006/wordml" xmlns:wps="http://schemas.microsoft.com/office/word/2010/wordprocessingShape" xmlns:wpsCustomData="http://www.wps.cn/officeDocument/2013/wpsCustomData" mc:Ignorable="w14 w15 wp14">
+<w:document xmlns:wpc="http://schemas.microsoft.com/office/word/2010/wordprocessingCanvas" xmlns:cx="http://schemas.microsoft.com/office/drawing/2014/chartex" xmlns:mc="http://schemas.openxmlformats.org/markup-compatibility/2006" xmlns:o="urn:schemas-microsoft-com:office:office" xmlns:r="http://schemas.openxmlformats.org/officeDocument/2006/relationships" xmlns:m="http://schemas.openxmlformats.org/officeDocument/2006/math" xmlns:v="urn:schemas-microsoft-com:vml" xmlns:wp14="http://schemas.microsoft.com/office/word/2010/wordprocessingDrawing" xmlns:wp="http://schemas.openxmlformats.org/drawingml/2006/wordprocessingDrawing" xmlns:w10="urn:schemas-microsoft-com:office:word" xmlns:w="http://schemas.openxmlformats.org/wordprocessingml/2006/main" xmlns:w14="http://schemas.microsoft.com/office/word/2010/wordml" xmlns:w15="http://schemas.microsoft.com/office/word/2012/wordml" xmlns:w16se="http://schemas.microsoft.com/office/word/2015/wordml/symex" xmlns:wpg="http://schemas.microsoft.com/office/word/2010/wordprocessingGroup" xmlns:wpi="http://schemas.microsoft.com/office/word/2010/wordprocessingInk" xmlns:wne="http://schemas.microsoft.com/office/word/2006/wordml" xmlns:wps="http://schemas.microsoft.com/office/word/2010/wordprocessingShape" mc:Ignorable="w14 w15 w16se wp14">
   <w:body>
     <w:p>
       <w:pPr>
@@ -104,10 +104,8 @@
       <w:pPr>
         <w:jc w:val="center"/>
         <w:rPr>
-          <w:rFonts w:hint="default"/>
           <w:b/>
           <w:sz w:val="48"/>
-          <w:lang w:val="en-US"/>
         </w:rPr>
       </w:pPr>
       <w:r>
@@ -119,15 +117,11 @@
       </w:r>
       <w:r>
         <w:rPr>
-          <w:rFonts w:hint="default"/>
           <w:b/>
           <w:sz w:val="36"/>
-          <w:lang w:val="en-US"/>
         </w:rPr>
         <w:t>1</w:t>
       </w:r>
-      <w:bookmarkStart w:id="0" w:name="_GoBack"/>
-      <w:bookmarkEnd w:id="0"/>
     </w:p>
     <w:p>
       <w:pPr>
@@ -166,29 +160,15 @@
           <w:b/>
           <w:sz w:val="36"/>
         </w:rPr>
+        <w:lastRenderedPageBreak/>
         <w:t>Istorija Izmena</w:t>
       </w:r>
     </w:p>
     <w:tbl>
       <w:tblPr>
-        <w:tblStyle w:val="8"/>
+        <w:tblStyle w:val="TableGrid"/>
         <w:tblW w:w="0" w:type="auto"/>
-        <w:tblInd w:w="0" w:type="dxa"/>
-        <w:tblBorders>
-          <w:top w:val="single" w:color="auto" w:sz="4" w:space="0"/>
-          <w:left w:val="single" w:color="auto" w:sz="4" w:space="0"/>
-          <w:bottom w:val="single" w:color="auto" w:sz="4" w:space="0"/>
-          <w:right w:val="single" w:color="auto" w:sz="4" w:space="0"/>
-          <w:insideH w:val="single" w:color="auto" w:sz="4" w:space="0"/>
-          <w:insideV w:val="single" w:color="auto" w:sz="4" w:space="0"/>
-        </w:tblBorders>
-        <w:tblLayout w:type="autofit"/>
-        <w:tblCellMar>
-          <w:top w:w="0" w:type="dxa"/>
-          <w:left w:w="108" w:type="dxa"/>
-          <w:bottom w:w="0" w:type="dxa"/>
-          <w:right w:w="108" w:type="dxa"/>
-        </w:tblCellMar>
+        <w:tblLook w:val="04A0" w:firstRow="1" w:lastRow="0" w:firstColumn="1" w:lastColumn="0" w:noHBand="0" w:noVBand="1"/>
       </w:tblPr>
       <w:tblGrid>
         <w:gridCol w:w="2394"/>
@@ -197,22 +177,6 @@
         <w:gridCol w:w="2394"/>
       </w:tblGrid>
       <w:tr>
-        <w:tblPrEx>
-          <w:tblBorders>
-            <w:top w:val="single" w:color="auto" w:sz="4" w:space="0"/>
-            <w:left w:val="single" w:color="auto" w:sz="4" w:space="0"/>
-            <w:bottom w:val="single" w:color="auto" w:sz="4" w:space="0"/>
-            <w:right w:val="single" w:color="auto" w:sz="4" w:space="0"/>
-            <w:insideH w:val="single" w:color="auto" w:sz="4" w:space="0"/>
-            <w:insideV w:val="single" w:color="auto" w:sz="4" w:space="0"/>
-          </w:tblBorders>
-          <w:tblCellMar>
-            <w:top w:w="0" w:type="dxa"/>
-            <w:left w:w="108" w:type="dxa"/>
-            <w:bottom w:w="0" w:type="dxa"/>
-            <w:right w:w="108" w:type="dxa"/>
-          </w:tblCellMar>
-        </w:tblPrEx>
         <w:tc>
           <w:tcPr>
             <w:tcW w:w="2394" w:type="dxa"/>
@@ -303,22 +267,6 @@
         </w:tc>
       </w:tr>
       <w:tr>
-        <w:tblPrEx>
-          <w:tblBorders>
-            <w:top w:val="single" w:color="auto" w:sz="4" w:space="0"/>
-            <w:left w:val="single" w:color="auto" w:sz="4" w:space="0"/>
-            <w:bottom w:val="single" w:color="auto" w:sz="4" w:space="0"/>
-            <w:right w:val="single" w:color="auto" w:sz="4" w:space="0"/>
-            <w:insideH w:val="single" w:color="auto" w:sz="4" w:space="0"/>
-            <w:insideV w:val="single" w:color="auto" w:sz="4" w:space="0"/>
-          </w:tblBorders>
-          <w:tblCellMar>
-            <w:top w:w="0" w:type="dxa"/>
-            <w:left w:w="108" w:type="dxa"/>
-            <w:bottom w:w="0" w:type="dxa"/>
-            <w:right w:w="108" w:type="dxa"/>
-          </w:tblCellMar>
-        </w:tblPrEx>
         <w:tc>
           <w:tcPr>
             <w:tcW w:w="2394" w:type="dxa"/>
@@ -381,7 +329,14 @@
                 <w:b/>
                 <w:sz w:val="36"/>
               </w:rPr>
-              <w:t>Inicijalna verzija</w:t>
+              <w:t>Inicijalna</w:t>
+            </w:r>
+            <w:r>
+              <w:rPr>
+                <w:b/>
+                <w:sz w:val="36"/>
+              </w:rPr>
+              <w:t xml:space="preserve"> verzija</w:t>
             </w:r>
           </w:p>
         </w:tc>
@@ -410,22 +365,6 @@
         </w:tc>
       </w:tr>
       <w:tr>
-        <w:tblPrEx>
-          <w:tblBorders>
-            <w:top w:val="single" w:color="auto" w:sz="4" w:space="0"/>
-            <w:left w:val="single" w:color="auto" w:sz="4" w:space="0"/>
-            <w:bottom w:val="single" w:color="auto" w:sz="4" w:space="0"/>
-            <w:right w:val="single" w:color="auto" w:sz="4" w:space="0"/>
-            <w:insideH w:val="single" w:color="auto" w:sz="4" w:space="0"/>
-            <w:insideV w:val="single" w:color="auto" w:sz="4" w:space="0"/>
-          </w:tblBorders>
-          <w:tblCellMar>
-            <w:top w:w="0" w:type="dxa"/>
-            <w:left w:w="108" w:type="dxa"/>
-            <w:bottom w:w="0" w:type="dxa"/>
-            <w:right w:w="108" w:type="dxa"/>
-          </w:tblCellMar>
-        </w:tblPrEx>
         <w:tc>
           <w:tcPr>
             <w:tcW w:w="2394" w:type="dxa"/>
@@ -435,7 +374,6 @@
               <w:spacing w:after="0" w:line="240" w:lineRule="auto"/>
               <w:jc w:val="center"/>
               <w:rPr>
-                <w:rFonts w:hint="default"/>
                 <w:b/>
                 <w:sz w:val="36"/>
                 <w:lang w:val="sr-Latn-RS"/>
@@ -443,7 +381,6 @@
             </w:pPr>
             <w:r>
               <w:rPr>
-                <w:rFonts w:hint="default"/>
                 <w:b/>
                 <w:sz w:val="36"/>
                 <w:lang w:val="sr-Latn-RS"/>
@@ -461,7 +398,6 @@
               <w:spacing w:after="0" w:line="240" w:lineRule="auto"/>
               <w:jc w:val="center"/>
               <w:rPr>
-                <w:rFonts w:hint="default"/>
                 <w:b/>
                 <w:sz w:val="36"/>
                 <w:lang w:val="sr-Latn-RS"/>
@@ -469,7 +405,6 @@
             </w:pPr>
             <w:r>
               <w:rPr>
-                <w:rFonts w:hint="default"/>
                 <w:b/>
                 <w:sz w:val="36"/>
                 <w:lang w:val="sr-Latn-RS"/>
@@ -487,7 +422,6 @@
               <w:spacing w:after="0" w:line="240" w:lineRule="auto"/>
               <w:jc w:val="center"/>
               <w:rPr>
-                <w:rFonts w:hint="default"/>
                 <w:b/>
                 <w:sz w:val="36"/>
                 <w:lang w:val="sr-Latn-RS"/>
@@ -495,7 +429,6 @@
             </w:pPr>
             <w:r>
               <w:rPr>
-                <w:rFonts w:hint="default"/>
                 <w:b/>
                 <w:sz w:val="36"/>
                 <w:lang w:val="sr-Latn-RS"/>
@@ -504,7 +437,6 @@
             </w:r>
             <w:r>
               <w:rPr>
-                <w:rFonts w:hint="default"/>
                 <w:b/>
                 <w:sz w:val="32"/>
                 <w:szCs w:val="21"/>
@@ -523,7 +455,6 @@
               <w:spacing w:after="0" w:line="240" w:lineRule="auto"/>
               <w:jc w:val="center"/>
               <w:rPr>
-                <w:rFonts w:hint="default"/>
                 <w:b/>
                 <w:sz w:val="36"/>
                 <w:lang w:val="sr-Latn-RS"/>
@@ -531,7 +462,6 @@
             </w:pPr>
             <w:r>
               <w:rPr>
-                <w:rFonts w:hint="default"/>
                 <w:b/>
                 <w:sz w:val="36"/>
                 <w:lang w:val="sr-Latn-RS"/>
@@ -542,22 +472,6 @@
         </w:tc>
       </w:tr>
       <w:tr>
-        <w:tblPrEx>
-          <w:tblBorders>
-            <w:top w:val="single" w:color="auto" w:sz="4" w:space="0"/>
-            <w:left w:val="single" w:color="auto" w:sz="4" w:space="0"/>
-            <w:bottom w:val="single" w:color="auto" w:sz="4" w:space="0"/>
-            <w:right w:val="single" w:color="auto" w:sz="4" w:space="0"/>
-            <w:insideH w:val="single" w:color="auto" w:sz="4" w:space="0"/>
-            <w:insideV w:val="single" w:color="auto" w:sz="4" w:space="0"/>
-          </w:tblBorders>
-          <w:tblCellMar>
-            <w:top w:w="0" w:type="dxa"/>
-            <w:left w:w="108" w:type="dxa"/>
-            <w:bottom w:w="0" w:type="dxa"/>
-            <w:right w:w="108" w:type="dxa"/>
-          </w:tblCellMar>
-        </w:tblPrEx>
         <w:tc>
           <w:tcPr>
             <w:tcW w:w="2394" w:type="dxa"/>
@@ -571,6 +485,13 @@
                 <w:sz w:val="36"/>
               </w:rPr>
             </w:pPr>
+            <w:r>
+              <w:rPr>
+                <w:b/>
+                <w:sz w:val="36"/>
+              </w:rPr>
+              <w:t>01.05.2020</w:t>
+            </w:r>
           </w:p>
         </w:tc>
         <w:tc>
@@ -586,6 +507,13 @@
                 <w:sz w:val="36"/>
               </w:rPr>
             </w:pPr>
+            <w:r>
+              <w:rPr>
+                <w:b/>
+                <w:sz w:val="36"/>
+              </w:rPr>
+              <w:t>1.2</w:t>
+            </w:r>
           </w:p>
         </w:tc>
         <w:tc>
@@ -601,6 +529,13 @@
                 <w:sz w:val="36"/>
               </w:rPr>
             </w:pPr>
+            <w:r>
+              <w:rPr>
+                <w:b/>
+                <w:sz w:val="36"/>
+              </w:rPr>
+              <w:t>Promenjeno dodavanje sprave novog tipa u dodavanje novog tipa</w:t>
+            </w:r>
           </w:p>
         </w:tc>
         <w:tc>
@@ -616,6 +551,13 @@
                 <w:sz w:val="36"/>
               </w:rPr>
             </w:pPr>
+            <w:r>
+              <w:rPr>
+                <w:b/>
+                <w:sz w:val="36"/>
+              </w:rPr>
+              <w:t>Marko Pantić</w:t>
+            </w:r>
           </w:p>
         </w:tc>
       </w:tr>
@@ -647,7 +589,7 @@
     <w:sdt>
       <w:sdtPr>
         <w:rPr>
-          <w:rFonts w:asciiTheme="minorHAnsi" w:hAnsiTheme="minorHAnsi" w:eastAsiaTheme="minorHAnsi" w:cstheme="minorBidi"/>
+          <w:rFonts w:asciiTheme="minorHAnsi" w:eastAsiaTheme="minorHAnsi" w:hAnsiTheme="minorHAnsi" w:cstheme="minorBidi"/>
           <w:b w:val="0"/>
           <w:bCs w:val="0"/>
           <w:color w:val="auto"/>
@@ -661,21 +603,11 @@
           <w:docPartUnique/>
         </w:docPartObj>
       </w:sdtPr>
-      <w:sdtEndPr>
-        <w:rPr>
-          <w:rFonts w:asciiTheme="minorHAnsi" w:hAnsiTheme="minorHAnsi" w:eastAsiaTheme="minorHAnsi" w:cstheme="minorBidi"/>
-          <w:b w:val="0"/>
-          <w:bCs w:val="0"/>
-          <w:color w:val="auto"/>
-          <w:sz w:val="22"/>
-          <w:szCs w:val="22"/>
-          <w:lang w:eastAsia="en-US"/>
-        </w:rPr>
-      </w:sdtEndPr>
+      <w:sdtEndPr/>
       <w:sdtContent>
         <w:p>
           <w:pPr>
-            <w:pStyle w:val="14"/>
+            <w:pStyle w:val="TOCHeading1"/>
             <w:rPr>
               <w:sz w:val="32"/>
             </w:rPr>
@@ -696,7 +628,7 @@
         </w:p>
         <w:p>
           <w:pPr>
-            <w:pStyle w:val="16"/>
+            <w:pStyle w:val="ListParagraph"/>
             <w:numPr>
               <w:ilvl w:val="0"/>
               <w:numId w:val="1"/>
@@ -714,7 +646,7 @@
         </w:p>
         <w:p>
           <w:pPr>
-            <w:pStyle w:val="16"/>
+            <w:pStyle w:val="ListParagraph"/>
             <w:numPr>
               <w:ilvl w:val="1"/>
               <w:numId w:val="1"/>
@@ -732,7 +664,7 @@
         </w:p>
         <w:p>
           <w:pPr>
-            <w:pStyle w:val="16"/>
+            <w:pStyle w:val="ListParagraph"/>
             <w:numPr>
               <w:ilvl w:val="1"/>
               <w:numId w:val="1"/>
@@ -750,7 +682,7 @@
         </w:p>
         <w:p>
           <w:pPr>
-            <w:pStyle w:val="16"/>
+            <w:pStyle w:val="ListParagraph"/>
             <w:numPr>
               <w:ilvl w:val="1"/>
               <w:numId w:val="1"/>
@@ -768,7 +700,7 @@
         </w:p>
         <w:p>
           <w:pPr>
-            <w:pStyle w:val="16"/>
+            <w:pStyle w:val="ListParagraph"/>
             <w:numPr>
               <w:ilvl w:val="1"/>
               <w:numId w:val="1"/>
@@ -786,7 +718,7 @@
         </w:p>
         <w:p>
           <w:pPr>
-            <w:pStyle w:val="16"/>
+            <w:pStyle w:val="ListParagraph"/>
             <w:numPr>
               <w:ilvl w:val="0"/>
               <w:numId w:val="1"/>
@@ -804,7 +736,7 @@
         </w:p>
         <w:p>
           <w:pPr>
-            <w:pStyle w:val="16"/>
+            <w:pStyle w:val="ListParagraph"/>
             <w:numPr>
               <w:ilvl w:val="1"/>
               <w:numId w:val="1"/>
@@ -822,7 +754,7 @@
         </w:p>
         <w:p>
           <w:pPr>
-            <w:pStyle w:val="16"/>
+            <w:pStyle w:val="ListParagraph"/>
             <w:numPr>
               <w:ilvl w:val="1"/>
               <w:numId w:val="1"/>
@@ -840,7 +772,7 @@
         </w:p>
         <w:p>
           <w:pPr>
-            <w:pStyle w:val="16"/>
+            <w:pStyle w:val="ListParagraph"/>
             <w:numPr>
               <w:ilvl w:val="2"/>
               <w:numId w:val="1"/>
@@ -854,12 +786,19 @@
               <w:sz w:val="24"/>
               <w:lang w:val="sr-Latn-RS"/>
             </w:rPr>
-            <w:t>Dodavanje sprave već postojećeg tipa</w:t>
+            <w:t>Dodavanje</w:t>
+          </w:r>
+          <w:r>
+            <w:rPr>
+              <w:sz w:val="24"/>
+              <w:lang w:val="sr-Latn-RS"/>
+            </w:rPr>
+            <w:t xml:space="preserve"> sprave već postojećeg tipa</w:t>
           </w:r>
         </w:p>
         <w:p>
           <w:pPr>
-            <w:pStyle w:val="16"/>
+            <w:pStyle w:val="ListParagraph"/>
             <w:numPr>
               <w:ilvl w:val="2"/>
               <w:numId w:val="1"/>
@@ -873,12 +812,19 @@
               <w:sz w:val="24"/>
               <w:lang w:val="sr-Latn-RS"/>
             </w:rPr>
-            <w:t>Uspešno ddodavanje sprave novog tipa</w:t>
+            <w:t xml:space="preserve">Uspešno dodavanje </w:t>
+          </w:r>
+          <w:r>
+            <w:rPr>
+              <w:sz w:val="24"/>
+              <w:lang w:val="sr-Latn-RS"/>
+            </w:rPr>
+            <w:t>novog tipa</w:t>
           </w:r>
         </w:p>
         <w:p>
           <w:pPr>
-            <w:pStyle w:val="16"/>
+            <w:pStyle w:val="ListParagraph"/>
             <w:numPr>
               <w:ilvl w:val="2"/>
               <w:numId w:val="1"/>
@@ -892,12 +838,19 @@
               <w:sz w:val="24"/>
               <w:lang w:val="sr-Latn-RS"/>
             </w:rPr>
-            <w:t>Neuspešno dodavanje sprave novog tipa</w:t>
+            <w:t xml:space="preserve">Neuspešno dodavanje </w:t>
+          </w:r>
+          <w:r>
+            <w:rPr>
+              <w:sz w:val="24"/>
+              <w:lang w:val="sr-Latn-RS"/>
+            </w:rPr>
+            <w:t>novog tipa</w:t>
           </w:r>
         </w:p>
         <w:p>
           <w:pPr>
-            <w:pStyle w:val="16"/>
+            <w:pStyle w:val="ListParagraph"/>
             <w:numPr>
               <w:ilvl w:val="2"/>
               <w:numId w:val="1"/>
@@ -911,12 +864,21 @@
               <w:sz w:val="24"/>
               <w:lang w:val="sr-Latn-RS"/>
             </w:rPr>
-            <w:t>Poništavanje akcije dodavanja sprave novog tipa</w:t>
+            <w:t xml:space="preserve">Poništavanje akcije dodavanja </w:t>
+          </w:r>
+          <w:bookmarkStart w:id="0" w:name="_GoBack"/>
+          <w:bookmarkEnd w:id="0"/>
+          <w:r>
+            <w:rPr>
+              <w:sz w:val="24"/>
+              <w:lang w:val="sr-Latn-RS"/>
+            </w:rPr>
+            <w:t>novog tipa</w:t>
           </w:r>
         </w:p>
         <w:p>
           <w:pPr>
-            <w:pStyle w:val="16"/>
+            <w:pStyle w:val="ListParagraph"/>
             <w:numPr>
               <w:ilvl w:val="1"/>
               <w:numId w:val="1"/>
@@ -934,7 +896,7 @@
         </w:p>
         <w:p>
           <w:pPr>
-            <w:pStyle w:val="16"/>
+            <w:pStyle w:val="ListParagraph"/>
             <w:numPr>
               <w:ilvl w:val="1"/>
               <w:numId w:val="1"/>
@@ -952,7 +914,7 @@
         </w:p>
         <w:p>
           <w:pPr>
-            <w:pStyle w:val="16"/>
+            <w:pStyle w:val="ListParagraph"/>
             <w:numPr>
               <w:ilvl w:val="1"/>
               <w:numId w:val="1"/>
@@ -993,16 +955,17 @@
     </w:p>
     <w:p>
       <w:pPr>
-        <w:pStyle w:val="2"/>
-      </w:pPr>
-      <w:r>
+        <w:pStyle w:val="Heading1"/>
+      </w:pPr>
+      <w:r>
+        <w:lastRenderedPageBreak/>
         <w:t>1.Uvod</w:t>
       </w:r>
     </w:p>
     <w:p/>
     <w:p>
       <w:pPr>
-        <w:pStyle w:val="3"/>
+        <w:pStyle w:val="Heading2"/>
         <w:numPr>
           <w:ilvl w:val="1"/>
           <w:numId w:val="2"/>
@@ -1015,7 +978,7 @@
     <w:p/>
     <w:p>
       <w:pPr>
-        <w:pStyle w:val="16"/>
+        <w:pStyle w:val="ListParagraph"/>
       </w:pPr>
       <w:r>
         <w:t xml:space="preserve">Definisanje scenarija pri </w:t>
@@ -1027,12 +990,15 @@
         <w:t>dodavanju sprava</w:t>
       </w:r>
       <w:r>
-        <w:t>, sa primerom prototipa.</w:t>
-      </w:r>
-    </w:p>
-    <w:p>
-      <w:pPr>
-        <w:pStyle w:val="3"/>
+        <w:t xml:space="preserve">, sa </w:t>
+      </w:r>
+      <w:r>
+        <w:t>primerom prototipa.</w:t>
+      </w:r>
+    </w:p>
+    <w:p>
+      <w:pPr>
+        <w:pStyle w:val="Heading2"/>
       </w:pPr>
       <w:r>
         <w:t>1.2 Namena dokumenta i ciljne grupe</w:t>
@@ -1040,12 +1006,12 @@
     </w:p>
     <w:p>
       <w:pPr>
-        <w:pStyle w:val="16"/>
-      </w:pPr>
-    </w:p>
-    <w:p>
-      <w:pPr>
-        <w:pStyle w:val="16"/>
+        <w:pStyle w:val="ListParagraph"/>
+      </w:pPr>
+    </w:p>
+    <w:p>
+      <w:pPr>
+        <w:pStyle w:val="ListParagraph"/>
       </w:pPr>
       <w:r>
         <w:t>Dokument će koristiti svi članovi projektnog tima u razvoju projekta i testiranju a može se koristiti i pri pisanju uputstva za upotrebu.</w:t>
@@ -1053,12 +1019,12 @@
     </w:p>
     <w:p>
       <w:pPr>
-        <w:pStyle w:val="16"/>
-      </w:pPr>
-    </w:p>
-    <w:p>
-      <w:pPr>
-        <w:pStyle w:val="3"/>
+        <w:pStyle w:val="ListParagraph"/>
+      </w:pPr>
+    </w:p>
+    <w:p>
+      <w:pPr>
+        <w:pStyle w:val="Heading2"/>
       </w:pPr>
       <w:r>
         <w:t>1.3 Reference</w:t>
@@ -1066,12 +1032,12 @@
     </w:p>
     <w:p>
       <w:pPr>
-        <w:pStyle w:val="16"/>
-      </w:pPr>
-    </w:p>
-    <w:p>
-      <w:pPr>
-        <w:pStyle w:val="16"/>
+        <w:pStyle w:val="ListParagraph"/>
+      </w:pPr>
+    </w:p>
+    <w:p>
+      <w:pPr>
+        <w:pStyle w:val="ListParagraph"/>
         <w:numPr>
           <w:ilvl w:val="0"/>
           <w:numId w:val="3"/>
@@ -1083,13 +1049,13 @@
     </w:p>
     <w:p>
       <w:pPr>
-        <w:pStyle w:val="16"/>
+        <w:pStyle w:val="ListParagraph"/>
         <w:ind w:left="1080"/>
       </w:pPr>
     </w:p>
     <w:p>
       <w:pPr>
-        <w:pStyle w:val="3"/>
+        <w:pStyle w:val="Heading2"/>
       </w:pPr>
       <w:r>
         <w:t>1.4 Otvorena pitanja</w:t>
@@ -1098,24 +1064,9 @@
     <w:p/>
     <w:tbl>
       <w:tblPr>
-        <w:tblStyle w:val="12"/>
+        <w:tblStyle w:val="LightList"/>
         <w:tblW w:w="9882" w:type="dxa"/>
-        <w:tblInd w:w="0" w:type="dxa"/>
-        <w:tblBorders>
-          <w:top w:val="single" w:color="000000" w:themeColor="text1" w:sz="8" w:space="0"/>
-          <w:left w:val="single" w:color="000000" w:themeColor="text1" w:sz="8" w:space="0"/>
-          <w:bottom w:val="single" w:color="000000" w:themeColor="text1" w:sz="8" w:space="0"/>
-          <w:right w:val="single" w:color="000000" w:themeColor="text1" w:sz="8" w:space="0"/>
-          <w:insideH w:val="none" w:color="auto" w:sz="0" w:space="0"/>
-          <w:insideV w:val="none" w:color="auto" w:sz="0" w:space="0"/>
-        </w:tblBorders>
-        <w:tblLayout w:type="autofit"/>
-        <w:tblCellMar>
-          <w:top w:w="0" w:type="dxa"/>
-          <w:left w:w="108" w:type="dxa"/>
-          <w:bottom w:w="0" w:type="dxa"/>
-          <w:right w:w="108" w:type="dxa"/>
-        </w:tblCellMar>
+        <w:tblLook w:val="04A0" w:firstRow="1" w:lastRow="0" w:firstColumn="1" w:lastColumn="0" w:noHBand="0" w:noVBand="1"/>
       </w:tblPr>
       <w:tblGrid>
         <w:gridCol w:w="3294"/>
@@ -1123,55 +1074,24 @@
         <w:gridCol w:w="3294"/>
       </w:tblGrid>
       <w:tr>
-        <w:tblPrEx>
-          <w:tblBorders>
-            <w:top w:val="single" w:color="000000" w:themeColor="text1" w:sz="8" w:space="0"/>
-            <w:left w:val="single" w:color="000000" w:themeColor="text1" w:sz="8" w:space="0"/>
-            <w:bottom w:val="single" w:color="000000" w:themeColor="text1" w:sz="8" w:space="0"/>
-            <w:right w:val="single" w:color="000000" w:themeColor="text1" w:sz="8" w:space="0"/>
-            <w:insideH w:val="none" w:color="auto" w:sz="0" w:space="0"/>
-            <w:insideV w:val="none" w:color="auto" w:sz="0" w:space="0"/>
-          </w:tblBorders>
-          <w:tblCellMar>
-            <w:top w:w="0" w:type="dxa"/>
-            <w:left w:w="108" w:type="dxa"/>
-            <w:bottom w:w="0" w:type="dxa"/>
-            <w:right w:w="108" w:type="dxa"/>
-          </w:tblCellMar>
-        </w:tblPrEx>
         <w:trPr>
-          <w:trHeight w:val="303" w:hRule="atLeast"/>
+          <w:cnfStyle w:val="100000000000" w:firstRow="1" w:lastRow="0" w:firstColumn="0" w:lastColumn="0" w:oddVBand="0" w:evenVBand="0" w:oddHBand="0" w:evenHBand="0" w:firstRowFirstColumn="0" w:firstRowLastColumn="0" w:lastRowFirstColumn="0" w:lastRowLastColumn="0"/>
+          <w:trHeight w:val="303"/>
         </w:trPr>
         <w:tc>
           <w:tcPr>
+            <w:cnfStyle w:val="001000000000" w:firstRow="0" w:lastRow="0" w:firstColumn="1" w:lastColumn="0" w:oddVBand="0" w:evenVBand="0" w:oddHBand="0" w:evenHBand="0" w:firstRowFirstColumn="0" w:firstRowLastColumn="0" w:lastRowFirstColumn="0" w:lastRowLastColumn="0"/>
             <w:tcW w:w="3294" w:type="dxa"/>
-            <w:shd w:val="clear" w:color="auto" w:fill="000000" w:themeFill="text1"/>
           </w:tcPr>
           <w:p>
             <w:pPr>
-              <w:spacing w:before="0" w:after="0" w:line="240" w:lineRule="auto"/>
-              <w:rPr>
-                <w:b/>
-                <w:bCs/>
-                <w:color w:val="FFFFFF" w:themeColor="background1"/>
-                <w14:textFill>
-                  <w14:solidFill>
-                    <w14:schemeClr w14:val="bg1"/>
-                  </w14:solidFill>
-                </w14:textFill>
+              <w:spacing w:after="0" w:line="240" w:lineRule="auto"/>
+              <w:rPr>
+                <w:b w:val="0"/>
+                <w:bCs w:val="0"/>
               </w:rPr>
             </w:pPr>
             <w:r>
-              <w:rPr>
-                <w:b/>
-                <w:bCs/>
-                <w:color w:val="FFFFFF" w:themeColor="background1"/>
-                <w14:textFill>
-                  <w14:solidFill>
-                    <w14:schemeClr w14:val="bg1"/>
-                  </w14:solidFill>
-                </w14:textFill>
-              </w:rPr>
               <w:t>Redni broj</w:t>
             </w:r>
           </w:p>
@@ -1179,33 +1099,17 @@
         <w:tc>
           <w:tcPr>
             <w:tcW w:w="3294" w:type="dxa"/>
-            <w:shd w:val="clear" w:color="auto" w:fill="000000" w:themeFill="text1"/>
           </w:tcPr>
           <w:p>
             <w:pPr>
-              <w:spacing w:before="0" w:after="0" w:line="240" w:lineRule="auto"/>
-              <w:rPr>
-                <w:b/>
-                <w:bCs/>
-                <w:color w:val="FFFFFF" w:themeColor="background1"/>
-                <w14:textFill>
-                  <w14:solidFill>
-                    <w14:schemeClr w14:val="bg1"/>
-                  </w14:solidFill>
-                </w14:textFill>
+              <w:spacing w:after="0" w:line="240" w:lineRule="auto"/>
+              <w:cnfStyle w:val="100000000000" w:firstRow="1" w:lastRow="0" w:firstColumn="0" w:lastColumn="0" w:oddVBand="0" w:evenVBand="0" w:oddHBand="0" w:evenHBand="0" w:firstRowFirstColumn="0" w:firstRowLastColumn="0" w:lastRowFirstColumn="0" w:lastRowLastColumn="0"/>
+              <w:rPr>
+                <w:b w:val="0"/>
+                <w:bCs w:val="0"/>
               </w:rPr>
             </w:pPr>
             <w:r>
-              <w:rPr>
-                <w:b/>
-                <w:bCs/>
-                <w:color w:val="FFFFFF" w:themeColor="background1"/>
-                <w14:textFill>
-                  <w14:solidFill>
-                    <w14:schemeClr w14:val="bg1"/>
-                  </w14:solidFill>
-                </w14:textFill>
-              </w:rPr>
               <w:t>Opis</w:t>
             </w:r>
           </w:p>
@@ -1213,78 +1117,47 @@
         <w:tc>
           <w:tcPr>
             <w:tcW w:w="3294" w:type="dxa"/>
-            <w:shd w:val="clear" w:color="auto" w:fill="000000" w:themeFill="text1"/>
           </w:tcPr>
           <w:p>
             <w:pPr>
-              <w:spacing w:before="0" w:after="0" w:line="240" w:lineRule="auto"/>
-              <w:rPr>
-                <w:b/>
-                <w:bCs/>
-                <w:color w:val="FFFFFF" w:themeColor="background1"/>
-                <w14:textFill>
-                  <w14:solidFill>
-                    <w14:schemeClr w14:val="bg1"/>
-                  </w14:solidFill>
-                </w14:textFill>
+              <w:spacing w:after="0" w:line="240" w:lineRule="auto"/>
+              <w:cnfStyle w:val="100000000000" w:firstRow="1" w:lastRow="0" w:firstColumn="0" w:lastColumn="0" w:oddVBand="0" w:evenVBand="0" w:oddHBand="0" w:evenHBand="0" w:firstRowFirstColumn="0" w:firstRowLastColumn="0" w:lastRowFirstColumn="0" w:lastRowLastColumn="0"/>
+              <w:rPr>
+                <w:b w:val="0"/>
+                <w:bCs w:val="0"/>
               </w:rPr>
             </w:pPr>
             <w:r>
-              <w:rPr>
-                <w:b/>
-                <w:bCs/>
-                <w:color w:val="FFFFFF" w:themeColor="background1"/>
-                <w14:textFill>
-                  <w14:solidFill>
-                    <w14:schemeClr w14:val="bg1"/>
-                  </w14:solidFill>
-                </w14:textFill>
-              </w:rPr>
               <w:t>Rešenje</w:t>
             </w:r>
           </w:p>
         </w:tc>
       </w:tr>
       <w:tr>
-        <w:tblPrEx>
-          <w:tblBorders>
-            <w:top w:val="single" w:color="000000" w:themeColor="text1" w:sz="8" w:space="0"/>
-            <w:left w:val="single" w:color="000000" w:themeColor="text1" w:sz="8" w:space="0"/>
-            <w:bottom w:val="single" w:color="000000" w:themeColor="text1" w:sz="8" w:space="0"/>
-            <w:right w:val="single" w:color="000000" w:themeColor="text1" w:sz="8" w:space="0"/>
-            <w:insideH w:val="none" w:color="auto" w:sz="0" w:space="0"/>
-            <w:insideV w:val="none" w:color="auto" w:sz="0" w:space="0"/>
-          </w:tblBorders>
-          <w:tblCellMar>
-            <w:top w:w="0" w:type="dxa"/>
-            <w:left w:w="108" w:type="dxa"/>
-            <w:bottom w:w="0" w:type="dxa"/>
-            <w:right w:w="108" w:type="dxa"/>
-          </w:tblCellMar>
-        </w:tblPrEx>
         <w:trPr>
-          <w:trHeight w:val="282" w:hRule="atLeast"/>
+          <w:trHeight w:val="282"/>
         </w:trPr>
         <w:tc>
           <w:tcPr>
+            <w:cnfStyle w:val="001000000000" w:firstRow="0" w:lastRow="0" w:firstColumn="1" w:lastColumn="0" w:oddVBand="0" w:evenVBand="0" w:oddHBand="0" w:evenHBand="0" w:firstRowFirstColumn="0" w:firstRowLastColumn="0" w:lastRowFirstColumn="0" w:lastRowLastColumn="0"/>
             <w:tcW w:w="3294" w:type="dxa"/>
             <w:tcBorders>
-              <w:top w:val="single" w:color="000000" w:themeColor="text1" w:sz="8" w:space="0"/>
-              <w:left w:val="single" w:color="000000" w:themeColor="text1" w:sz="8" w:space="0"/>
-              <w:bottom w:val="single" w:color="000000" w:themeColor="text1" w:sz="8" w:space="0"/>
+              <w:top w:val="single" w:sz="8" w:space="0" w:color="000000" w:themeColor="text1"/>
+              <w:left w:val="single" w:sz="8" w:space="0" w:color="000000" w:themeColor="text1"/>
+              <w:bottom w:val="single" w:sz="8" w:space="0" w:color="000000" w:themeColor="text1"/>
             </w:tcBorders>
           </w:tcPr>
           <w:p>
             <w:pPr>
-              <w:pStyle w:val="16"/>
+              <w:pStyle w:val="ListParagraph"/>
               <w:numPr>
                 <w:ilvl w:val="0"/>
                 <w:numId w:val="4"/>
               </w:numPr>
               <w:spacing w:after="0" w:line="240" w:lineRule="auto"/>
               <w:rPr>
-                <w:b/>
-                <w:bCs/>
+                <w:b w:val="0"/>
+                <w:bCs w:val="0"/>
               </w:rPr>
             </w:pPr>
           </w:p>
@@ -1293,13 +1166,14 @@
           <w:tcPr>
             <w:tcW w:w="3294" w:type="dxa"/>
             <w:tcBorders>
-              <w:top w:val="single" w:color="000000" w:themeColor="text1" w:sz="8" w:space="0"/>
-              <w:bottom w:val="single" w:color="000000" w:themeColor="text1" w:sz="8" w:space="0"/>
+              <w:top w:val="single" w:sz="8" w:space="0" w:color="000000" w:themeColor="text1"/>
+              <w:bottom w:val="single" w:sz="8" w:space="0" w:color="000000" w:themeColor="text1"/>
             </w:tcBorders>
           </w:tcPr>
           <w:p>
             <w:pPr>
               <w:spacing w:after="0" w:line="240" w:lineRule="auto"/>
+              <w:cnfStyle w:val="000000000000" w:firstRow="0" w:lastRow="0" w:firstColumn="0" w:lastColumn="0" w:oddVBand="0" w:evenVBand="0" w:oddHBand="0" w:evenHBand="0" w:firstRowFirstColumn="0" w:firstRowLastColumn="0" w:lastRowFirstColumn="0" w:lastRowLastColumn="0"/>
               <w:rPr>
                 <w:lang w:val="sr-Latn-RS"/>
               </w:rPr>
@@ -1310,48 +1184,34 @@
           <w:tcPr>
             <w:tcW w:w="3294" w:type="dxa"/>
             <w:tcBorders>
-              <w:top w:val="single" w:color="000000" w:themeColor="text1" w:sz="8" w:space="0"/>
-              <w:bottom w:val="single" w:color="000000" w:themeColor="text1" w:sz="8" w:space="0"/>
-              <w:right w:val="single" w:color="000000" w:themeColor="text1" w:sz="8" w:space="0"/>
+              <w:top w:val="single" w:sz="8" w:space="0" w:color="000000" w:themeColor="text1"/>
+              <w:bottom w:val="single" w:sz="8" w:space="0" w:color="000000" w:themeColor="text1"/>
+              <w:right w:val="single" w:sz="8" w:space="0" w:color="000000" w:themeColor="text1"/>
             </w:tcBorders>
           </w:tcPr>
           <w:p>
             <w:pPr>
               <w:spacing w:after="0" w:line="240" w:lineRule="auto"/>
+              <w:cnfStyle w:val="000000000000" w:firstRow="0" w:lastRow="0" w:firstColumn="0" w:lastColumn="0" w:oddVBand="0" w:evenVBand="0" w:oddHBand="0" w:evenHBand="0" w:firstRowFirstColumn="0" w:firstRowLastColumn="0" w:lastRowFirstColumn="0" w:lastRowLastColumn="0"/>
             </w:pPr>
           </w:p>
         </w:tc>
       </w:tr>
       <w:tr>
-        <w:tblPrEx>
-          <w:tblBorders>
-            <w:top w:val="single" w:color="000000" w:themeColor="text1" w:sz="8" w:space="0"/>
-            <w:left w:val="single" w:color="000000" w:themeColor="text1" w:sz="8" w:space="0"/>
-            <w:bottom w:val="single" w:color="000000" w:themeColor="text1" w:sz="8" w:space="0"/>
-            <w:right w:val="single" w:color="000000" w:themeColor="text1" w:sz="8" w:space="0"/>
-            <w:insideH w:val="none" w:color="auto" w:sz="0" w:space="0"/>
-            <w:insideV w:val="none" w:color="auto" w:sz="0" w:space="0"/>
-          </w:tblBorders>
-          <w:tblCellMar>
-            <w:top w:w="0" w:type="dxa"/>
-            <w:left w:w="108" w:type="dxa"/>
-            <w:bottom w:w="0" w:type="dxa"/>
-            <w:right w:w="108" w:type="dxa"/>
-          </w:tblCellMar>
-        </w:tblPrEx>
         <w:trPr>
-          <w:trHeight w:val="303" w:hRule="atLeast"/>
+          <w:trHeight w:val="303"/>
         </w:trPr>
         <w:tc>
           <w:tcPr>
+            <w:cnfStyle w:val="001000000000" w:firstRow="0" w:lastRow="0" w:firstColumn="1" w:lastColumn="0" w:oddVBand="0" w:evenVBand="0" w:oddHBand="0" w:evenHBand="0" w:firstRowFirstColumn="0" w:firstRowLastColumn="0" w:lastRowFirstColumn="0" w:lastRowLastColumn="0"/>
             <w:tcW w:w="3294" w:type="dxa"/>
           </w:tcPr>
           <w:p>
             <w:pPr>
               <w:spacing w:after="0" w:line="240" w:lineRule="auto"/>
               <w:rPr>
-                <w:b/>
-                <w:bCs/>
+                <w:b w:val="0"/>
+                <w:bCs w:val="0"/>
               </w:rPr>
             </w:pPr>
           </w:p>
@@ -1363,6 +1223,7 @@
           <w:p>
             <w:pPr>
               <w:spacing w:after="0" w:line="240" w:lineRule="auto"/>
+              <w:cnfStyle w:val="000000000000" w:firstRow="0" w:lastRow="0" w:firstColumn="0" w:lastColumn="0" w:oddVBand="0" w:evenVBand="0" w:oddHBand="0" w:evenHBand="0" w:firstRowFirstColumn="0" w:firstRowLastColumn="0" w:lastRowFirstColumn="0" w:lastRowLastColumn="0"/>
             </w:pPr>
           </w:p>
         </w:tc>
@@ -1373,45 +1234,31 @@
           <w:p>
             <w:pPr>
               <w:spacing w:after="0" w:line="240" w:lineRule="auto"/>
+              <w:cnfStyle w:val="000000000000" w:firstRow="0" w:lastRow="0" w:firstColumn="0" w:lastColumn="0" w:oddVBand="0" w:evenVBand="0" w:oddHBand="0" w:evenHBand="0" w:firstRowFirstColumn="0" w:firstRowLastColumn="0" w:lastRowFirstColumn="0" w:lastRowLastColumn="0"/>
             </w:pPr>
           </w:p>
         </w:tc>
       </w:tr>
       <w:tr>
-        <w:tblPrEx>
-          <w:tblBorders>
-            <w:top w:val="single" w:color="000000" w:themeColor="text1" w:sz="8" w:space="0"/>
-            <w:left w:val="single" w:color="000000" w:themeColor="text1" w:sz="8" w:space="0"/>
-            <w:bottom w:val="single" w:color="000000" w:themeColor="text1" w:sz="8" w:space="0"/>
-            <w:right w:val="single" w:color="000000" w:themeColor="text1" w:sz="8" w:space="0"/>
-            <w:insideH w:val="none" w:color="auto" w:sz="0" w:space="0"/>
-            <w:insideV w:val="none" w:color="auto" w:sz="0" w:space="0"/>
-          </w:tblBorders>
-          <w:tblCellMar>
-            <w:top w:w="0" w:type="dxa"/>
-            <w:left w:w="108" w:type="dxa"/>
-            <w:bottom w:w="0" w:type="dxa"/>
-            <w:right w:w="108" w:type="dxa"/>
-          </w:tblCellMar>
-        </w:tblPrEx>
         <w:trPr>
-          <w:trHeight w:val="282" w:hRule="atLeast"/>
+          <w:trHeight w:val="282"/>
         </w:trPr>
         <w:tc>
           <w:tcPr>
+            <w:cnfStyle w:val="001000000000" w:firstRow="0" w:lastRow="0" w:firstColumn="1" w:lastColumn="0" w:oddVBand="0" w:evenVBand="0" w:oddHBand="0" w:evenHBand="0" w:firstRowFirstColumn="0" w:firstRowLastColumn="0" w:lastRowFirstColumn="0" w:lastRowLastColumn="0"/>
             <w:tcW w:w="3294" w:type="dxa"/>
             <w:tcBorders>
-              <w:top w:val="single" w:color="000000" w:themeColor="text1" w:sz="8" w:space="0"/>
-              <w:left w:val="single" w:color="000000" w:themeColor="text1" w:sz="8" w:space="0"/>
-              <w:bottom w:val="single" w:color="000000" w:themeColor="text1" w:sz="8" w:space="0"/>
+              <w:top w:val="single" w:sz="8" w:space="0" w:color="000000" w:themeColor="text1"/>
+              <w:left w:val="single" w:sz="8" w:space="0" w:color="000000" w:themeColor="text1"/>
+              <w:bottom w:val="single" w:sz="8" w:space="0" w:color="000000" w:themeColor="text1"/>
             </w:tcBorders>
           </w:tcPr>
           <w:p>
             <w:pPr>
               <w:spacing w:after="0" w:line="240" w:lineRule="auto"/>
               <w:rPr>
-                <w:b/>
-                <w:bCs/>
+                <w:b w:val="0"/>
+                <w:bCs w:val="0"/>
               </w:rPr>
             </w:pPr>
           </w:p>
@@ -1420,13 +1267,14 @@
           <w:tcPr>
             <w:tcW w:w="3294" w:type="dxa"/>
             <w:tcBorders>
-              <w:top w:val="single" w:color="000000" w:themeColor="text1" w:sz="8" w:space="0"/>
-              <w:bottom w:val="single" w:color="000000" w:themeColor="text1" w:sz="8" w:space="0"/>
+              <w:top w:val="single" w:sz="8" w:space="0" w:color="000000" w:themeColor="text1"/>
+              <w:bottom w:val="single" w:sz="8" w:space="0" w:color="000000" w:themeColor="text1"/>
             </w:tcBorders>
           </w:tcPr>
           <w:p>
             <w:pPr>
               <w:spacing w:after="0" w:line="240" w:lineRule="auto"/>
+              <w:cnfStyle w:val="000000000000" w:firstRow="0" w:lastRow="0" w:firstColumn="0" w:lastColumn="0" w:oddVBand="0" w:evenVBand="0" w:oddHBand="0" w:evenHBand="0" w:firstRowFirstColumn="0" w:firstRowLastColumn="0" w:lastRowFirstColumn="0" w:lastRowLastColumn="0"/>
             </w:pPr>
           </w:p>
         </w:tc>
@@ -1434,48 +1282,34 @@
           <w:tcPr>
             <w:tcW w:w="3294" w:type="dxa"/>
             <w:tcBorders>
-              <w:top w:val="single" w:color="000000" w:themeColor="text1" w:sz="8" w:space="0"/>
-              <w:bottom w:val="single" w:color="000000" w:themeColor="text1" w:sz="8" w:space="0"/>
-              <w:right w:val="single" w:color="000000" w:themeColor="text1" w:sz="8" w:space="0"/>
+              <w:top w:val="single" w:sz="8" w:space="0" w:color="000000" w:themeColor="text1"/>
+              <w:bottom w:val="single" w:sz="8" w:space="0" w:color="000000" w:themeColor="text1"/>
+              <w:right w:val="single" w:sz="8" w:space="0" w:color="000000" w:themeColor="text1"/>
             </w:tcBorders>
           </w:tcPr>
           <w:p>
             <w:pPr>
               <w:spacing w:after="0" w:line="240" w:lineRule="auto"/>
+              <w:cnfStyle w:val="000000000000" w:firstRow="0" w:lastRow="0" w:firstColumn="0" w:lastColumn="0" w:oddVBand="0" w:evenVBand="0" w:oddHBand="0" w:evenHBand="0" w:firstRowFirstColumn="0" w:firstRowLastColumn="0" w:lastRowFirstColumn="0" w:lastRowLastColumn="0"/>
             </w:pPr>
           </w:p>
         </w:tc>
       </w:tr>
       <w:tr>
-        <w:tblPrEx>
-          <w:tblBorders>
-            <w:top w:val="single" w:color="000000" w:themeColor="text1" w:sz="8" w:space="0"/>
-            <w:left w:val="single" w:color="000000" w:themeColor="text1" w:sz="8" w:space="0"/>
-            <w:bottom w:val="single" w:color="000000" w:themeColor="text1" w:sz="8" w:space="0"/>
-            <w:right w:val="single" w:color="000000" w:themeColor="text1" w:sz="8" w:space="0"/>
-            <w:insideH w:val="none" w:color="auto" w:sz="0" w:space="0"/>
-            <w:insideV w:val="none" w:color="auto" w:sz="0" w:space="0"/>
-          </w:tblBorders>
-          <w:tblCellMar>
-            <w:top w:w="0" w:type="dxa"/>
-            <w:left w:w="108" w:type="dxa"/>
-            <w:bottom w:w="0" w:type="dxa"/>
-            <w:right w:w="108" w:type="dxa"/>
-          </w:tblCellMar>
-        </w:tblPrEx>
         <w:trPr>
-          <w:trHeight w:val="303" w:hRule="atLeast"/>
+          <w:trHeight w:val="303"/>
         </w:trPr>
         <w:tc>
           <w:tcPr>
+            <w:cnfStyle w:val="001000000000" w:firstRow="0" w:lastRow="0" w:firstColumn="1" w:lastColumn="0" w:oddVBand="0" w:evenVBand="0" w:oddHBand="0" w:evenHBand="0" w:firstRowFirstColumn="0" w:firstRowLastColumn="0" w:lastRowFirstColumn="0" w:lastRowLastColumn="0"/>
             <w:tcW w:w="3294" w:type="dxa"/>
           </w:tcPr>
           <w:p>
             <w:pPr>
               <w:spacing w:after="0" w:line="240" w:lineRule="auto"/>
               <w:rPr>
-                <w:b/>
-                <w:bCs/>
+                <w:b w:val="0"/>
+                <w:bCs w:val="0"/>
               </w:rPr>
             </w:pPr>
           </w:p>
@@ -1487,6 +1321,7 @@
           <w:p>
             <w:pPr>
               <w:spacing w:after="0" w:line="240" w:lineRule="auto"/>
+              <w:cnfStyle w:val="000000000000" w:firstRow="0" w:lastRow="0" w:firstColumn="0" w:lastColumn="0" w:oddVBand="0" w:evenVBand="0" w:oddHBand="0" w:evenHBand="0" w:firstRowFirstColumn="0" w:firstRowLastColumn="0" w:lastRowFirstColumn="0" w:lastRowLastColumn="0"/>
             </w:pPr>
           </w:p>
         </w:tc>
@@ -1497,6 +1332,7 @@
           <w:p>
             <w:pPr>
               <w:spacing w:after="0" w:line="240" w:lineRule="auto"/>
+              <w:cnfStyle w:val="000000000000" w:firstRow="0" w:lastRow="0" w:firstColumn="0" w:lastColumn="0" w:oddVBand="0" w:evenVBand="0" w:oddHBand="0" w:evenHBand="0" w:firstRowFirstColumn="0" w:firstRowLastColumn="0" w:lastRowFirstColumn="0" w:lastRowLastColumn="0"/>
             </w:pPr>
           </w:p>
         </w:tc>
@@ -1505,7 +1341,7 @@
     <w:p/>
     <w:p>
       <w:pPr>
-        <w:pStyle w:val="2"/>
+        <w:pStyle w:val="Heading1"/>
       </w:pPr>
       <w:r>
         <w:t>2.Scenario dodavanja sprava</w:t>
@@ -1514,7 +1350,7 @@
     <w:p/>
     <w:p>
       <w:pPr>
-        <w:pStyle w:val="3"/>
+        <w:pStyle w:val="Heading2"/>
       </w:pPr>
       <w:r>
         <w:t>2.1 Kratak opis</w:t>
@@ -1539,12 +1375,12 @@
     </w:p>
     <w:p>
       <w:pPr>
-        <w:pStyle w:val="3"/>
-      </w:pPr>
-    </w:p>
-    <w:p>
-      <w:pPr>
-        <w:pStyle w:val="3"/>
+        <w:pStyle w:val="Heading2"/>
+      </w:pPr>
+    </w:p>
+    <w:p>
+      <w:pPr>
+        <w:pStyle w:val="Heading2"/>
       </w:pPr>
       <w:r>
         <w:t>2.2 Tok dogadjaja</w:t>
@@ -1553,15 +1389,10 @@
     <w:p/>
     <w:p>
       <w:r>
-        <w:rPr>
-          <w:rFonts w:hint="default"/>
-          <w:lang w:val="en-US"/>
-        </w:rPr>
         <w:t>U ovom odeljku je opisan glavni uspe</w:t>
       </w:r>
       <w:r>
         <w:rPr>
-          <w:rFonts w:hint="default"/>
           <w:lang w:val="sr-Latn-RS"/>
         </w:rPr>
         <w:t>šni scenario, kao i alternativni scenariji.</w:t>
@@ -1570,7 +1401,7 @@
     <w:p/>
     <w:p>
       <w:pPr>
-        <w:pStyle w:val="4"/>
+        <w:pStyle w:val="Heading3"/>
         <w:rPr>
           <w:lang w:val="sr-Latn-RS"/>
         </w:rPr>
@@ -1582,7 +1413,7 @@
     <w:p/>
     <w:p>
       <w:pPr>
-        <w:pStyle w:val="16"/>
+        <w:pStyle w:val="ListParagraph"/>
         <w:numPr>
           <w:ilvl w:val="0"/>
           <w:numId w:val="5"/>
@@ -1592,12 +1423,24 @@
         <w:rPr>
           <w:lang w:val="sr-Latn-RS"/>
         </w:rPr>
-        <w:t>Korisnik izabere statistiku postojećih sprava.</w:t>
-      </w:r>
-    </w:p>
-    <w:p>
-      <w:pPr>
-        <w:pStyle w:val="16"/>
+        <w:t>Korisnik bira opciju dodavanja</w:t>
+      </w:r>
+      <w:r>
+        <w:rPr>
+          <w:lang w:val="sr-Latn-RS"/>
+        </w:rPr>
+        <w:t xml:space="preserve"> </w:t>
+      </w:r>
+      <w:r>
+        <w:rPr>
+          <w:lang w:val="sr-Latn-RS"/>
+        </w:rPr>
+        <w:t>sprava.</w:t>
+      </w:r>
+    </w:p>
+    <w:p>
+      <w:pPr>
+        <w:pStyle w:val="ListParagraph"/>
         <w:numPr>
           <w:ilvl w:val="0"/>
           <w:numId w:val="5"/>
@@ -1607,12 +1450,12 @@
         <w:rPr>
           <w:lang w:val="sr-Latn-RS"/>
         </w:rPr>
-        <w:t>Klikom na dugme dodaj dodaje novu spravu tog tipa.</w:t>
-      </w:r>
-    </w:p>
-    <w:p>
-      <w:pPr>
-        <w:pStyle w:val="16"/>
+        <w:t>Prikazuje se lista postojećih tipova sprava.</w:t>
+      </w:r>
+    </w:p>
+    <w:p>
+      <w:pPr>
+        <w:pStyle w:val="ListParagraph"/>
         <w:numPr>
           <w:ilvl w:val="0"/>
           <w:numId w:val="5"/>
@@ -1622,13 +1465,46 @@
         <w:rPr>
           <w:lang w:val="sr-Latn-RS"/>
         </w:rPr>
-        <w:t>Sprava se dodaje u bazu.</w:t>
+        <w:t>Klikom na du</w:t>
+      </w:r>
+      <w:r>
+        <w:rPr>
+          <w:lang w:val="sr-Latn-RS"/>
+        </w:rPr>
+        <w:t>gme dodaj dodaje novu spravu željenog</w:t>
+      </w:r>
+      <w:r>
+        <w:rPr>
+          <w:lang w:val="sr-Latn-RS"/>
+        </w:rPr>
+        <w:t xml:space="preserve"> tipa.</w:t>
+      </w:r>
+    </w:p>
+    <w:p>
+      <w:pPr>
+        <w:pStyle w:val="ListParagraph"/>
+        <w:numPr>
+          <w:ilvl w:val="0"/>
+          <w:numId w:val="5"/>
+        </w:numPr>
+      </w:pPr>
+      <w:r>
+        <w:rPr>
+          <w:lang w:val="sr-Latn-RS"/>
+        </w:rPr>
+        <w:t>Sprava se doda</w:t>
+      </w:r>
+      <w:r>
+        <w:rPr>
+          <w:lang w:val="sr-Latn-RS"/>
+        </w:rPr>
+        <w:t>je u bazu.</w:t>
       </w:r>
     </w:p>
     <w:p/>
     <w:p>
       <w:pPr>
-        <w:pStyle w:val="4"/>
+        <w:pStyle w:val="Heading3"/>
         <w:numPr>
           <w:ilvl w:val="2"/>
           <w:numId w:val="6"/>
@@ -1638,7 +1514,13 @@
         <w:rPr>
           <w:lang w:val="sr-Latn-RS"/>
         </w:rPr>
-        <w:t>Uspešno dodavanje sprave novog tipa</w:t>
+        <w:t>Uspešno dodavanje</w:t>
+      </w:r>
+      <w:r>
+        <w:rPr>
+          <w:lang w:val="sr-Latn-RS"/>
+        </w:rPr>
+        <w:t xml:space="preserve"> novog tipa</w:t>
       </w:r>
     </w:p>
     <w:p>
@@ -1648,7 +1530,7 @@
     </w:p>
     <w:p>
       <w:pPr>
-        <w:pStyle w:val="16"/>
+        <w:pStyle w:val="ListParagraph"/>
         <w:numPr>
           <w:ilvl w:val="0"/>
           <w:numId w:val="7"/>
@@ -1664,7 +1546,7 @@
     </w:p>
     <w:p>
       <w:pPr>
-        <w:pStyle w:val="16"/>
+        <w:pStyle w:val="ListParagraph"/>
         <w:numPr>
           <w:ilvl w:val="0"/>
           <w:numId w:val="7"/>
@@ -1679,7 +1561,6 @@
       </w:r>
       <w:r>
         <w:rPr>
-          <w:rFonts w:hint="default"/>
           <w:lang w:val="sr-Latn-RS"/>
         </w:rPr>
         <w:t xml:space="preserve"> (naziv sprave, grupa mišića, opis sprave, slika)</w:t>
@@ -1688,12 +1569,18 @@
         <w:rPr>
           <w:lang w:val="sr-Latn-RS"/>
         </w:rPr>
-        <w:t xml:space="preserve"> gde korisnik mora da unese potrebne informacije o tipu sprave, kao i dugme za potvrdu i ponistavanje akcije.</w:t>
-      </w:r>
-    </w:p>
-    <w:p>
-      <w:pPr>
-        <w:pStyle w:val="16"/>
+        <w:t xml:space="preserve"> gde korisnik mora da unese potrebne informacije o tipu sprave, </w:t>
+      </w:r>
+      <w:r>
+        <w:rPr>
+          <w:lang w:val="sr-Latn-RS"/>
+        </w:rPr>
+        <w:t>kao i dugme za potvrdu i ponistavanje akcije.</w:t>
+      </w:r>
+    </w:p>
+    <w:p>
+      <w:pPr>
+        <w:pStyle w:val="ListParagraph"/>
         <w:numPr>
           <w:ilvl w:val="0"/>
           <w:numId w:val="7"/>
@@ -1709,7 +1596,7 @@
     </w:p>
     <w:p>
       <w:pPr>
-        <w:pStyle w:val="16"/>
+        <w:pStyle w:val="ListParagraph"/>
         <w:numPr>
           <w:ilvl w:val="0"/>
           <w:numId w:val="7"/>
@@ -1720,13 +1607,25 @@
         <w:rPr>
           <w:lang w:val="sr-Latn-RS"/>
         </w:rPr>
-        <w:t>Novi tip sprave, kao i sprava tog tipa se dodaju u bazu.</w:t>
+        <w:t>Novi tip sprave</w:t>
+      </w:r>
+      <w:r>
+        <w:rPr>
+          <w:lang w:val="sr-Latn-RS"/>
+        </w:rPr>
+        <w:t xml:space="preserve"> se dodaje</w:t>
+      </w:r>
+      <w:r>
+        <w:rPr>
+          <w:lang w:val="sr-Latn-RS"/>
+        </w:rPr>
+        <w:t xml:space="preserve"> u bazu.</w:t>
       </w:r>
     </w:p>
     <w:p/>
     <w:p>
       <w:pPr>
-        <w:pStyle w:val="4"/>
+        <w:pStyle w:val="Heading3"/>
         <w:numPr>
           <w:ilvl w:val="2"/>
           <w:numId w:val="6"/>
@@ -1736,7 +1635,13 @@
         <w:rPr>
           <w:lang w:val="sr-Latn-RS"/>
         </w:rPr>
-        <w:t>Neuspešno dodavanje sprave novog tipa</w:t>
+        <w:t>Neuspešno dodavanje</w:t>
+      </w:r>
+      <w:r>
+        <w:rPr>
+          <w:lang w:val="sr-Latn-RS"/>
+        </w:rPr>
+        <w:t xml:space="preserve"> novog tipa</w:t>
       </w:r>
     </w:p>
     <w:p>
@@ -1746,19 +1651,22 @@
     </w:p>
     <w:p>
       <w:pPr>
-        <w:pStyle w:val="16"/>
+        <w:pStyle w:val="ListParagraph"/>
         <w:numPr>
           <w:ilvl w:val="3"/>
           <w:numId w:val="5"/>
         </w:numPr>
       </w:pPr>
       <w:r>
-        <w:t>Korisnik bira opciju da đeli da doda spravu novog tipa.</w:t>
-      </w:r>
-    </w:p>
-    <w:p>
-      <w:pPr>
-        <w:pStyle w:val="16"/>
+        <w:t>Korisnik bira opciju da đeli da doda s</w:t>
+      </w:r>
+      <w:r>
+        <w:t>pravu novog tipa.</w:t>
+      </w:r>
+    </w:p>
+    <w:p>
+      <w:pPr>
+        <w:pStyle w:val="ListParagraph"/>
         <w:numPr>
           <w:ilvl w:val="3"/>
           <w:numId w:val="5"/>
@@ -1769,7 +1677,6 @@
       </w:r>
       <w:r>
         <w:rPr>
-          <w:rFonts w:hint="default"/>
           <w:lang w:val="sr-Latn-RS"/>
         </w:rPr>
         <w:t xml:space="preserve"> (naziv sprave, grupa mišića, opis sprave, slika)</w:t>
@@ -1795,19 +1702,22 @@
     </w:p>
     <w:p>
       <w:pPr>
-        <w:pStyle w:val="16"/>
+        <w:pStyle w:val="ListParagraph"/>
         <w:numPr>
           <w:ilvl w:val="3"/>
           <w:numId w:val="5"/>
         </w:numPr>
       </w:pPr>
       <w:r>
-        <w:t>Korisnik klikće na dugme za potvrdu akcije, a nije popunio sva polja.</w:t>
-      </w:r>
-    </w:p>
-    <w:p>
-      <w:pPr>
-        <w:pStyle w:val="16"/>
+        <w:t>Korisnik klikće na dugme za potvrdu akcij</w:t>
+      </w:r>
+      <w:r>
+        <w:t>e, a nije popunio sva polja.</w:t>
+      </w:r>
+    </w:p>
+    <w:p>
+      <w:pPr>
+        <w:pStyle w:val="ListParagraph"/>
         <w:numPr>
           <w:ilvl w:val="3"/>
           <w:numId w:val="5"/>
@@ -1820,7 +1730,7 @@
     <w:p/>
     <w:p>
       <w:pPr>
-        <w:pStyle w:val="4"/>
+        <w:pStyle w:val="Heading3"/>
         <w:numPr>
           <w:ilvl w:val="2"/>
           <w:numId w:val="6"/>
@@ -1830,49 +1740,48 @@
         <w:rPr>
           <w:lang w:val="sr-Latn-RS"/>
         </w:rPr>
-        <w:t>Poništavanje akcije dodavanja sprave novog tipa</w:t>
-      </w:r>
-    </w:p>
-    <w:p>
-      <w:pPr>
-        <w:numPr>
-          <w:ilvl w:val="0"/>
-          <w:numId w:val="0"/>
-        </w:numPr>
-        <w:ind w:leftChars="0"/>
-      </w:pPr>
+        <w:t xml:space="preserve">Poništavanje akcije dodavanja </w:t>
+      </w:r>
+      <w:r>
+        <w:rPr>
+          <w:lang w:val="sr-Latn-RS"/>
+        </w:rPr>
+        <w:t>novog tipa</w:t>
+      </w:r>
+    </w:p>
+    <w:p>
       <w:r>
         <w:tab/>
       </w:r>
     </w:p>
     <w:p>
       <w:pPr>
-        <w:pStyle w:val="16"/>
+        <w:pStyle w:val="ListParagraph"/>
         <w:numPr>
           <w:ilvl w:val="0"/>
           <w:numId w:val="8"/>
         </w:numPr>
-        <w:ind w:left="845" w:leftChars="0" w:hanging="425" w:firstLineChars="0"/>
-      </w:pPr>
-      <w:r>
+        <w:ind w:left="845"/>
+      </w:pPr>
+      <w:r>
+        <w:lastRenderedPageBreak/>
         <w:t>Korisnik bira opciju da đeli da doda spravu novog tipa.</w:t>
       </w:r>
     </w:p>
     <w:p>
       <w:pPr>
-        <w:pStyle w:val="16"/>
+        <w:pStyle w:val="ListParagraph"/>
         <w:numPr>
           <w:ilvl w:val="0"/>
           <w:numId w:val="8"/>
         </w:numPr>
-        <w:ind w:left="845" w:leftChars="0" w:hanging="425" w:firstLineChars="0"/>
+        <w:ind w:left="845"/>
       </w:pPr>
       <w:r>
         <w:t>Korisniku se otvara prozor sa poljima</w:t>
       </w:r>
       <w:r>
         <w:rPr>
-          <w:rFonts w:hint="default"/>
           <w:lang w:val="sr-Latn-RS"/>
         </w:rPr>
         <w:t xml:space="preserve"> (naziv sprave, grupa mišića, opis sprave, slika)</w:t>
@@ -1889,12 +1798,12 @@
     </w:p>
     <w:p>
       <w:pPr>
-        <w:pStyle w:val="16"/>
+        <w:pStyle w:val="ListParagraph"/>
         <w:numPr>
           <w:ilvl w:val="0"/>
           <w:numId w:val="8"/>
         </w:numPr>
-        <w:ind w:left="845" w:leftChars="0" w:hanging="425" w:firstLineChars="0"/>
+        <w:ind w:left="845"/>
       </w:pPr>
       <w:r>
         <w:t>Korisnik klikće na dugme za poništavanje akcije.</w:t>
@@ -1902,12 +1811,12 @@
     </w:p>
     <w:p>
       <w:pPr>
-        <w:pStyle w:val="16"/>
+        <w:pStyle w:val="ListParagraph"/>
         <w:numPr>
           <w:ilvl w:val="0"/>
           <w:numId w:val="8"/>
         </w:numPr>
-        <w:ind w:left="845" w:leftChars="0" w:hanging="425" w:firstLineChars="0"/>
+        <w:ind w:left="845"/>
       </w:pPr>
       <w:r>
         <w:t>Prozor se zatvara.</w:t>
@@ -1916,7 +1825,7 @@
     <w:p/>
     <w:p>
       <w:pPr>
-        <w:pStyle w:val="3"/>
+        <w:pStyle w:val="Heading2"/>
         <w:numPr>
           <w:ilvl w:val="1"/>
           <w:numId w:val="6"/>
@@ -1928,13 +1837,13 @@
     </w:p>
     <w:p>
       <w:pPr>
-        <w:pStyle w:val="16"/>
+        <w:pStyle w:val="ListParagraph"/>
         <w:ind w:left="480"/>
       </w:pPr>
     </w:p>
     <w:p>
       <w:pPr>
-        <w:pStyle w:val="16"/>
+        <w:pStyle w:val="ListParagraph"/>
       </w:pPr>
       <w:r>
         <w:t>Nema.</w:t>
@@ -1942,20 +1851,23 @@
     </w:p>
     <w:p>
       <w:pPr>
-        <w:pStyle w:val="16"/>
+        <w:pStyle w:val="ListParagraph"/>
         <w:ind w:left="480"/>
       </w:pPr>
     </w:p>
     <w:p>
       <w:pPr>
-        <w:pStyle w:val="3"/>
+        <w:pStyle w:val="Heading2"/>
         <w:numPr>
           <w:ilvl w:val="1"/>
           <w:numId w:val="6"/>
         </w:numPr>
       </w:pPr>
       <w:r>
-        <w:t>Preduslovi</w:t>
+        <w:t>Pre</w:t>
+      </w:r>
+      <w:r>
+        <w:t>duslovi</w:t>
       </w:r>
     </w:p>
     <w:p>
@@ -1980,7 +1892,7 @@
     <w:p/>
     <w:p>
       <w:pPr>
-        <w:pStyle w:val="3"/>
+        <w:pStyle w:val="Heading2"/>
         <w:numPr>
           <w:ilvl w:val="1"/>
           <w:numId w:val="6"/>
@@ -1992,7 +1904,7 @@
     </w:p>
     <w:p>
       <w:pPr>
-        <w:pStyle w:val="16"/>
+        <w:pStyle w:val="ListParagraph"/>
         <w:ind w:left="480"/>
       </w:pPr>
     </w:p>
@@ -2013,20 +1925,20 @@
     <w:sectPr>
       <w:pgSz w:w="12240" w:h="15840"/>
       <w:pgMar w:top="1440" w:right="1440" w:bottom="1440" w:left="1440" w:header="720" w:footer="720" w:gutter="0"/>
-      <w:cols w:space="720" w:num="1"/>
-      <w:docGrid w:linePitch="360" w:charSpace="0"/>
+      <w:cols w:space="720"/>
+      <w:docGrid w:linePitch="360"/>
     </w:sectPr>
   </w:body>
 </w:document>
 </file>
 
 <file path=word/numbering.xml><?xml version="1.0" encoding="utf-8"?>
-<w:numbering xmlns:wpc="http://schemas.microsoft.com/office/word/2010/wordprocessingCanvas" xmlns:mc="http://schemas.openxmlformats.org/markup-compatibility/2006" xmlns:o="urn:schemas-microsoft-com:office:office" xmlns:r="http://schemas.openxmlformats.org/officeDocument/2006/relationships" xmlns:m="http://schemas.openxmlformats.org/officeDocument/2006/math" xmlns:v="urn:schemas-microsoft-com:vml" xmlns:wp14="http://schemas.microsoft.com/office/word/2010/wordprocessingDrawing" xmlns:wp="http://schemas.openxmlformats.org/drawingml/2006/wordprocessingDrawing" xmlns:w10="urn:schemas-microsoft-com:office:word" xmlns:w="http://schemas.openxmlformats.org/wordprocessingml/2006/main" xmlns:w14="http://schemas.microsoft.com/office/word/2010/wordml" xmlns:wpg="http://schemas.microsoft.com/office/word/2010/wordprocessingGroup" xmlns:wpi="http://schemas.microsoft.com/office/word/2010/wordprocessingInk" xmlns:wne="http://schemas.microsoft.com/office/word/2006/wordml" xmlns:wps="http://schemas.microsoft.com/office/word/2010/wordprocessingShape" mc:Ignorable="w14 wp14">
-  <w:abstractNum w:abstractNumId="0">
+<w:numbering xmlns:wpc="http://schemas.microsoft.com/office/word/2010/wordprocessingCanvas" xmlns:cx="http://schemas.microsoft.com/office/drawing/2014/chartex" xmlns:mc="http://schemas.openxmlformats.org/markup-compatibility/2006" xmlns:o="urn:schemas-microsoft-com:office:office" xmlns:r="http://schemas.openxmlformats.org/officeDocument/2006/relationships" xmlns:m="http://schemas.openxmlformats.org/officeDocument/2006/math" xmlns:v="urn:schemas-microsoft-com:vml" xmlns:wp14="http://schemas.microsoft.com/office/word/2010/wordprocessingDrawing" xmlns:wp="http://schemas.openxmlformats.org/drawingml/2006/wordprocessingDrawing" xmlns:w10="urn:schemas-microsoft-com:office:word" xmlns:w="http://schemas.openxmlformats.org/wordprocessingml/2006/main" xmlns:w14="http://schemas.microsoft.com/office/word/2010/wordml" xmlns:w15="http://schemas.microsoft.com/office/word/2012/wordml" xmlns:w16se="http://schemas.microsoft.com/office/word/2015/wordml/symex" xmlns:wpg="http://schemas.microsoft.com/office/word/2010/wordprocessingGroup" xmlns:wpi="http://schemas.microsoft.com/office/word/2010/wordprocessingInk" xmlns:wne="http://schemas.microsoft.com/office/word/2006/wordml" xmlns:wps="http://schemas.microsoft.com/office/word/2010/wordprocessingShape" mc:Ignorable="w14 w15 w16se wp14">
+  <w:abstractNum w:abstractNumId="0" w15:restartNumberingAfterBreak="0">
     <w:nsid w:val="DDC12B8B"/>
     <w:multiLevelType w:val="singleLevel"/>
     <w:tmpl w:val="DDC12B8B"/>
-    <w:lvl w:ilvl="0" w:tentative="0">
+    <w:lvl w:ilvl="0">
       <w:start w:val="1"/>
       <w:numFmt w:val="decimal"/>
       <w:lvlText w:val="%1."/>
@@ -2035,18 +1947,18 @@
         <w:tabs>
           <w:tab w:val="left" w:pos="425"/>
         </w:tabs>
-        <w:ind w:left="425" w:leftChars="0" w:hanging="425" w:firstLineChars="0"/>
+        <w:ind w:left="425" w:hanging="425"/>
       </w:pPr>
       <w:rPr>
         <w:rFonts w:hint="default"/>
       </w:rPr>
     </w:lvl>
   </w:abstractNum>
-  <w:abstractNum w:abstractNumId="1">
+  <w:abstractNum w:abstractNumId="1" w15:restartNumberingAfterBreak="0">
     <w:nsid w:val="03D7075B"/>
     <w:multiLevelType w:val="multilevel"/>
     <w:tmpl w:val="03D7075B"/>
-    <w:lvl w:ilvl="0" w:tentative="0">
+    <w:lvl w:ilvl="0">
       <w:start w:val="1"/>
       <w:numFmt w:val="decimal"/>
       <w:lvlText w:val="%1."/>
@@ -2055,7 +1967,7 @@
         <w:ind w:left="360" w:hanging="360"/>
       </w:pPr>
     </w:lvl>
-    <w:lvl w:ilvl="1" w:tentative="0">
+    <w:lvl w:ilvl="1">
       <w:start w:val="1"/>
       <w:numFmt w:val="decimal"/>
       <w:lvlText w:val="%1.%2."/>
@@ -2064,7 +1976,7 @@
         <w:ind w:left="792" w:hanging="432"/>
       </w:pPr>
     </w:lvl>
-    <w:lvl w:ilvl="2" w:tentative="0">
+    <w:lvl w:ilvl="2">
       <w:start w:val="1"/>
       <w:numFmt w:val="decimal"/>
       <w:lvlText w:val="%1.%2.%3."/>
@@ -2073,7 +1985,7 @@
         <w:ind w:left="1224" w:hanging="504"/>
       </w:pPr>
     </w:lvl>
-    <w:lvl w:ilvl="3" w:tentative="0">
+    <w:lvl w:ilvl="3">
       <w:start w:val="1"/>
       <w:numFmt w:val="decimal"/>
       <w:lvlText w:val="%1.%2.%3.%4."/>
@@ -2082,7 +1994,7 @@
         <w:ind w:left="1728" w:hanging="648"/>
       </w:pPr>
     </w:lvl>
-    <w:lvl w:ilvl="4" w:tentative="0">
+    <w:lvl w:ilvl="4">
       <w:start w:val="1"/>
       <w:numFmt w:val="decimal"/>
       <w:lvlText w:val="%1.%2.%3.%4.%5."/>
@@ -2091,7 +2003,7 @@
         <w:ind w:left="2232" w:hanging="792"/>
       </w:pPr>
     </w:lvl>
-    <w:lvl w:ilvl="5" w:tentative="0">
+    <w:lvl w:ilvl="5">
       <w:start w:val="1"/>
       <w:numFmt w:val="decimal"/>
       <w:lvlText w:val="%1.%2.%3.%4.%5.%6."/>
@@ -2100,7 +2012,7 @@
         <w:ind w:left="2736" w:hanging="936"/>
       </w:pPr>
     </w:lvl>
-    <w:lvl w:ilvl="6" w:tentative="0">
+    <w:lvl w:ilvl="6">
       <w:start w:val="1"/>
       <w:numFmt w:val="decimal"/>
       <w:lvlText w:val="%1.%2.%3.%4.%5.%6.%7."/>
@@ -2109,7 +2021,7 @@
         <w:ind w:left="3240" w:hanging="1080"/>
       </w:pPr>
     </w:lvl>
-    <w:lvl w:ilvl="7" w:tentative="0">
+    <w:lvl w:ilvl="7">
       <w:start w:val="1"/>
       <w:numFmt w:val="decimal"/>
       <w:lvlText w:val="%1.%2.%3.%4.%5.%6.%7.%8."/>
@@ -2118,7 +2030,7 @@
         <w:ind w:left="3744" w:hanging="1224"/>
       </w:pPr>
     </w:lvl>
-    <w:lvl w:ilvl="8" w:tentative="0">
+    <w:lvl w:ilvl="8">
       <w:start w:val="1"/>
       <w:numFmt w:val="decimal"/>
       <w:lvlText w:val="%1.%2.%3.%4.%5.%6.%7.%8.%9."/>
@@ -2128,11 +2040,11 @@
       </w:pPr>
     </w:lvl>
   </w:abstractNum>
-  <w:abstractNum w:abstractNumId="2">
+  <w:abstractNum w:abstractNumId="2" w15:restartNumberingAfterBreak="0">
     <w:nsid w:val="04D924C4"/>
     <w:multiLevelType w:val="multilevel"/>
     <w:tmpl w:val="04D924C4"/>
-    <w:lvl w:ilvl="0" w:tentative="0">
+    <w:lvl w:ilvl="0">
       <w:start w:val="1"/>
       <w:numFmt w:val="decimal"/>
       <w:lvlText w:val="%1."/>
@@ -2144,7 +2056,7 @@
         <w:rFonts w:hint="default"/>
       </w:rPr>
     </w:lvl>
-    <w:lvl w:ilvl="1" w:tentative="0">
+    <w:lvl w:ilvl="1">
       <w:start w:val="4"/>
       <w:numFmt w:val="decimal"/>
       <w:isLgl/>
@@ -2157,7 +2069,7 @@
         <w:rFonts w:hint="default"/>
       </w:rPr>
     </w:lvl>
-    <w:lvl w:ilvl="2" w:tentative="0">
+    <w:lvl w:ilvl="2">
       <w:start w:val="1"/>
       <w:numFmt w:val="decimal"/>
       <w:isLgl/>
@@ -2170,7 +2082,7 @@
         <w:rFonts w:hint="default"/>
       </w:rPr>
     </w:lvl>
-    <w:lvl w:ilvl="3" w:tentative="0">
+    <w:lvl w:ilvl="3">
       <w:start w:val="1"/>
       <w:numFmt w:val="decimal"/>
       <w:isLgl/>
@@ -2183,7 +2095,7 @@
         <w:rFonts w:hint="default"/>
       </w:rPr>
     </w:lvl>
-    <w:lvl w:ilvl="4" w:tentative="0">
+    <w:lvl w:ilvl="4">
       <w:start w:val="1"/>
       <w:numFmt w:val="decimal"/>
       <w:isLgl/>
@@ -2196,7 +2108,7 @@
         <w:rFonts w:hint="default"/>
       </w:rPr>
     </w:lvl>
-    <w:lvl w:ilvl="5" w:tentative="0">
+    <w:lvl w:ilvl="5">
       <w:start w:val="1"/>
       <w:numFmt w:val="decimal"/>
       <w:isLgl/>
@@ -2209,7 +2121,7 @@
         <w:rFonts w:hint="default"/>
       </w:rPr>
     </w:lvl>
-    <w:lvl w:ilvl="6" w:tentative="0">
+    <w:lvl w:ilvl="6">
       <w:start w:val="1"/>
       <w:numFmt w:val="decimal"/>
       <w:isLgl/>
@@ -2222,7 +2134,7 @@
         <w:rFonts w:hint="default"/>
       </w:rPr>
     </w:lvl>
-    <w:lvl w:ilvl="7" w:tentative="0">
+    <w:lvl w:ilvl="7">
       <w:start w:val="1"/>
       <w:numFmt w:val="decimal"/>
       <w:isLgl/>
@@ -2235,7 +2147,7 @@
         <w:rFonts w:hint="default"/>
       </w:rPr>
     </w:lvl>
-    <w:lvl w:ilvl="8" w:tentative="0">
+    <w:lvl w:ilvl="8">
       <w:start w:val="1"/>
       <w:numFmt w:val="decimal"/>
       <w:isLgl/>
@@ -2249,11 +2161,11 @@
       </w:rPr>
     </w:lvl>
   </w:abstractNum>
-  <w:abstractNum w:abstractNumId="3">
+  <w:abstractNum w:abstractNumId="3" w15:restartNumberingAfterBreak="0">
     <w:nsid w:val="0A125588"/>
     <w:multiLevelType w:val="multilevel"/>
     <w:tmpl w:val="0A125588"/>
-    <w:lvl w:ilvl="0" w:tentative="0">
+    <w:lvl w:ilvl="0">
       <w:start w:val="1"/>
       <w:numFmt w:val="decimal"/>
       <w:suff w:val="space"/>
@@ -2266,7 +2178,7 @@
         <w:rFonts w:hint="default"/>
       </w:rPr>
     </w:lvl>
-    <w:lvl w:ilvl="1" w:tentative="0">
+    <w:lvl w:ilvl="1">
       <w:start w:val="1"/>
       <w:numFmt w:val="decimal"/>
       <w:suff w:val="space"/>
@@ -2279,7 +2191,7 @@
         <w:rFonts w:hint="default"/>
       </w:rPr>
     </w:lvl>
-    <w:lvl w:ilvl="2" w:tentative="0">
+    <w:lvl w:ilvl="2">
       <w:start w:val="1"/>
       <w:numFmt w:val="decimal"/>
       <w:suff w:val="space"/>
@@ -2292,7 +2204,7 @@
         <w:rFonts w:hint="default"/>
       </w:rPr>
     </w:lvl>
-    <w:lvl w:ilvl="3" w:tentative="0">
+    <w:lvl w:ilvl="3">
       <w:start w:val="1"/>
       <w:numFmt w:val="decimal"/>
       <w:suff w:val="space"/>
@@ -2305,7 +2217,7 @@
         <w:rFonts w:hint="default"/>
       </w:rPr>
     </w:lvl>
-    <w:lvl w:ilvl="4" w:tentative="0">
+    <w:lvl w:ilvl="4">
       <w:start w:val="1"/>
       <w:numFmt w:val="decimal"/>
       <w:suff w:val="space"/>
@@ -2318,7 +2230,7 @@
         <w:rFonts w:hint="default"/>
       </w:rPr>
     </w:lvl>
-    <w:lvl w:ilvl="5" w:tentative="0">
+    <w:lvl w:ilvl="5">
       <w:start w:val="1"/>
       <w:numFmt w:val="decimal"/>
       <w:suff w:val="space"/>
@@ -2331,7 +2243,7 @@
         <w:rFonts w:hint="default"/>
       </w:rPr>
     </w:lvl>
-    <w:lvl w:ilvl="6" w:tentative="0">
+    <w:lvl w:ilvl="6">
       <w:start w:val="1"/>
       <w:numFmt w:val="decimal"/>
       <w:suff w:val="space"/>
@@ -2344,7 +2256,7 @@
         <w:rFonts w:hint="default"/>
       </w:rPr>
     </w:lvl>
-    <w:lvl w:ilvl="7" w:tentative="0">
+    <w:lvl w:ilvl="7">
       <w:start w:val="1"/>
       <w:numFmt w:val="decimal"/>
       <w:suff w:val="space"/>
@@ -2357,7 +2269,7 @@
         <w:rFonts w:hint="default"/>
       </w:rPr>
     </w:lvl>
-    <w:lvl w:ilvl="8" w:tentative="0">
+    <w:lvl w:ilvl="8">
       <w:start w:val="1"/>
       <w:numFmt w:val="decimal"/>
       <w:suff w:val="space"/>
@@ -2371,11 +2283,11 @@
       </w:rPr>
     </w:lvl>
   </w:abstractNum>
-  <w:abstractNum w:abstractNumId="4">
+  <w:abstractNum w:abstractNumId="4" w15:restartNumberingAfterBreak="0">
     <w:nsid w:val="2C6E3C5D"/>
     <w:multiLevelType w:val="multilevel"/>
     <w:tmpl w:val="2C6E3C5D"/>
-    <w:lvl w:ilvl="0" w:tentative="0">
+    <w:lvl w:ilvl="0">
       <w:start w:val="1"/>
       <w:numFmt w:val="decimal"/>
       <w:lvlText w:val="%1."/>
@@ -2387,7 +2299,7 @@
         <w:rFonts w:hint="default"/>
       </w:rPr>
     </w:lvl>
-    <w:lvl w:ilvl="1" w:tentative="0">
+    <w:lvl w:ilvl="1">
       <w:start w:val="1"/>
       <w:numFmt w:val="lowerLetter"/>
       <w:lvlText w:val="%2."/>
@@ -2396,7 +2308,7 @@
         <w:ind w:left="1440" w:hanging="360"/>
       </w:pPr>
     </w:lvl>
-    <w:lvl w:ilvl="2" w:tentative="0">
+    <w:lvl w:ilvl="2">
       <w:start w:val="1"/>
       <w:numFmt w:val="lowerRoman"/>
       <w:lvlText w:val="%3."/>
@@ -2405,7 +2317,7 @@
         <w:ind w:left="2160" w:hanging="180"/>
       </w:pPr>
     </w:lvl>
-    <w:lvl w:ilvl="3" w:tentative="0">
+    <w:lvl w:ilvl="3">
       <w:start w:val="1"/>
       <w:numFmt w:val="decimal"/>
       <w:lvlText w:val="%4."/>
@@ -2414,7 +2326,7 @@
         <w:ind w:left="2880" w:hanging="360"/>
       </w:pPr>
     </w:lvl>
-    <w:lvl w:ilvl="4" w:tentative="0">
+    <w:lvl w:ilvl="4">
       <w:start w:val="1"/>
       <w:numFmt w:val="lowerLetter"/>
       <w:lvlText w:val="%5."/>
@@ -2423,7 +2335,7 @@
         <w:ind w:left="3600" w:hanging="360"/>
       </w:pPr>
     </w:lvl>
-    <w:lvl w:ilvl="5" w:tentative="0">
+    <w:lvl w:ilvl="5">
       <w:start w:val="1"/>
       <w:numFmt w:val="lowerRoman"/>
       <w:lvlText w:val="%6."/>
@@ -2432,7 +2344,7 @@
         <w:ind w:left="4320" w:hanging="180"/>
       </w:pPr>
     </w:lvl>
-    <w:lvl w:ilvl="6" w:tentative="0">
+    <w:lvl w:ilvl="6">
       <w:start w:val="1"/>
       <w:numFmt w:val="decimal"/>
       <w:lvlText w:val="%7."/>
@@ -2441,7 +2353,7 @@
         <w:ind w:left="5040" w:hanging="360"/>
       </w:pPr>
     </w:lvl>
-    <w:lvl w:ilvl="7" w:tentative="0">
+    <w:lvl w:ilvl="7">
       <w:start w:val="1"/>
       <w:numFmt w:val="lowerLetter"/>
       <w:lvlText w:val="%8."/>
@@ -2450,7 +2362,7 @@
         <w:ind w:left="5760" w:hanging="360"/>
       </w:pPr>
     </w:lvl>
-    <w:lvl w:ilvl="8" w:tentative="0">
+    <w:lvl w:ilvl="8">
       <w:start w:val="1"/>
       <w:numFmt w:val="lowerRoman"/>
       <w:lvlText w:val="%9."/>
@@ -2460,11 +2372,11 @@
       </w:pPr>
     </w:lvl>
   </w:abstractNum>
-  <w:abstractNum w:abstractNumId="5">
+  <w:abstractNum w:abstractNumId="5" w15:restartNumberingAfterBreak="0">
     <w:nsid w:val="2D955D89"/>
     <w:multiLevelType w:val="multilevel"/>
     <w:tmpl w:val="2D955D89"/>
-    <w:lvl w:ilvl="0" w:tentative="0">
+    <w:lvl w:ilvl="0">
       <w:start w:val="1"/>
       <w:numFmt w:val="decimal"/>
       <w:lvlText w:val="%1."/>
@@ -2476,7 +2388,7 @@
         <w:rFonts w:hint="default"/>
       </w:rPr>
     </w:lvl>
-    <w:lvl w:ilvl="1" w:tentative="0">
+    <w:lvl w:ilvl="1">
       <w:start w:val="1"/>
       <w:numFmt w:val="lowerLetter"/>
       <w:lvlText w:val="%2."/>
@@ -2485,7 +2397,7 @@
         <w:ind w:left="1440" w:hanging="360"/>
       </w:pPr>
     </w:lvl>
-    <w:lvl w:ilvl="2" w:tentative="0">
+    <w:lvl w:ilvl="2">
       <w:start w:val="1"/>
       <w:numFmt w:val="lowerRoman"/>
       <w:lvlText w:val="%3."/>
@@ -2494,7 +2406,7 @@
         <w:ind w:left="2160" w:hanging="180"/>
       </w:pPr>
     </w:lvl>
-    <w:lvl w:ilvl="3" w:tentative="0">
+    <w:lvl w:ilvl="3">
       <w:start w:val="1"/>
       <w:numFmt w:val="decimal"/>
       <w:lvlText w:val="%4."/>
@@ -2503,7 +2415,7 @@
         <w:ind w:left="630" w:hanging="360"/>
       </w:pPr>
     </w:lvl>
-    <w:lvl w:ilvl="4" w:tentative="0">
+    <w:lvl w:ilvl="4">
       <w:start w:val="1"/>
       <w:numFmt w:val="lowerLetter"/>
       <w:lvlText w:val="%5."/>
@@ -2512,7 +2424,7 @@
         <w:ind w:left="3600" w:hanging="360"/>
       </w:pPr>
     </w:lvl>
-    <w:lvl w:ilvl="5" w:tentative="0">
+    <w:lvl w:ilvl="5">
       <w:start w:val="1"/>
       <w:numFmt w:val="lowerRoman"/>
       <w:lvlText w:val="%6."/>
@@ -2521,7 +2433,7 @@
         <w:ind w:left="4320" w:hanging="180"/>
       </w:pPr>
     </w:lvl>
-    <w:lvl w:ilvl="6" w:tentative="0">
+    <w:lvl w:ilvl="6">
       <w:start w:val="1"/>
       <w:numFmt w:val="decimal"/>
       <w:lvlText w:val="%7."/>
@@ -2530,7 +2442,7 @@
         <w:ind w:left="630" w:hanging="360"/>
       </w:pPr>
     </w:lvl>
-    <w:lvl w:ilvl="7" w:tentative="0">
+    <w:lvl w:ilvl="7">
       <w:start w:val="1"/>
       <w:numFmt w:val="lowerLetter"/>
       <w:lvlText w:val="%8."/>
@@ -2539,7 +2451,7 @@
         <w:ind w:left="5760" w:hanging="360"/>
       </w:pPr>
     </w:lvl>
-    <w:lvl w:ilvl="8" w:tentative="0">
+    <w:lvl w:ilvl="8">
       <w:start w:val="1"/>
       <w:numFmt w:val="lowerRoman"/>
       <w:lvlText w:val="%9."/>
@@ -2549,11 +2461,11 @@
       </w:pPr>
     </w:lvl>
   </w:abstractNum>
-  <w:abstractNum w:abstractNumId="6">
+  <w:abstractNum w:abstractNumId="6" w15:restartNumberingAfterBreak="0">
     <w:nsid w:val="3F8AB3FE"/>
     <w:multiLevelType w:val="singleLevel"/>
     <w:tmpl w:val="3F8AB3FE"/>
-    <w:lvl w:ilvl="0" w:tentative="0">
+    <w:lvl w:ilvl="0">
       <w:start w:val="1"/>
       <w:numFmt w:val="decimal"/>
       <w:suff w:val="space"/>
@@ -2561,11 +2473,11 @@
       <w:lvlJc w:val="left"/>
     </w:lvl>
   </w:abstractNum>
-  <w:abstractNum w:abstractNumId="7">
+  <w:abstractNum w:abstractNumId="7" w15:restartNumberingAfterBreak="0">
     <w:nsid w:val="51C3621B"/>
     <w:multiLevelType w:val="multilevel"/>
     <w:tmpl w:val="51C3621B"/>
-    <w:lvl w:ilvl="0" w:tentative="0">
+    <w:lvl w:ilvl="0">
       <w:start w:val="2"/>
       <w:numFmt w:val="decimal"/>
       <w:lvlText w:val="%1"/>
@@ -2577,7 +2489,7 @@
         <w:rFonts w:hint="default"/>
       </w:rPr>
     </w:lvl>
-    <w:lvl w:ilvl="1" w:tentative="0">
+    <w:lvl w:ilvl="1">
       <w:start w:val="2"/>
       <w:numFmt w:val="decimal"/>
       <w:lvlText w:val="%1.%2"/>
@@ -2589,7 +2501,7 @@
         <w:rFonts w:hint="default"/>
       </w:rPr>
     </w:lvl>
-    <w:lvl w:ilvl="2" w:tentative="0">
+    <w:lvl w:ilvl="2">
       <w:start w:val="2"/>
       <w:numFmt w:val="decimal"/>
       <w:lvlText w:val="%1.%2.%3"/>
@@ -2601,7 +2513,7 @@
         <w:rFonts w:hint="default"/>
       </w:rPr>
     </w:lvl>
-    <w:lvl w:ilvl="3" w:tentative="0">
+    <w:lvl w:ilvl="3">
       <w:start w:val="1"/>
       <w:numFmt w:val="decimal"/>
       <w:lvlText w:val="%1.%2.%3.%4"/>
@@ -2613,7 +2525,7 @@
         <w:rFonts w:hint="default"/>
       </w:rPr>
     </w:lvl>
-    <w:lvl w:ilvl="4" w:tentative="0">
+    <w:lvl w:ilvl="4">
       <w:start w:val="1"/>
       <w:numFmt w:val="decimal"/>
       <w:lvlText w:val="%1.%2.%3.%4.%5"/>
@@ -2625,7 +2537,7 @@
         <w:rFonts w:hint="default"/>
       </w:rPr>
     </w:lvl>
-    <w:lvl w:ilvl="5" w:tentative="0">
+    <w:lvl w:ilvl="5">
       <w:start w:val="1"/>
       <w:numFmt w:val="decimal"/>
       <w:lvlText w:val="%1.%2.%3.%4.%5.%6"/>
@@ -2637,7 +2549,7 @@
         <w:rFonts w:hint="default"/>
       </w:rPr>
     </w:lvl>
-    <w:lvl w:ilvl="6" w:tentative="0">
+    <w:lvl w:ilvl="6">
       <w:start w:val="1"/>
       <w:numFmt w:val="decimal"/>
       <w:lvlText w:val="%1.%2.%3.%4.%5.%6.%7"/>
@@ -2649,7 +2561,7 @@
         <w:rFonts w:hint="default"/>
       </w:rPr>
     </w:lvl>
-    <w:lvl w:ilvl="7" w:tentative="0">
+    <w:lvl w:ilvl="7">
       <w:start w:val="1"/>
       <w:numFmt w:val="decimal"/>
       <w:lvlText w:val="%1.%2.%3.%4.%5.%6.%7.%8"/>
@@ -2661,7 +2573,7 @@
         <w:rFonts w:hint="default"/>
       </w:rPr>
     </w:lvl>
-    <w:lvl w:ilvl="8" w:tentative="0">
+    <w:lvl w:ilvl="8">
       <w:start w:val="1"/>
       <w:numFmt w:val="decimal"/>
       <w:lvlText w:val="%1.%2.%3.%4.%5.%6.%7.%8.%9"/>
@@ -2702,286 +2614,408 @@
 </file>
 
 <file path=word/styles.xml><?xml version="1.0" encoding="utf-8"?>
-<w:styles xmlns:mc="http://schemas.openxmlformats.org/markup-compatibility/2006" xmlns:o="urn:schemas-microsoft-com:office:office" xmlns:r="http://schemas.openxmlformats.org/officeDocument/2006/relationships" xmlns:m="http://schemas.openxmlformats.org/officeDocument/2006/math" xmlns:v="urn:schemas-microsoft-com:vml" xmlns:w="http://schemas.openxmlformats.org/wordprocessingml/2006/main" xmlns:w14="http://schemas.microsoft.com/office/word/2010/wordml" xmlns:w10="urn:schemas-microsoft-com:office:word" xmlns:sl="http://schemas.openxmlformats.org/schemaLibrary/2006/main" mc:Ignorable="w14">
+<w:styles xmlns:mc="http://schemas.openxmlformats.org/markup-compatibility/2006" xmlns:r="http://schemas.openxmlformats.org/officeDocument/2006/relationships" xmlns:w="http://schemas.openxmlformats.org/wordprocessingml/2006/main" xmlns:w14="http://schemas.microsoft.com/office/word/2010/wordml" xmlns:w15="http://schemas.microsoft.com/office/word/2012/wordml" xmlns:w16se="http://schemas.microsoft.com/office/word/2015/wordml/symex" mc:Ignorable="w14 w15 w16se">
   <w:docDefaults>
     <w:rPrDefault>
       <w:rPr>
-        <w:rFonts w:asciiTheme="minorHAnsi" w:hAnsiTheme="minorHAnsi" w:eastAsiaTheme="minorHAnsi" w:cstheme="minorBidi"/>
+        <w:rFonts w:asciiTheme="minorHAnsi" w:eastAsiaTheme="minorHAnsi" w:hAnsiTheme="minorHAnsi" w:cstheme="minorBidi"/>
+        <w:lang w:val="en-US" w:eastAsia="en-US" w:bidi="ar-SA"/>
       </w:rPr>
     </w:rPrDefault>
+    <w:pPrDefault>
+      <w:pPr>
+        <w:spacing w:after="160" w:line="259" w:lineRule="auto"/>
+      </w:pPr>
+    </w:pPrDefault>
   </w:docDefaults>
-  <w:latentStyles w:count="260" w:defQFormat="0" w:defUnhideWhenUsed="1" w:defSemiHidden="1" w:defUIPriority="99" w:defLockedState="0">
-    <w:lsdException w:qFormat="1" w:unhideWhenUsed="0" w:uiPriority="0" w:semiHidden="0" w:name="Normal"/>
-    <w:lsdException w:qFormat="1" w:unhideWhenUsed="0" w:uiPriority="9" w:semiHidden="0" w:name="heading 1"/>
-    <w:lsdException w:qFormat="1" w:uiPriority="9" w:semiHidden="0" w:name="heading 2"/>
-    <w:lsdException w:qFormat="1" w:uiPriority="9" w:semiHidden="0" w:name="heading 3"/>
-    <w:lsdException w:qFormat="1" w:uiPriority="9" w:name="heading 4"/>
-    <w:lsdException w:qFormat="1" w:uiPriority="9" w:name="heading 5"/>
-    <w:lsdException w:qFormat="1" w:uiPriority="9" w:name="heading 6"/>
-    <w:lsdException w:qFormat="1" w:uiPriority="9" w:name="heading 7"/>
-    <w:lsdException w:qFormat="1" w:uiPriority="9" w:name="heading 8"/>
-    <w:lsdException w:qFormat="1" w:uiPriority="9" w:name="heading 9"/>
-    <w:lsdException w:uiPriority="99" w:name="index 1"/>
-    <w:lsdException w:uiPriority="99" w:name="index 2"/>
-    <w:lsdException w:uiPriority="99" w:name="index 3"/>
-    <w:lsdException w:uiPriority="99" w:name="index 4"/>
-    <w:lsdException w:uiPriority="99" w:name="index 5"/>
-    <w:lsdException w:uiPriority="99" w:name="index 6"/>
-    <w:lsdException w:uiPriority="99" w:name="index 7"/>
-    <w:lsdException w:uiPriority="99" w:name="index 8"/>
-    <w:lsdException w:uiPriority="99" w:name="index 9"/>
-    <w:lsdException w:uiPriority="39" w:name="toc 1"/>
-    <w:lsdException w:uiPriority="39" w:name="toc 2"/>
-    <w:lsdException w:uiPriority="39" w:name="toc 3"/>
-    <w:lsdException w:uiPriority="39" w:name="toc 4"/>
-    <w:lsdException w:uiPriority="39" w:name="toc 5"/>
-    <w:lsdException w:uiPriority="39" w:name="toc 6"/>
-    <w:lsdException w:uiPriority="39" w:name="toc 7"/>
-    <w:lsdException w:uiPriority="39" w:name="toc 8"/>
-    <w:lsdException w:uiPriority="39" w:name="toc 9"/>
-    <w:lsdException w:uiPriority="99" w:name="Normal Indent"/>
-    <w:lsdException w:uiPriority="99" w:name="footnote text"/>
-    <w:lsdException w:uiPriority="99" w:name="annotation text"/>
-    <w:lsdException w:uiPriority="99" w:name="header"/>
-    <w:lsdException w:uiPriority="99" w:name="footer"/>
-    <w:lsdException w:uiPriority="99" w:name="index heading"/>
-    <w:lsdException w:qFormat="1" w:uiPriority="35" w:name="caption"/>
-    <w:lsdException w:uiPriority="99" w:name="table of figures"/>
-    <w:lsdException w:uiPriority="99" w:name="envelope address"/>
-    <w:lsdException w:uiPriority="99" w:name="envelope return"/>
-    <w:lsdException w:uiPriority="99" w:name="footnote reference"/>
-    <w:lsdException w:uiPriority="99" w:name="annotation reference"/>
-    <w:lsdException w:uiPriority="99" w:name="line number"/>
-    <w:lsdException w:uiPriority="99" w:name="page number"/>
-    <w:lsdException w:uiPriority="99" w:name="endnote reference"/>
-    <w:lsdException w:uiPriority="99" w:name="endnote text"/>
-    <w:lsdException w:uiPriority="99" w:name="table of authorities"/>
-    <w:lsdException w:uiPriority="99" w:name="macro"/>
-    <w:lsdException w:uiPriority="99" w:name="toa heading"/>
-    <w:lsdException w:uiPriority="99" w:name="List"/>
-    <w:lsdException w:uiPriority="99" w:name="List Bullet"/>
-    <w:lsdException w:uiPriority="99" w:name="List Number"/>
-    <w:lsdException w:uiPriority="99" w:name="List 2"/>
-    <w:lsdException w:uiPriority="99" w:name="List 3"/>
-    <w:lsdException w:uiPriority="99" w:name="List 4"/>
-    <w:lsdException w:uiPriority="99" w:name="List 5"/>
-    <w:lsdException w:uiPriority="99" w:name="List Bullet 2"/>
-    <w:lsdException w:uiPriority="99" w:name="List Bullet 3"/>
-    <w:lsdException w:uiPriority="99" w:name="List Bullet 4"/>
-    <w:lsdException w:uiPriority="99" w:name="List Bullet 5"/>
-    <w:lsdException w:uiPriority="99" w:name="List Number 2"/>
-    <w:lsdException w:uiPriority="99" w:name="List Number 3"/>
-    <w:lsdException w:uiPriority="99" w:name="List Number 4"/>
-    <w:lsdException w:uiPriority="99" w:name="List Number 5"/>
-    <w:lsdException w:qFormat="1" w:unhideWhenUsed="0" w:uiPriority="10" w:semiHidden="0" w:name="Title"/>
-    <w:lsdException w:uiPriority="99" w:name="Closing"/>
-    <w:lsdException w:uiPriority="99" w:name="Signature"/>
-    <w:lsdException w:qFormat="1" w:uiPriority="1" w:name="Default Paragraph Font"/>
-    <w:lsdException w:uiPriority="99" w:name="Body Text"/>
-    <w:lsdException w:uiPriority="99" w:name="Body Text Indent"/>
-    <w:lsdException w:uiPriority="99" w:name="List Continue"/>
-    <w:lsdException w:uiPriority="99" w:name="List Continue 2"/>
-    <w:lsdException w:uiPriority="99" w:name="List Continue 3"/>
-    <w:lsdException w:uiPriority="99" w:name="List Continue 4"/>
-    <w:lsdException w:uiPriority="99" w:name="List Continue 5"/>
-    <w:lsdException w:uiPriority="99" w:name="Message Header"/>
-    <w:lsdException w:qFormat="1" w:unhideWhenUsed="0" w:uiPriority="11" w:semiHidden="0" w:name="Subtitle"/>
-    <w:lsdException w:uiPriority="99" w:name="Salutation"/>
-    <w:lsdException w:uiPriority="99" w:name="Date"/>
-    <w:lsdException w:uiPriority="99" w:name="Body Text First Indent"/>
-    <w:lsdException w:uiPriority="99" w:name="Body Text First Indent 2"/>
-    <w:lsdException w:uiPriority="99" w:name="Note Heading"/>
-    <w:lsdException w:uiPriority="99" w:name="Body Text 2"/>
-    <w:lsdException w:uiPriority="99" w:name="Body Text 3"/>
-    <w:lsdException w:uiPriority="99" w:name="Body Text Indent 2"/>
-    <w:lsdException w:uiPriority="99" w:name="Body Text Indent 3"/>
-    <w:lsdException w:uiPriority="99" w:name="Block Text"/>
-    <w:lsdException w:uiPriority="99" w:name="Hyperlink"/>
-    <w:lsdException w:uiPriority="99" w:name="FollowedHyperlink"/>
-    <w:lsdException w:qFormat="1" w:unhideWhenUsed="0" w:uiPriority="22" w:semiHidden="0" w:name="Strong"/>
-    <w:lsdException w:qFormat="1" w:unhideWhenUsed="0" w:uiPriority="20" w:semiHidden="0" w:name="Emphasis"/>
-    <w:lsdException w:uiPriority="99" w:name="Document Map"/>
-    <w:lsdException w:uiPriority="99" w:name="Plain Text"/>
-    <w:lsdException w:uiPriority="99" w:name="E-mail Signature"/>
-    <w:lsdException w:uiPriority="99" w:name="Normal (Web)"/>
-    <w:lsdException w:uiPriority="99" w:name="HTML Acronym"/>
-    <w:lsdException w:uiPriority="99" w:name="HTML Address"/>
-    <w:lsdException w:uiPriority="99" w:name="HTML Cite"/>
-    <w:lsdException w:uiPriority="99" w:name="HTML Code"/>
-    <w:lsdException w:uiPriority="99" w:name="HTML Definition"/>
-    <w:lsdException w:uiPriority="99" w:name="HTML Keyboard"/>
-    <w:lsdException w:uiPriority="99" w:name="HTML Preformatted"/>
-    <w:lsdException w:uiPriority="99" w:name="HTML Sample"/>
-    <w:lsdException w:uiPriority="99" w:name="HTML Typewriter"/>
-    <w:lsdException w:uiPriority="99" w:name="HTML Variable"/>
-    <w:lsdException w:qFormat="1" w:uiPriority="99" w:name="Normal Table"/>
-    <w:lsdException w:uiPriority="99" w:name="annotation subject"/>
-    <w:lsdException w:uiPriority="99" w:name="Table Simple 1"/>
-    <w:lsdException w:uiPriority="99" w:name="Table Simple 2"/>
-    <w:lsdException w:uiPriority="99" w:name="Table Simple 3"/>
-    <w:lsdException w:uiPriority="99" w:name="Table Classic 1"/>
-    <w:lsdException w:uiPriority="99" w:name="Table Classic 2"/>
-    <w:lsdException w:uiPriority="99" w:name="Table Classic 3"/>
-    <w:lsdException w:uiPriority="99" w:name="Table Classic 4"/>
-    <w:lsdException w:uiPriority="99" w:name="Table Colorful 1"/>
-    <w:lsdException w:uiPriority="99" w:name="Table Colorful 2"/>
-    <w:lsdException w:uiPriority="99" w:name="Table Colorful 3"/>
-    <w:lsdException w:uiPriority="99" w:name="Table Columns 1"/>
-    <w:lsdException w:uiPriority="99" w:name="Table Columns 2"/>
-    <w:lsdException w:uiPriority="99" w:name="Table Columns 3"/>
-    <w:lsdException w:uiPriority="99" w:name="Table Columns 4"/>
-    <w:lsdException w:uiPriority="99" w:name="Table Columns 5"/>
-    <w:lsdException w:uiPriority="99" w:name="Table Grid 1"/>
-    <w:lsdException w:uiPriority="99" w:name="Table Grid 2"/>
-    <w:lsdException w:uiPriority="99" w:name="Table Grid 3"/>
-    <w:lsdException w:uiPriority="99" w:name="Table Grid 4"/>
-    <w:lsdException w:uiPriority="99" w:name="Table Grid 5"/>
-    <w:lsdException w:uiPriority="99" w:name="Table Grid 6"/>
-    <w:lsdException w:uiPriority="99" w:name="Table Grid 7"/>
-    <w:lsdException w:uiPriority="99" w:name="Table Grid 8"/>
-    <w:lsdException w:uiPriority="99" w:name="Table List 1"/>
-    <w:lsdException w:uiPriority="99" w:name="Table List 2"/>
-    <w:lsdException w:uiPriority="99" w:name="Table List 3"/>
-    <w:lsdException w:uiPriority="99" w:name="Table List 4"/>
-    <w:lsdException w:uiPriority="99" w:name="Table List 5"/>
-    <w:lsdException w:uiPriority="99" w:name="Table List 6"/>
-    <w:lsdException w:uiPriority="99" w:name="Table List 7"/>
-    <w:lsdException w:uiPriority="99" w:name="Table List 8"/>
-    <w:lsdException w:uiPriority="99" w:name="Table 3D effects 1"/>
-    <w:lsdException w:uiPriority="99" w:name="Table 3D effects 2"/>
-    <w:lsdException w:uiPriority="99" w:name="Table 3D effects 3"/>
-    <w:lsdException w:uiPriority="99" w:name="Table Contemporary"/>
-    <w:lsdException w:uiPriority="99" w:name="Table Elegant"/>
-    <w:lsdException w:uiPriority="99" w:name="Table Professional"/>
-    <w:lsdException w:uiPriority="99" w:name="Table Subtle 1"/>
-    <w:lsdException w:uiPriority="99" w:name="Table Subtle 2"/>
-    <w:lsdException w:uiPriority="99" w:name="Table Web 1"/>
-    <w:lsdException w:uiPriority="99" w:name="Table Web 2"/>
-    <w:lsdException w:uiPriority="99" w:name="Table Web 3"/>
-    <w:lsdException w:qFormat="1" w:uiPriority="99" w:name="Balloon Text"/>
-    <w:lsdException w:qFormat="1" w:unhideWhenUsed="0" w:uiPriority="59" w:semiHidden="0" w:name="Table Grid"/>
-    <w:lsdException w:uiPriority="99" w:name="Table Theme"/>
-    <w:lsdException w:qFormat="1" w:unhideWhenUsed="0" w:uiPriority="60" w:semiHidden="0" w:name="Light Shading"/>
-    <w:lsdException w:qFormat="1" w:unhideWhenUsed="0" w:uiPriority="61" w:semiHidden="0" w:name="Light List"/>
-    <w:lsdException w:unhideWhenUsed="0" w:uiPriority="62" w:semiHidden="0" w:name="Light Grid"/>
-    <w:lsdException w:unhideWhenUsed="0" w:uiPriority="63" w:semiHidden="0" w:name="Medium Shading 1"/>
-    <w:lsdException w:unhideWhenUsed="0" w:uiPriority="64" w:semiHidden="0" w:name="Medium Shading 2"/>
-    <w:lsdException w:unhideWhenUsed="0" w:uiPriority="65" w:semiHidden="0" w:name="Medium List 1"/>
-    <w:lsdException w:unhideWhenUsed="0" w:uiPriority="66" w:semiHidden="0" w:name="Medium List 2"/>
-    <w:lsdException w:unhideWhenUsed="0" w:uiPriority="67" w:semiHidden="0" w:name="Medium Grid 1"/>
-    <w:lsdException w:unhideWhenUsed="0" w:uiPriority="68" w:semiHidden="0" w:name="Medium Grid 2"/>
-    <w:lsdException w:unhideWhenUsed="0" w:uiPriority="69" w:semiHidden="0" w:name="Medium Grid 3"/>
-    <w:lsdException w:unhideWhenUsed="0" w:uiPriority="70" w:semiHidden="0" w:name="Dark List"/>
-    <w:lsdException w:unhideWhenUsed="0" w:uiPriority="71" w:semiHidden="0" w:name="Colorful Shading"/>
-    <w:lsdException w:unhideWhenUsed="0" w:uiPriority="72" w:semiHidden="0" w:name="Colorful List"/>
-    <w:lsdException w:unhideWhenUsed="0" w:uiPriority="73" w:semiHidden="0" w:name="Colorful Grid"/>
-    <w:lsdException w:qFormat="1" w:unhideWhenUsed="0" w:uiPriority="60" w:semiHidden="0" w:name="Light Shading Accent 1"/>
-    <w:lsdException w:unhideWhenUsed="0" w:uiPriority="61" w:semiHidden="0" w:name="Light List Accent 1"/>
-    <w:lsdException w:unhideWhenUsed="0" w:uiPriority="62" w:semiHidden="0" w:name="Light Grid Accent 1"/>
-    <w:lsdException w:unhideWhenUsed="0" w:uiPriority="63" w:semiHidden="0" w:name="Medium Shading 1 Accent 1"/>
-    <w:lsdException w:unhideWhenUsed="0" w:uiPriority="64" w:semiHidden="0" w:name="Medium Shading 2 Accent 1"/>
-    <w:lsdException w:unhideWhenUsed="0" w:uiPriority="65" w:semiHidden="0" w:name="Medium List 1 Accent 1"/>
-    <w:lsdException w:qFormat="1" w:unhideWhenUsed="0" w:uiPriority="34" w:semiHidden="0" w:name="List Paragraph"/>
-    <w:lsdException w:unhideWhenUsed="0" w:uiPriority="66" w:semiHidden="0" w:name="Medium List 2 Accent 1"/>
-    <w:lsdException w:unhideWhenUsed="0" w:uiPriority="67" w:semiHidden="0" w:name="Medium Grid 1 Accent 1"/>
-    <w:lsdException w:unhideWhenUsed="0" w:uiPriority="68" w:semiHidden="0" w:name="Medium Grid 2 Accent 1"/>
-    <w:lsdException w:unhideWhenUsed="0" w:uiPriority="69" w:semiHidden="0" w:name="Medium Grid 3 Accent 1"/>
-    <w:lsdException w:unhideWhenUsed="0" w:uiPriority="70" w:semiHidden="0" w:name="Dark List Accent 1"/>
-    <w:lsdException w:unhideWhenUsed="0" w:uiPriority="71" w:semiHidden="0" w:name="Colorful Shading Accent 1"/>
-    <w:lsdException w:unhideWhenUsed="0" w:uiPriority="72" w:semiHidden="0" w:name="Colorful List Accent 1"/>
-    <w:lsdException w:unhideWhenUsed="0" w:uiPriority="73" w:semiHidden="0" w:name="Colorful Grid Accent 1"/>
-    <w:lsdException w:qFormat="1" w:unhideWhenUsed="0" w:uiPriority="60" w:semiHidden="0" w:name="Light Shading Accent 2"/>
-    <w:lsdException w:unhideWhenUsed="0" w:uiPriority="61" w:semiHidden="0" w:name="Light List Accent 2"/>
-    <w:lsdException w:unhideWhenUsed="0" w:uiPriority="62" w:semiHidden="0" w:name="Light Grid Accent 2"/>
-    <w:lsdException w:unhideWhenUsed="0" w:uiPriority="63" w:semiHidden="0" w:name="Medium Shading 1 Accent 2"/>
-    <w:lsdException w:unhideWhenUsed="0" w:uiPriority="64" w:semiHidden="0" w:name="Medium Shading 2 Accent 2"/>
-    <w:lsdException w:unhideWhenUsed="0" w:uiPriority="65" w:semiHidden="0" w:name="Medium List 1 Accent 2"/>
-    <w:lsdException w:unhideWhenUsed="0" w:uiPriority="66" w:semiHidden="0" w:name="Medium List 2 Accent 2"/>
-    <w:lsdException w:unhideWhenUsed="0" w:uiPriority="67" w:semiHidden="0" w:name="Medium Grid 1 Accent 2"/>
-    <w:lsdException w:unhideWhenUsed="0" w:uiPriority="68" w:semiHidden="0" w:name="Medium Grid 2 Accent 2"/>
-    <w:lsdException w:unhideWhenUsed="0" w:uiPriority="69" w:semiHidden="0" w:name="Medium Grid 3 Accent 2"/>
-    <w:lsdException w:unhideWhenUsed="0" w:uiPriority="70" w:semiHidden="0" w:name="Dark List Accent 2"/>
-    <w:lsdException w:unhideWhenUsed="0" w:uiPriority="71" w:semiHidden="0" w:name="Colorful Shading Accent 2"/>
-    <w:lsdException w:unhideWhenUsed="0" w:uiPriority="72" w:semiHidden="0" w:name="Colorful List Accent 2"/>
-    <w:lsdException w:unhideWhenUsed="0" w:uiPriority="73" w:semiHidden="0" w:name="Colorful Grid Accent 2"/>
-    <w:lsdException w:unhideWhenUsed="0" w:uiPriority="60" w:semiHidden="0" w:name="Light Shading Accent 3"/>
-    <w:lsdException w:unhideWhenUsed="0" w:uiPriority="61" w:semiHidden="0" w:name="Light List Accent 3"/>
-    <w:lsdException w:unhideWhenUsed="0" w:uiPriority="62" w:semiHidden="0" w:name="Light Grid Accent 3"/>
-    <w:lsdException w:unhideWhenUsed="0" w:uiPriority="63" w:semiHidden="0" w:name="Medium Shading 1 Accent 3"/>
-    <w:lsdException w:unhideWhenUsed="0" w:uiPriority="64" w:semiHidden="0" w:name="Medium Shading 2 Accent 3"/>
-    <w:lsdException w:unhideWhenUsed="0" w:uiPriority="65" w:semiHidden="0" w:name="Medium List 1 Accent 3"/>
-    <w:lsdException w:unhideWhenUsed="0" w:uiPriority="66" w:semiHidden="0" w:name="Medium List 2 Accent 3"/>
-    <w:lsdException w:unhideWhenUsed="0" w:uiPriority="67" w:semiHidden="0" w:name="Medium Grid 1 Accent 3"/>
-    <w:lsdException w:unhideWhenUsed="0" w:uiPriority="68" w:semiHidden="0" w:name="Medium Grid 2 Accent 3"/>
-    <w:lsdException w:unhideWhenUsed="0" w:uiPriority="69" w:semiHidden="0" w:name="Medium Grid 3 Accent 3"/>
-    <w:lsdException w:unhideWhenUsed="0" w:uiPriority="70" w:semiHidden="0" w:name="Dark List Accent 3"/>
-    <w:lsdException w:unhideWhenUsed="0" w:uiPriority="71" w:semiHidden="0" w:name="Colorful Shading Accent 3"/>
-    <w:lsdException w:unhideWhenUsed="0" w:uiPriority="72" w:semiHidden="0" w:name="Colorful List Accent 3"/>
-    <w:lsdException w:unhideWhenUsed="0" w:uiPriority="73" w:semiHidden="0" w:name="Colorful Grid Accent 3"/>
-    <w:lsdException w:unhideWhenUsed="0" w:uiPriority="60" w:semiHidden="0" w:name="Light Shading Accent 4"/>
-    <w:lsdException w:unhideWhenUsed="0" w:uiPriority="61" w:semiHidden="0" w:name="Light List Accent 4"/>
-    <w:lsdException w:unhideWhenUsed="0" w:uiPriority="62" w:semiHidden="0" w:name="Light Grid Accent 4"/>
-    <w:lsdException w:unhideWhenUsed="0" w:uiPriority="63" w:semiHidden="0" w:name="Medium Shading 1 Accent 4"/>
-    <w:lsdException w:unhideWhenUsed="0" w:uiPriority="64" w:semiHidden="0" w:name="Medium Shading 2 Accent 4"/>
-    <w:lsdException w:unhideWhenUsed="0" w:uiPriority="65" w:semiHidden="0" w:name="Medium List 1 Accent 4"/>
-    <w:lsdException w:unhideWhenUsed="0" w:uiPriority="66" w:semiHidden="0" w:name="Medium List 2 Accent 4"/>
-    <w:lsdException w:unhideWhenUsed="0" w:uiPriority="67" w:semiHidden="0" w:name="Medium Grid 1 Accent 4"/>
-    <w:lsdException w:unhideWhenUsed="0" w:uiPriority="68" w:semiHidden="0" w:name="Medium Grid 2 Accent 4"/>
-    <w:lsdException w:unhideWhenUsed="0" w:uiPriority="69" w:semiHidden="0" w:name="Medium Grid 3 Accent 4"/>
-    <w:lsdException w:unhideWhenUsed="0" w:uiPriority="70" w:semiHidden="0" w:name="Dark List Accent 4"/>
-    <w:lsdException w:unhideWhenUsed="0" w:uiPriority="71" w:semiHidden="0" w:name="Colorful Shading Accent 4"/>
-    <w:lsdException w:unhideWhenUsed="0" w:uiPriority="72" w:semiHidden="0" w:name="Colorful List Accent 4"/>
-    <w:lsdException w:unhideWhenUsed="0" w:uiPriority="73" w:semiHidden="0" w:name="Colorful Grid Accent 4"/>
-    <w:lsdException w:unhideWhenUsed="0" w:uiPriority="60" w:semiHidden="0" w:name="Light Shading Accent 5"/>
-    <w:lsdException w:unhideWhenUsed="0" w:uiPriority="61" w:semiHidden="0" w:name="Light List Accent 5"/>
-    <w:lsdException w:unhideWhenUsed="0" w:uiPriority="62" w:semiHidden="0" w:name="Light Grid Accent 5"/>
-    <w:lsdException w:unhideWhenUsed="0" w:uiPriority="63" w:semiHidden="0" w:name="Medium Shading 1 Accent 5"/>
-    <w:lsdException w:unhideWhenUsed="0" w:uiPriority="64" w:semiHidden="0" w:name="Medium Shading 2 Accent 5"/>
-    <w:lsdException w:unhideWhenUsed="0" w:uiPriority="65" w:semiHidden="0" w:name="Medium List 1 Accent 5"/>
-    <w:lsdException w:unhideWhenUsed="0" w:uiPriority="66" w:semiHidden="0" w:name="Medium List 2 Accent 5"/>
-    <w:lsdException w:unhideWhenUsed="0" w:uiPriority="67" w:semiHidden="0" w:name="Medium Grid 1 Accent 5"/>
-    <w:lsdException w:unhideWhenUsed="0" w:uiPriority="68" w:semiHidden="0" w:name="Medium Grid 2 Accent 5"/>
-    <w:lsdException w:unhideWhenUsed="0" w:uiPriority="69" w:semiHidden="0" w:name="Medium Grid 3 Accent 5"/>
-    <w:lsdException w:unhideWhenUsed="0" w:uiPriority="70" w:semiHidden="0" w:name="Dark List Accent 5"/>
-    <w:lsdException w:unhideWhenUsed="0" w:uiPriority="71" w:semiHidden="0" w:name="Colorful Shading Accent 5"/>
-    <w:lsdException w:unhideWhenUsed="0" w:uiPriority="72" w:semiHidden="0" w:name="Colorful List Accent 5"/>
-    <w:lsdException w:unhideWhenUsed="0" w:uiPriority="73" w:semiHidden="0" w:name="Colorful Grid Accent 5"/>
-    <w:lsdException w:unhideWhenUsed="0" w:uiPriority="60" w:semiHidden="0" w:name="Light Shading Accent 6"/>
-    <w:lsdException w:unhideWhenUsed="0" w:uiPriority="61" w:semiHidden="0" w:name="Light List Accent 6"/>
-    <w:lsdException w:unhideWhenUsed="0" w:uiPriority="62" w:semiHidden="0" w:name="Light Grid Accent 6"/>
-    <w:lsdException w:unhideWhenUsed="0" w:uiPriority="63" w:semiHidden="0" w:name="Medium Shading 1 Accent 6"/>
-    <w:lsdException w:unhideWhenUsed="0" w:uiPriority="64" w:semiHidden="0" w:name="Medium Shading 2 Accent 6"/>
-    <w:lsdException w:unhideWhenUsed="0" w:uiPriority="65" w:semiHidden="0" w:name="Medium List 1 Accent 6"/>
-    <w:lsdException w:unhideWhenUsed="0" w:uiPriority="66" w:semiHidden="0" w:name="Medium List 2 Accent 6"/>
-    <w:lsdException w:unhideWhenUsed="0" w:uiPriority="67" w:semiHidden="0" w:name="Medium Grid 1 Accent 6"/>
-    <w:lsdException w:unhideWhenUsed="0" w:uiPriority="68" w:semiHidden="0" w:name="Medium Grid 2 Accent 6"/>
-    <w:lsdException w:unhideWhenUsed="0" w:uiPriority="69" w:semiHidden="0" w:name="Medium Grid 3 Accent 6"/>
-    <w:lsdException w:unhideWhenUsed="0" w:uiPriority="70" w:semiHidden="0" w:name="Dark List Accent 6"/>
-    <w:lsdException w:unhideWhenUsed="0" w:uiPriority="71" w:semiHidden="0" w:name="Colorful Shading Accent 6"/>
-    <w:lsdException w:unhideWhenUsed="0" w:uiPriority="72" w:semiHidden="0" w:name="Colorful List Accent 6"/>
-    <w:lsdException w:unhideWhenUsed="0" w:uiPriority="73" w:semiHidden="0" w:name="Colorful Grid Accent 6"/>
+  <w:latentStyles w:defLockedState="0" w:defUIPriority="99" w:defSemiHidden="0" w:defUnhideWhenUsed="0" w:defQFormat="0" w:count="371">
+    <w:lsdException w:name="Normal" w:uiPriority="0" w:qFormat="1"/>
+    <w:lsdException w:name="heading 1" w:uiPriority="9" w:qFormat="1"/>
+    <w:lsdException w:name="heading 2" w:uiPriority="9" w:unhideWhenUsed="1" w:qFormat="1"/>
+    <w:lsdException w:name="heading 3" w:uiPriority="9" w:unhideWhenUsed="1" w:qFormat="1"/>
+    <w:lsdException w:name="heading 4" w:semiHidden="1" w:uiPriority="9" w:unhideWhenUsed="1" w:qFormat="1"/>
+    <w:lsdException w:name="heading 5" w:semiHidden="1" w:uiPriority="9" w:unhideWhenUsed="1" w:qFormat="1"/>
+    <w:lsdException w:name="heading 6" w:semiHidden="1" w:uiPriority="9" w:unhideWhenUsed="1" w:qFormat="1"/>
+    <w:lsdException w:name="heading 7" w:semiHidden="1" w:uiPriority="9" w:unhideWhenUsed="1" w:qFormat="1"/>
+    <w:lsdException w:name="heading 8" w:semiHidden="1" w:uiPriority="9" w:unhideWhenUsed="1" w:qFormat="1"/>
+    <w:lsdException w:name="heading 9" w:semiHidden="1" w:uiPriority="9" w:unhideWhenUsed="1" w:qFormat="1"/>
+    <w:lsdException w:name="index 1" w:semiHidden="1" w:unhideWhenUsed="1"/>
+    <w:lsdException w:name="index 2" w:semiHidden="1" w:unhideWhenUsed="1"/>
+    <w:lsdException w:name="index 3" w:semiHidden="1" w:unhideWhenUsed="1"/>
+    <w:lsdException w:name="index 4" w:semiHidden="1" w:unhideWhenUsed="1"/>
+    <w:lsdException w:name="index 5" w:semiHidden="1" w:unhideWhenUsed="1"/>
+    <w:lsdException w:name="index 6" w:semiHidden="1" w:unhideWhenUsed="1"/>
+    <w:lsdException w:name="index 7" w:semiHidden="1" w:unhideWhenUsed="1"/>
+    <w:lsdException w:name="index 8" w:semiHidden="1" w:unhideWhenUsed="1"/>
+    <w:lsdException w:name="index 9" w:semiHidden="1" w:unhideWhenUsed="1"/>
+    <w:lsdException w:name="toc 1" w:semiHidden="1" w:uiPriority="39" w:unhideWhenUsed="1"/>
+    <w:lsdException w:name="toc 2" w:semiHidden="1" w:uiPriority="39" w:unhideWhenUsed="1"/>
+    <w:lsdException w:name="toc 3" w:semiHidden="1" w:uiPriority="39" w:unhideWhenUsed="1"/>
+    <w:lsdException w:name="toc 4" w:semiHidden="1" w:uiPriority="39" w:unhideWhenUsed="1"/>
+    <w:lsdException w:name="toc 5" w:semiHidden="1" w:uiPriority="39" w:unhideWhenUsed="1"/>
+    <w:lsdException w:name="toc 6" w:semiHidden="1" w:uiPriority="39" w:unhideWhenUsed="1"/>
+    <w:lsdException w:name="toc 7" w:semiHidden="1" w:uiPriority="39" w:unhideWhenUsed="1"/>
+    <w:lsdException w:name="toc 8" w:semiHidden="1" w:uiPriority="39" w:unhideWhenUsed="1"/>
+    <w:lsdException w:name="toc 9" w:semiHidden="1" w:uiPriority="39" w:unhideWhenUsed="1"/>
+    <w:lsdException w:name="Normal Indent" w:semiHidden="1" w:unhideWhenUsed="1"/>
+    <w:lsdException w:name="footnote text" w:semiHidden="1" w:unhideWhenUsed="1"/>
+    <w:lsdException w:name="annotation text" w:semiHidden="1" w:unhideWhenUsed="1"/>
+    <w:lsdException w:name="header" w:semiHidden="1" w:unhideWhenUsed="1"/>
+    <w:lsdException w:name="footer" w:semiHidden="1" w:unhideWhenUsed="1"/>
+    <w:lsdException w:name="index heading" w:semiHidden="1" w:unhideWhenUsed="1"/>
+    <w:lsdException w:name="caption" w:semiHidden="1" w:uiPriority="35" w:unhideWhenUsed="1" w:qFormat="1"/>
+    <w:lsdException w:name="table of figures" w:semiHidden="1" w:unhideWhenUsed="1"/>
+    <w:lsdException w:name="envelope address" w:semiHidden="1" w:unhideWhenUsed="1"/>
+    <w:lsdException w:name="envelope return" w:semiHidden="1" w:unhideWhenUsed="1"/>
+    <w:lsdException w:name="footnote reference" w:semiHidden="1" w:unhideWhenUsed="1"/>
+    <w:lsdException w:name="annotation reference" w:semiHidden="1" w:unhideWhenUsed="1"/>
+    <w:lsdException w:name="line number" w:semiHidden="1" w:unhideWhenUsed="1"/>
+    <w:lsdException w:name="page number" w:semiHidden="1" w:unhideWhenUsed="1"/>
+    <w:lsdException w:name="endnote reference" w:semiHidden="1" w:unhideWhenUsed="1"/>
+    <w:lsdException w:name="endnote text" w:semiHidden="1" w:unhideWhenUsed="1"/>
+    <w:lsdException w:name="table of authorities" w:semiHidden="1" w:unhideWhenUsed="1"/>
+    <w:lsdException w:name="macro" w:semiHidden="1" w:unhideWhenUsed="1"/>
+    <w:lsdException w:name="toa heading" w:semiHidden="1" w:unhideWhenUsed="1"/>
+    <w:lsdException w:name="List" w:semiHidden="1" w:unhideWhenUsed="1"/>
+    <w:lsdException w:name="List Bullet" w:semiHidden="1" w:unhideWhenUsed="1"/>
+    <w:lsdException w:name="List Number" w:semiHidden="1" w:unhideWhenUsed="1"/>
+    <w:lsdException w:name="List 2" w:semiHidden="1" w:unhideWhenUsed="1"/>
+    <w:lsdException w:name="List 3" w:semiHidden="1" w:unhideWhenUsed="1"/>
+    <w:lsdException w:name="List 4" w:semiHidden="1" w:unhideWhenUsed="1"/>
+    <w:lsdException w:name="List 5" w:semiHidden="1" w:unhideWhenUsed="1"/>
+    <w:lsdException w:name="List Bullet 2" w:semiHidden="1" w:unhideWhenUsed="1"/>
+    <w:lsdException w:name="List Bullet 3" w:semiHidden="1" w:unhideWhenUsed="1"/>
+    <w:lsdException w:name="List Bullet 4" w:semiHidden="1" w:unhideWhenUsed="1"/>
+    <w:lsdException w:name="List Bullet 5" w:semiHidden="1" w:unhideWhenUsed="1"/>
+    <w:lsdException w:name="List Number 2" w:semiHidden="1" w:unhideWhenUsed="1"/>
+    <w:lsdException w:name="List Number 3" w:semiHidden="1" w:unhideWhenUsed="1"/>
+    <w:lsdException w:name="List Number 4" w:semiHidden="1" w:unhideWhenUsed="1"/>
+    <w:lsdException w:name="List Number 5" w:semiHidden="1" w:unhideWhenUsed="1"/>
+    <w:lsdException w:name="Title" w:uiPriority="10" w:qFormat="1"/>
+    <w:lsdException w:name="Closing" w:semiHidden="1" w:unhideWhenUsed="1"/>
+    <w:lsdException w:name="Signature" w:semiHidden="1" w:unhideWhenUsed="1"/>
+    <w:lsdException w:name="Default Paragraph Font" w:semiHidden="1" w:uiPriority="1" w:unhideWhenUsed="1" w:qFormat="1"/>
+    <w:lsdException w:name="Body Text" w:semiHidden="1" w:unhideWhenUsed="1"/>
+    <w:lsdException w:name="Body Text Indent" w:semiHidden="1" w:unhideWhenUsed="1"/>
+    <w:lsdException w:name="List Continue" w:semiHidden="1" w:unhideWhenUsed="1"/>
+    <w:lsdException w:name="List Continue 2" w:semiHidden="1" w:unhideWhenUsed="1"/>
+    <w:lsdException w:name="List Continue 3" w:semiHidden="1" w:unhideWhenUsed="1"/>
+    <w:lsdException w:name="List Continue 4" w:semiHidden="1" w:unhideWhenUsed="1"/>
+    <w:lsdException w:name="List Continue 5" w:semiHidden="1" w:unhideWhenUsed="1"/>
+    <w:lsdException w:name="Message Header" w:semiHidden="1" w:unhideWhenUsed="1"/>
+    <w:lsdException w:name="Subtitle" w:uiPriority="11" w:qFormat="1"/>
+    <w:lsdException w:name="Salutation" w:semiHidden="1" w:unhideWhenUsed="1"/>
+    <w:lsdException w:name="Date" w:semiHidden="1" w:unhideWhenUsed="1"/>
+    <w:lsdException w:name="Body Text First Indent" w:semiHidden="1" w:unhideWhenUsed="1"/>
+    <w:lsdException w:name="Body Text First Indent 2" w:semiHidden="1" w:unhideWhenUsed="1"/>
+    <w:lsdException w:name="Note Heading" w:semiHidden="1" w:unhideWhenUsed="1"/>
+    <w:lsdException w:name="Body Text 2" w:semiHidden="1" w:unhideWhenUsed="1"/>
+    <w:lsdException w:name="Body Text 3" w:semiHidden="1" w:unhideWhenUsed="1"/>
+    <w:lsdException w:name="Body Text Indent 2" w:semiHidden="1" w:unhideWhenUsed="1"/>
+    <w:lsdException w:name="Body Text Indent 3" w:semiHidden="1" w:unhideWhenUsed="1"/>
+    <w:lsdException w:name="Block Text" w:semiHidden="1" w:unhideWhenUsed="1"/>
+    <w:lsdException w:name="Hyperlink" w:semiHidden="1" w:unhideWhenUsed="1"/>
+    <w:lsdException w:name="FollowedHyperlink" w:semiHidden="1" w:unhideWhenUsed="1"/>
+    <w:lsdException w:name="Strong" w:uiPriority="22" w:qFormat="1"/>
+    <w:lsdException w:name="Emphasis" w:uiPriority="20" w:qFormat="1"/>
+    <w:lsdException w:name="Document Map" w:semiHidden="1" w:unhideWhenUsed="1"/>
+    <w:lsdException w:name="Plain Text" w:semiHidden="1" w:unhideWhenUsed="1"/>
+    <w:lsdException w:name="E-mail Signature" w:semiHidden="1" w:unhideWhenUsed="1"/>
+    <w:lsdException w:name="HTML Top of Form" w:semiHidden="1" w:unhideWhenUsed="1"/>
+    <w:lsdException w:name="HTML Bottom of Form" w:semiHidden="1" w:unhideWhenUsed="1"/>
+    <w:lsdException w:name="Normal (Web)" w:semiHidden="1" w:unhideWhenUsed="1"/>
+    <w:lsdException w:name="HTML Acronym" w:semiHidden="1" w:unhideWhenUsed="1"/>
+    <w:lsdException w:name="HTML Address" w:semiHidden="1" w:unhideWhenUsed="1"/>
+    <w:lsdException w:name="HTML Cite" w:semiHidden="1" w:unhideWhenUsed="1"/>
+    <w:lsdException w:name="HTML Code" w:semiHidden="1" w:unhideWhenUsed="1"/>
+    <w:lsdException w:name="HTML Definition" w:semiHidden="1" w:unhideWhenUsed="1"/>
+    <w:lsdException w:name="HTML Keyboard" w:semiHidden="1" w:unhideWhenUsed="1"/>
+    <w:lsdException w:name="HTML Preformatted" w:semiHidden="1" w:unhideWhenUsed="1"/>
+    <w:lsdException w:name="HTML Sample" w:semiHidden="1" w:unhideWhenUsed="1"/>
+    <w:lsdException w:name="HTML Typewriter" w:semiHidden="1" w:unhideWhenUsed="1"/>
+    <w:lsdException w:name="HTML Variable" w:semiHidden="1" w:unhideWhenUsed="1"/>
+    <w:lsdException w:name="Normal Table" w:semiHidden="1" w:unhideWhenUsed="1" w:qFormat="1"/>
+    <w:lsdException w:name="annotation subject" w:semiHidden="1" w:unhideWhenUsed="1"/>
+    <w:lsdException w:name="No List" w:semiHidden="1" w:unhideWhenUsed="1"/>
+    <w:lsdException w:name="Outline List 1" w:semiHidden="1" w:unhideWhenUsed="1"/>
+    <w:lsdException w:name="Outline List 2" w:semiHidden="1" w:unhideWhenUsed="1"/>
+    <w:lsdException w:name="Outline List 3" w:semiHidden="1" w:unhideWhenUsed="1"/>
+    <w:lsdException w:name="Table Simple 1" w:semiHidden="1" w:unhideWhenUsed="1"/>
+    <w:lsdException w:name="Table Simple 2" w:semiHidden="1" w:unhideWhenUsed="1"/>
+    <w:lsdException w:name="Table Simple 3" w:semiHidden="1" w:unhideWhenUsed="1"/>
+    <w:lsdException w:name="Table Classic 1" w:semiHidden="1" w:unhideWhenUsed="1"/>
+    <w:lsdException w:name="Table Classic 2" w:semiHidden="1" w:unhideWhenUsed="1"/>
+    <w:lsdException w:name="Table Classic 3" w:semiHidden="1" w:unhideWhenUsed="1"/>
+    <w:lsdException w:name="Table Classic 4" w:semiHidden="1" w:unhideWhenUsed="1"/>
+    <w:lsdException w:name="Table Colorful 1" w:semiHidden="1" w:unhideWhenUsed="1"/>
+    <w:lsdException w:name="Table Colorful 2" w:semiHidden="1" w:unhideWhenUsed="1"/>
+    <w:lsdException w:name="Table Colorful 3" w:semiHidden="1" w:unhideWhenUsed="1"/>
+    <w:lsdException w:name="Table Columns 1" w:semiHidden="1" w:unhideWhenUsed="1"/>
+    <w:lsdException w:name="Table Columns 2" w:semiHidden="1" w:unhideWhenUsed="1"/>
+    <w:lsdException w:name="Table Columns 3" w:semiHidden="1" w:unhideWhenUsed="1"/>
+    <w:lsdException w:name="Table Columns 4" w:semiHidden="1" w:unhideWhenUsed="1"/>
+    <w:lsdException w:name="Table Columns 5" w:semiHidden="1" w:unhideWhenUsed="1"/>
+    <w:lsdException w:name="Table Grid 1" w:semiHidden="1" w:unhideWhenUsed="1"/>
+    <w:lsdException w:name="Table Grid 2" w:semiHidden="1" w:unhideWhenUsed="1"/>
+    <w:lsdException w:name="Table Grid 3" w:semiHidden="1" w:unhideWhenUsed="1"/>
+    <w:lsdException w:name="Table Grid 4" w:semiHidden="1" w:unhideWhenUsed="1"/>
+    <w:lsdException w:name="Table Grid 5" w:semiHidden="1" w:unhideWhenUsed="1"/>
+    <w:lsdException w:name="Table Grid 6" w:semiHidden="1" w:unhideWhenUsed="1"/>
+    <w:lsdException w:name="Table Grid 7" w:semiHidden="1" w:unhideWhenUsed="1"/>
+    <w:lsdException w:name="Table Grid 8" w:semiHidden="1" w:unhideWhenUsed="1"/>
+    <w:lsdException w:name="Table List 1" w:semiHidden="1" w:unhideWhenUsed="1"/>
+    <w:lsdException w:name="Table List 2" w:semiHidden="1" w:unhideWhenUsed="1"/>
+    <w:lsdException w:name="Table List 3" w:semiHidden="1" w:unhideWhenUsed="1"/>
+    <w:lsdException w:name="Table List 4" w:semiHidden="1" w:unhideWhenUsed="1"/>
+    <w:lsdException w:name="Table List 5" w:semiHidden="1" w:unhideWhenUsed="1"/>
+    <w:lsdException w:name="Table List 6" w:semiHidden="1" w:unhideWhenUsed="1"/>
+    <w:lsdException w:name="Table List 7" w:semiHidden="1" w:unhideWhenUsed="1"/>
+    <w:lsdException w:name="Table List 8" w:semiHidden="1" w:unhideWhenUsed="1"/>
+    <w:lsdException w:name="Table 3D effects 1" w:semiHidden="1" w:unhideWhenUsed="1"/>
+    <w:lsdException w:name="Table 3D effects 2" w:semiHidden="1" w:unhideWhenUsed="1"/>
+    <w:lsdException w:name="Table 3D effects 3" w:semiHidden="1" w:unhideWhenUsed="1"/>
+    <w:lsdException w:name="Table Contemporary" w:semiHidden="1" w:unhideWhenUsed="1"/>
+    <w:lsdException w:name="Table Elegant" w:semiHidden="1" w:unhideWhenUsed="1"/>
+    <w:lsdException w:name="Table Professional" w:semiHidden="1" w:unhideWhenUsed="1"/>
+    <w:lsdException w:name="Table Subtle 1" w:semiHidden="1" w:unhideWhenUsed="1"/>
+    <w:lsdException w:name="Table Subtle 2" w:semiHidden="1" w:unhideWhenUsed="1"/>
+    <w:lsdException w:name="Table Web 1" w:semiHidden="1" w:unhideWhenUsed="1"/>
+    <w:lsdException w:name="Table Web 2" w:semiHidden="1" w:unhideWhenUsed="1"/>
+    <w:lsdException w:name="Table Web 3" w:semiHidden="1" w:unhideWhenUsed="1"/>
+    <w:lsdException w:name="Balloon Text" w:semiHidden="1" w:unhideWhenUsed="1" w:qFormat="1"/>
+    <w:lsdException w:name="Table Grid" w:semiHidden="1" w:uiPriority="59" w:unhideWhenUsed="1" w:qFormat="1"/>
+    <w:lsdException w:name="Table Theme" w:semiHidden="1" w:unhideWhenUsed="1"/>
+    <w:lsdException w:name="Placeholder Text" w:semiHidden="1"/>
+    <w:lsdException w:name="Light Shading" w:uiPriority="60" w:qFormat="1"/>
+    <w:lsdException w:name="Light List" w:uiPriority="61" w:qFormat="1"/>
+    <w:lsdException w:name="Light Grid" w:uiPriority="62"/>
+    <w:lsdException w:name="Medium Shading 1" w:uiPriority="63"/>
+    <w:lsdException w:name="Medium Shading 2" w:uiPriority="64"/>
+    <w:lsdException w:name="Medium List 1" w:uiPriority="65"/>
+    <w:lsdException w:name="Medium List 2" w:uiPriority="66"/>
+    <w:lsdException w:name="Medium Grid 1" w:uiPriority="67"/>
+    <w:lsdException w:name="Medium Grid 2" w:uiPriority="68"/>
+    <w:lsdException w:name="Medium Grid 3" w:uiPriority="69"/>
+    <w:lsdException w:name="Dark List" w:uiPriority="70"/>
+    <w:lsdException w:name="Colorful Shading" w:uiPriority="71"/>
+    <w:lsdException w:name="Colorful List" w:uiPriority="72"/>
+    <w:lsdException w:name="Colorful Grid" w:uiPriority="73"/>
+    <w:lsdException w:name="Light Shading Accent 1" w:uiPriority="60" w:qFormat="1"/>
+    <w:lsdException w:name="Light List Accent 1" w:uiPriority="61"/>
+    <w:lsdException w:name="Light Grid Accent 1" w:uiPriority="62"/>
+    <w:lsdException w:name="Medium Shading 1 Accent 1" w:uiPriority="63"/>
+    <w:lsdException w:name="Medium Shading 2 Accent 1" w:uiPriority="64"/>
+    <w:lsdException w:name="Medium List 1 Accent 1" w:uiPriority="65"/>
+    <w:lsdException w:name="Revision" w:semiHidden="1"/>
+    <w:lsdException w:name="List Paragraph" w:uiPriority="34" w:qFormat="1"/>
+    <w:lsdException w:name="Medium List 2 Accent 1" w:uiPriority="66"/>
+    <w:lsdException w:name="Medium Grid 1 Accent 1" w:uiPriority="67"/>
+    <w:lsdException w:name="Medium Grid 2 Accent 1" w:uiPriority="68"/>
+    <w:lsdException w:name="Medium Grid 3 Accent 1" w:uiPriority="69"/>
+    <w:lsdException w:name="Dark List Accent 1" w:uiPriority="70"/>
+    <w:lsdException w:name="Colorful Shading Accent 1" w:uiPriority="71"/>
+    <w:lsdException w:name="Colorful List Accent 1" w:uiPriority="72"/>
+    <w:lsdException w:name="Colorful Grid Accent 1" w:uiPriority="73"/>
+    <w:lsdException w:name="Light Shading Accent 2" w:uiPriority="60" w:qFormat="1"/>
+    <w:lsdException w:name="Light List Accent 2" w:uiPriority="61"/>
+    <w:lsdException w:name="Light Grid Accent 2" w:uiPriority="62"/>
+    <w:lsdException w:name="Medium Shading 1 Accent 2" w:uiPriority="63"/>
+    <w:lsdException w:name="Medium Shading 2 Accent 2" w:uiPriority="64"/>
+    <w:lsdException w:name="Medium List 1 Accent 2" w:uiPriority="65"/>
+    <w:lsdException w:name="Medium List 2 Accent 2" w:uiPriority="66"/>
+    <w:lsdException w:name="Medium Grid 1 Accent 2" w:uiPriority="67"/>
+    <w:lsdException w:name="Medium Grid 2 Accent 2" w:uiPriority="68"/>
+    <w:lsdException w:name="Medium Grid 3 Accent 2" w:uiPriority="69"/>
+    <w:lsdException w:name="Dark List Accent 2" w:uiPriority="70"/>
+    <w:lsdException w:name="Colorful Shading Accent 2" w:uiPriority="71"/>
+    <w:lsdException w:name="Colorful List Accent 2" w:uiPriority="72"/>
+    <w:lsdException w:name="Colorful Grid Accent 2" w:uiPriority="73"/>
+    <w:lsdException w:name="Light Shading Accent 3" w:uiPriority="60"/>
+    <w:lsdException w:name="Light List Accent 3" w:uiPriority="61"/>
+    <w:lsdException w:name="Light Grid Accent 3" w:uiPriority="62"/>
+    <w:lsdException w:name="Medium Shading 1 Accent 3" w:uiPriority="63"/>
+    <w:lsdException w:name="Medium Shading 2 Accent 3" w:uiPriority="64"/>
+    <w:lsdException w:name="Medium List 1 Accent 3" w:uiPriority="65"/>
+    <w:lsdException w:name="Medium List 2 Accent 3" w:uiPriority="66"/>
+    <w:lsdException w:name="Medium Grid 1 Accent 3" w:uiPriority="67"/>
+    <w:lsdException w:name="Medium Grid 2 Accent 3" w:uiPriority="68"/>
+    <w:lsdException w:name="Medium Grid 3 Accent 3" w:uiPriority="69"/>
+    <w:lsdException w:name="Dark List Accent 3" w:uiPriority="70"/>
+    <w:lsdException w:name="Colorful Shading Accent 3" w:uiPriority="71"/>
+    <w:lsdException w:name="Colorful List Accent 3" w:uiPriority="72"/>
+    <w:lsdException w:name="Colorful Grid Accent 3" w:uiPriority="73"/>
+    <w:lsdException w:name="Light Shading Accent 4" w:uiPriority="60"/>
+    <w:lsdException w:name="Light List Accent 4" w:uiPriority="61"/>
+    <w:lsdException w:name="Light Grid Accent 4" w:uiPriority="62"/>
+    <w:lsdException w:name="Medium Shading 1 Accent 4" w:uiPriority="63"/>
+    <w:lsdException w:name="Medium Shading 2 Accent 4" w:uiPriority="64"/>
+    <w:lsdException w:name="Medium List 1 Accent 4" w:uiPriority="65"/>
+    <w:lsdException w:name="Medium List 2 Accent 4" w:uiPriority="66"/>
+    <w:lsdException w:name="Medium Grid 1 Accent 4" w:uiPriority="67"/>
+    <w:lsdException w:name="Medium Grid 2 Accent 4" w:uiPriority="68"/>
+    <w:lsdException w:name="Medium Grid 3 Accent 4" w:uiPriority="69"/>
+    <w:lsdException w:name="Dark List Accent 4" w:uiPriority="70"/>
+    <w:lsdException w:name="Colorful Shading Accent 4" w:uiPriority="71"/>
+    <w:lsdException w:name="Colorful List Accent 4" w:uiPriority="72"/>
+    <w:lsdException w:name="Colorful Grid Accent 4" w:uiPriority="73"/>
+    <w:lsdException w:name="Light Shading Accent 5" w:uiPriority="60"/>
+    <w:lsdException w:name="Light List Accent 5" w:uiPriority="61"/>
+    <w:lsdException w:name="Light Grid Accent 5" w:uiPriority="62"/>
+    <w:lsdException w:name="Medium Shading 1 Accent 5" w:uiPriority="63"/>
+    <w:lsdException w:name="Medium Shading 2 Accent 5" w:uiPriority="64"/>
+    <w:lsdException w:name="Medium List 1 Accent 5" w:uiPriority="65"/>
+    <w:lsdException w:name="Medium List 2 Accent 5" w:uiPriority="66"/>
+    <w:lsdException w:name="Medium Grid 1 Accent 5" w:uiPriority="67"/>
+    <w:lsdException w:name="Medium Grid 2 Accent 5" w:uiPriority="68"/>
+    <w:lsdException w:name="Medium Grid 3 Accent 5" w:uiPriority="69"/>
+    <w:lsdException w:name="Dark List Accent 5" w:uiPriority="70"/>
+    <w:lsdException w:name="Colorful Shading Accent 5" w:uiPriority="71"/>
+    <w:lsdException w:name="Colorful List Accent 5" w:uiPriority="72"/>
+    <w:lsdException w:name="Colorful Grid Accent 5" w:uiPriority="73"/>
+    <w:lsdException w:name="Light Shading Accent 6" w:uiPriority="60"/>
+    <w:lsdException w:name="Light List Accent 6" w:uiPriority="61"/>
+    <w:lsdException w:name="Light Grid Accent 6" w:uiPriority="62"/>
+    <w:lsdException w:name="Medium Shading 1 Accent 6" w:uiPriority="63"/>
+    <w:lsdException w:name="Medium Shading 2 Accent 6" w:uiPriority="64"/>
+    <w:lsdException w:name="Medium List 1 Accent 6" w:uiPriority="65"/>
+    <w:lsdException w:name="Medium List 2 Accent 6" w:uiPriority="66"/>
+    <w:lsdException w:name="Medium Grid 1 Accent 6" w:uiPriority="67"/>
+    <w:lsdException w:name="Medium Grid 2 Accent 6" w:uiPriority="68"/>
+    <w:lsdException w:name="Medium Grid 3 Accent 6" w:uiPriority="69"/>
+    <w:lsdException w:name="Dark List Accent 6" w:uiPriority="70"/>
+    <w:lsdException w:name="Colorful Shading Accent 6" w:uiPriority="71"/>
+    <w:lsdException w:name="Colorful List Accent 6" w:uiPriority="72"/>
+    <w:lsdException w:name="Colorful Grid Accent 6" w:uiPriority="73"/>
+    <w:lsdException w:name="Subtle Emphasis" w:uiPriority="19" w:qFormat="1"/>
+    <w:lsdException w:name="Intense Emphasis" w:uiPriority="21" w:qFormat="1"/>
+    <w:lsdException w:name="Subtle Reference" w:uiPriority="31" w:qFormat="1"/>
+    <w:lsdException w:name="Intense Reference" w:uiPriority="32" w:qFormat="1"/>
+    <w:lsdException w:name="Book Title" w:uiPriority="33" w:qFormat="1"/>
+    <w:lsdException w:name="Bibliography" w:semiHidden="1" w:uiPriority="37" w:unhideWhenUsed="1"/>
+    <w:lsdException w:name="TOC Heading" w:semiHidden="1" w:uiPriority="39" w:unhideWhenUsed="1" w:qFormat="1"/>
+    <w:lsdException w:name="Plain Table 1" w:uiPriority="41"/>
+    <w:lsdException w:name="Plain Table 2" w:uiPriority="42"/>
+    <w:lsdException w:name="Plain Table 3" w:uiPriority="43"/>
+    <w:lsdException w:name="Plain Table 4" w:uiPriority="44"/>
+    <w:lsdException w:name="Plain Table 5" w:uiPriority="45"/>
+    <w:lsdException w:name="Grid Table Light" w:uiPriority="40"/>
+    <w:lsdException w:name="Grid Table 1 Light" w:uiPriority="46"/>
+    <w:lsdException w:name="Grid Table 2" w:uiPriority="47"/>
+    <w:lsdException w:name="Grid Table 3" w:uiPriority="48"/>
+    <w:lsdException w:name="Grid Table 4" w:uiPriority="49"/>
+    <w:lsdException w:name="Grid Table 5 Dark" w:uiPriority="50"/>
+    <w:lsdException w:name="Grid Table 6 Colorful" w:uiPriority="51"/>
+    <w:lsdException w:name="Grid Table 7 Colorful" w:uiPriority="52"/>
+    <w:lsdException w:name="Grid Table 1 Light Accent 1" w:uiPriority="46"/>
+    <w:lsdException w:name="Grid Table 2 Accent 1" w:uiPriority="47"/>
+    <w:lsdException w:name="Grid Table 3 Accent 1" w:uiPriority="48"/>
+    <w:lsdException w:name="Grid Table 4 Accent 1" w:uiPriority="49"/>
+    <w:lsdException w:name="Grid Table 5 Dark Accent 1" w:uiPriority="50"/>
+    <w:lsdException w:name="Grid Table 6 Colorful Accent 1" w:uiPriority="51"/>
+    <w:lsdException w:name="Grid Table 7 Colorful Accent 1" w:uiPriority="52"/>
+    <w:lsdException w:name="Grid Table 1 Light Accent 2" w:uiPriority="46"/>
+    <w:lsdException w:name="Grid Table 2 Accent 2" w:uiPriority="47"/>
+    <w:lsdException w:name="Grid Table 3 Accent 2" w:uiPriority="48"/>
+    <w:lsdException w:name="Grid Table 4 Accent 2" w:uiPriority="49"/>
+    <w:lsdException w:name="Grid Table 5 Dark Accent 2" w:uiPriority="50"/>
+    <w:lsdException w:name="Grid Table 6 Colorful Accent 2" w:uiPriority="51"/>
+    <w:lsdException w:name="Grid Table 7 Colorful Accent 2" w:uiPriority="52"/>
+    <w:lsdException w:name="Grid Table 1 Light Accent 3" w:uiPriority="46"/>
+    <w:lsdException w:name="Grid Table 2 Accent 3" w:uiPriority="47"/>
+    <w:lsdException w:name="Grid Table 3 Accent 3" w:uiPriority="48"/>
+    <w:lsdException w:name="Grid Table 4 Accent 3" w:uiPriority="49"/>
+    <w:lsdException w:name="Grid Table 5 Dark Accent 3" w:uiPriority="50"/>
+    <w:lsdException w:name="Grid Table 6 Colorful Accent 3" w:uiPriority="51"/>
+    <w:lsdException w:name="Grid Table 7 Colorful Accent 3" w:uiPriority="52"/>
+    <w:lsdException w:name="Grid Table 1 Light Accent 4" w:uiPriority="46"/>
+    <w:lsdException w:name="Grid Table 2 Accent 4" w:uiPriority="47"/>
+    <w:lsdException w:name="Grid Table 3 Accent 4" w:uiPriority="48"/>
+    <w:lsdException w:name="Grid Table 4 Accent 4" w:uiPriority="49"/>
+    <w:lsdException w:name="Grid Table 5 Dark Accent 4" w:uiPriority="50"/>
+    <w:lsdException w:name="Grid Table 6 Colorful Accent 4" w:uiPriority="51"/>
+    <w:lsdException w:name="Grid Table 7 Colorful Accent 4" w:uiPriority="52"/>
+    <w:lsdException w:name="Grid Table 1 Light Accent 5" w:uiPriority="46"/>
+    <w:lsdException w:name="Grid Table 2 Accent 5" w:uiPriority="47"/>
+    <w:lsdException w:name="Grid Table 3 Accent 5" w:uiPriority="48"/>
+    <w:lsdException w:name="Grid Table 4 Accent 5" w:uiPriority="49"/>
+    <w:lsdException w:name="Grid Table 5 Dark Accent 5" w:uiPriority="50"/>
+    <w:lsdException w:name="Grid Table 6 Colorful Accent 5" w:uiPriority="51"/>
+    <w:lsdException w:name="Grid Table 7 Colorful Accent 5" w:uiPriority="52"/>
+    <w:lsdException w:name="Grid Table 1 Light Accent 6" w:uiPriority="46"/>
+    <w:lsdException w:name="Grid Table 2 Accent 6" w:uiPriority="47"/>
+    <w:lsdException w:name="Grid Table 3 Accent 6" w:uiPriority="48"/>
+    <w:lsdException w:name="Grid Table 4 Accent 6" w:uiPriority="49"/>
+    <w:lsdException w:name="Grid Table 5 Dark Accent 6" w:uiPriority="50"/>
+    <w:lsdException w:name="Grid Table 6 Colorful Accent 6" w:uiPriority="51"/>
+    <w:lsdException w:name="Grid Table 7 Colorful Accent 6" w:uiPriority="52"/>
+    <w:lsdException w:name="List Table 1 Light" w:uiPriority="46"/>
+    <w:lsdException w:name="List Table 2" w:uiPriority="47"/>
+    <w:lsdException w:name="List Table 3" w:uiPriority="48"/>
+    <w:lsdException w:name="List Table 4" w:uiPriority="49"/>
+    <w:lsdException w:name="List Table 5 Dark" w:uiPriority="50"/>
+    <w:lsdException w:name="List Table 6 Colorful" w:uiPriority="51"/>
+    <w:lsdException w:name="List Table 7 Colorful" w:uiPriority="52"/>
+    <w:lsdException w:name="List Table 1 Light Accent 1" w:uiPriority="46"/>
+    <w:lsdException w:name="List Table 2 Accent 1" w:uiPriority="47"/>
+    <w:lsdException w:name="List Table 3 Accent 1" w:uiPriority="48"/>
+    <w:lsdException w:name="List Table 4 Accent 1" w:uiPriority="49"/>
+    <w:lsdException w:name="List Table 5 Dark Accent 1" w:uiPriority="50"/>
+    <w:lsdException w:name="List Table 6 Colorful Accent 1" w:uiPriority="51"/>
+    <w:lsdException w:name="List Table 7 Colorful Accent 1" w:uiPriority="52"/>
+    <w:lsdException w:name="List Table 1 Light Accent 2" w:uiPriority="46"/>
+    <w:lsdException w:name="List Table 2 Accent 2" w:uiPriority="47"/>
+    <w:lsdException w:name="List Table 3 Accent 2" w:uiPriority="48"/>
+    <w:lsdException w:name="List Table 4 Accent 2" w:uiPriority="49"/>
+    <w:lsdException w:name="List Table 5 Dark Accent 2" w:uiPriority="50"/>
+    <w:lsdException w:name="List Table 6 Colorful Accent 2" w:uiPriority="51"/>
+    <w:lsdException w:name="List Table 7 Colorful Accent 2" w:uiPriority="52"/>
+    <w:lsdException w:name="List Table 1 Light Accent 3" w:uiPriority="46"/>
+    <w:lsdException w:name="List Table 2 Accent 3" w:uiPriority="47"/>
+    <w:lsdException w:name="List Table 3 Accent 3" w:uiPriority="48"/>
+    <w:lsdException w:name="List Table 4 Accent 3" w:uiPriority="49"/>
+    <w:lsdException w:name="List Table 5 Dark Accent 3" w:uiPriority="50"/>
+    <w:lsdException w:name="List Table 6 Colorful Accent 3" w:uiPriority="51"/>
+    <w:lsdException w:name="List Table 7 Colorful Accent 3" w:uiPriority="52"/>
+    <w:lsdException w:name="List Table 1 Light Accent 4" w:uiPriority="46"/>
+    <w:lsdException w:name="List Table 2 Accent 4" w:uiPriority="47"/>
+    <w:lsdException w:name="List Table 3 Accent 4" w:uiPriority="48"/>
+    <w:lsdException w:name="List Table 4 Accent 4" w:uiPriority="49"/>
+    <w:lsdException w:name="List Table 5 Dark Accent 4" w:uiPriority="50"/>
+    <w:lsdException w:name="List Table 6 Colorful Accent 4" w:uiPriority="51"/>
+    <w:lsdException w:name="List Table 7 Colorful Accent 4" w:uiPriority="52"/>
+    <w:lsdException w:name="List Table 1 Light Accent 5" w:uiPriority="46"/>
+    <w:lsdException w:name="List Table 2 Accent 5" w:uiPriority="47"/>
+    <w:lsdException w:name="List Table 3 Accent 5" w:uiPriority="48"/>
+    <w:lsdException w:name="List Table 4 Accent 5" w:uiPriority="49"/>
+    <w:lsdException w:name="List Table 5 Dark Accent 5" w:uiPriority="50"/>
+    <w:lsdException w:name="List Table 6 Colorful Accent 5" w:uiPriority="51"/>
+    <w:lsdException w:name="List Table 7 Colorful Accent 5" w:uiPriority="52"/>
+    <w:lsdException w:name="List Table 1 Light Accent 6" w:uiPriority="46"/>
+    <w:lsdException w:name="List Table 2 Accent 6" w:uiPriority="47"/>
+    <w:lsdException w:name="List Table 3 Accent 6" w:uiPriority="48"/>
+    <w:lsdException w:name="List Table 4 Accent 6" w:uiPriority="49"/>
+    <w:lsdException w:name="List Table 5 Dark Accent 6" w:uiPriority="50"/>
+    <w:lsdException w:name="List Table 6 Colorful Accent 6" w:uiPriority="51"/>
+    <w:lsdException w:name="List Table 7 Colorful Accent 6" w:uiPriority="52"/>
   </w:latentStyles>
-  <w:style w:type="paragraph" w:default="1" w:styleId="1">
+  <w:style w:type="paragraph" w:default="1" w:styleId="Normal">
     <w:name w:val="Normal"/>
     <w:qFormat/>
-    <w:uiPriority w:val="0"/>
     <w:pPr>
       <w:spacing w:after="200" w:line="276" w:lineRule="auto"/>
     </w:pPr>
     <w:rPr>
-      <w:rFonts w:asciiTheme="minorHAnsi" w:hAnsiTheme="minorHAnsi" w:eastAsiaTheme="minorHAnsi" w:cstheme="minorBidi"/>
       <w:sz w:val="22"/>
       <w:szCs w:val="22"/>
-      <w:lang w:val="en-US" w:eastAsia="en-US" w:bidi="ar-SA"/>
     </w:rPr>
   </w:style>
-  <w:style w:type="paragraph" w:styleId="2">
+  <w:style w:type="paragraph" w:styleId="Heading1">
     <w:name w:val="heading 1"/>
-    <w:basedOn w:val="1"/>
-    <w:next w:val="1"/>
-    <w:link w:val="13"/>
+    <w:basedOn w:val="Normal"/>
+    <w:next w:val="Normal"/>
+    <w:link w:val="Heading1Char"/>
+    <w:uiPriority w:val="9"/>
     <w:qFormat/>
-    <w:uiPriority w:val="9"/>
     <w:pPr>
       <w:keepNext/>
       <w:keepLines/>
@@ -2989,22 +3023,22 @@
       <w:outlineLvl w:val="0"/>
     </w:pPr>
     <w:rPr>
-      <w:rFonts w:asciiTheme="majorHAnsi" w:hAnsiTheme="majorHAnsi" w:eastAsiaTheme="majorEastAsia" w:cstheme="majorBidi"/>
+      <w:rFonts w:asciiTheme="majorHAnsi" w:eastAsiaTheme="majorEastAsia" w:hAnsiTheme="majorHAnsi" w:cstheme="majorBidi"/>
       <w:b/>
       <w:bCs/>
-      <w:color w:val="6F9500" w:themeColor="accent1" w:themeShade="BF"/>
+      <w:color w:val="6E9400" w:themeColor="accent1" w:themeShade="BF"/>
       <w:sz w:val="28"/>
       <w:szCs w:val="28"/>
     </w:rPr>
   </w:style>
-  <w:style w:type="paragraph" w:styleId="3">
+  <w:style w:type="paragraph" w:styleId="Heading2">
     <w:name w:val="heading 2"/>
-    <w:basedOn w:val="1"/>
-    <w:next w:val="1"/>
-    <w:link w:val="17"/>
+    <w:basedOn w:val="Normal"/>
+    <w:next w:val="Normal"/>
+    <w:link w:val="Heading2Char"/>
+    <w:uiPriority w:val="9"/>
     <w:unhideWhenUsed/>
     <w:qFormat/>
-    <w:uiPriority w:val="9"/>
     <w:pPr>
       <w:keepNext/>
       <w:keepLines/>
@@ -3012,27 +3046,22 @@
       <w:outlineLvl w:val="1"/>
     </w:pPr>
     <w:rPr>
-      <w:rFonts w:asciiTheme="majorHAnsi" w:hAnsiTheme="majorHAnsi" w:eastAsiaTheme="majorEastAsia" w:cstheme="majorBidi"/>
+      <w:rFonts w:asciiTheme="majorHAnsi" w:eastAsiaTheme="majorEastAsia" w:hAnsiTheme="majorHAnsi" w:cstheme="majorBidi"/>
       <w:b/>
       <w:bCs/>
       <w:color w:val="94C600" w:themeColor="accent1"/>
       <w:sz w:val="26"/>
       <w:szCs w:val="26"/>
-      <w14:textFill>
-        <w14:solidFill>
-          <w14:schemeClr w14:val="accent1"/>
-        </w14:solidFill>
-      </w14:textFill>
     </w:rPr>
   </w:style>
-  <w:style w:type="paragraph" w:styleId="4">
+  <w:style w:type="paragraph" w:styleId="Heading3">
     <w:name w:val="heading 3"/>
-    <w:basedOn w:val="1"/>
-    <w:next w:val="1"/>
-    <w:link w:val="18"/>
+    <w:basedOn w:val="Normal"/>
+    <w:next w:val="Normal"/>
+    <w:link w:val="Heading3Char"/>
+    <w:uiPriority w:val="9"/>
     <w:unhideWhenUsed/>
     <w:qFormat/>
-    <w:uiPriority w:val="9"/>
     <w:pPr>
       <w:keepNext/>
       <w:keepLines/>
@@ -3040,31 +3069,25 @@
       <w:outlineLvl w:val="2"/>
     </w:pPr>
     <w:rPr>
-      <w:rFonts w:asciiTheme="majorHAnsi" w:hAnsiTheme="majorHAnsi" w:eastAsiaTheme="majorEastAsia" w:cstheme="majorBidi"/>
+      <w:rFonts w:asciiTheme="majorHAnsi" w:eastAsiaTheme="majorEastAsia" w:hAnsiTheme="majorHAnsi" w:cstheme="majorBidi"/>
       <w:b/>
       <w:bCs/>
       <w:color w:val="94C600" w:themeColor="accent1"/>
-      <w14:textFill>
-        <w14:solidFill>
-          <w14:schemeClr w14:val="accent1"/>
-        </w14:solidFill>
-      </w14:textFill>
     </w:rPr>
   </w:style>
-  <w:style w:type="character" w:default="1" w:styleId="6">
+  <w:style w:type="character" w:default="1" w:styleId="DefaultParagraphFont">
     <w:name w:val="Default Paragraph Font"/>
+    <w:uiPriority w:val="1"/>
     <w:semiHidden/>
     <w:unhideWhenUsed/>
-    <w:qFormat/>
-    <w:uiPriority w:val="1"/>
   </w:style>
-  <w:style w:type="table" w:default="1" w:styleId="7">
+  <w:style w:type="table" w:default="1" w:styleId="TableNormal">
     <w:name w:val="Normal Table"/>
+    <w:uiPriority w:val="99"/>
     <w:semiHidden/>
     <w:unhideWhenUsed/>
-    <w:qFormat/>
-    <w:uiPriority w:val="99"/>
     <w:tblPr>
+      <w:tblInd w:w="0" w:type="dxa"/>
       <w:tblCellMar>
         <w:top w:w="0" w:type="dxa"/>
         <w:left w:w="108" w:type="dxa"/>
@@ -3073,14 +3096,20 @@
       </w:tblCellMar>
     </w:tblPr>
   </w:style>
-  <w:style w:type="paragraph" w:styleId="5">
+  <w:style w:type="numbering" w:default="1" w:styleId="NoList">
+    <w:name w:val="No List"/>
+    <w:uiPriority w:val="99"/>
+    <w:semiHidden/>
+    <w:unhideWhenUsed/>
+  </w:style>
+  <w:style w:type="paragraph" w:styleId="BalloonText">
     <w:name w:val="Balloon Text"/>
-    <w:basedOn w:val="1"/>
-    <w:link w:val="15"/>
+    <w:basedOn w:val="Normal"/>
+    <w:link w:val="BalloonTextChar"/>
+    <w:uiPriority w:val="99"/>
     <w:semiHidden/>
     <w:unhideWhenUsed/>
     <w:qFormat/>
-    <w:uiPriority w:val="99"/>
     <w:pPr>
       <w:spacing w:after="0" w:line="240" w:lineRule="auto"/>
     </w:pPr>
@@ -3090,30 +3119,30 @@
       <w:szCs w:val="16"/>
     </w:rPr>
   </w:style>
-  <w:style w:type="table" w:styleId="8">
+  <w:style w:type="table" w:styleId="TableGrid">
     <w:name w:val="Table Grid"/>
-    <w:basedOn w:val="7"/>
+    <w:basedOn w:val="TableNormal"/>
+    <w:uiPriority w:val="59"/>
     <w:qFormat/>
-    <w:uiPriority w:val="59"/>
     <w:pPr>
       <w:spacing w:after="0" w:line="240" w:lineRule="auto"/>
     </w:pPr>
     <w:tblPr>
       <w:tblBorders>
-        <w:top w:val="single" w:color="auto" w:sz="4" w:space="0"/>
-        <w:left w:val="single" w:color="auto" w:sz="4" w:space="0"/>
-        <w:bottom w:val="single" w:color="auto" w:sz="4" w:space="0"/>
-        <w:right w:val="single" w:color="auto" w:sz="4" w:space="0"/>
-        <w:insideH w:val="single" w:color="auto" w:sz="4" w:space="0"/>
-        <w:insideV w:val="single" w:color="auto" w:sz="4" w:space="0"/>
+        <w:top w:val="single" w:sz="4" w:space="0" w:color="auto"/>
+        <w:left w:val="single" w:sz="4" w:space="0" w:color="auto"/>
+        <w:bottom w:val="single" w:sz="4" w:space="0" w:color="auto"/>
+        <w:right w:val="single" w:sz="4" w:space="0" w:color="auto"/>
+        <w:insideH w:val="single" w:sz="4" w:space="0" w:color="auto"/>
+        <w:insideV w:val="single" w:sz="4" w:space="0" w:color="auto"/>
       </w:tblBorders>
     </w:tblPr>
   </w:style>
-  <w:style w:type="table" w:styleId="9">
+  <w:style w:type="table" w:styleId="LightShading">
     <w:name w:val="Light Shading"/>
-    <w:basedOn w:val="7"/>
+    <w:basedOn w:val="TableNormal"/>
+    <w:uiPriority w:val="60"/>
     <w:qFormat/>
-    <w:uiPriority w:val="60"/>
     <w:pPr>
       <w:spacing w:after="0" w:line="240" w:lineRule="auto"/>
     </w:pPr>
@@ -3122,8 +3151,8 @@
     </w:rPr>
     <w:tblPr>
       <w:tblBorders>
-        <w:top w:val="single" w:color="000000" w:themeColor="text1" w:sz="8" w:space="0"/>
-        <w:bottom w:val="single" w:color="000000" w:themeColor="text1" w:sz="8" w:space="0"/>
+        <w:top w:val="single" w:sz="8" w:space="0" w:color="000000" w:themeColor="text1"/>
+        <w:bottom w:val="single" w:sz="8" w:space="0" w:color="000000" w:themeColor="text1"/>
       </w:tblBorders>
     </w:tblPr>
     <w:tblStylePr w:type="firstRow">
@@ -3137,9 +3166,9 @@
       <w:tblPr/>
       <w:tcPr>
         <w:tcBorders>
-          <w:top w:val="single" w:color="000000" w:themeColor="text1" w:sz="8" w:space="0"/>
+          <w:top w:val="single" w:sz="8" w:space="0" w:color="000000" w:themeColor="text1"/>
           <w:left w:val="nil"/>
-          <w:bottom w:val="single" w:color="000000" w:themeColor="text1" w:sz="8" w:space="0"/>
+          <w:bottom w:val="single" w:sz="8" w:space="0" w:color="000000" w:themeColor="text1"/>
           <w:right w:val="nil"/>
           <w:insideH w:val="nil"/>
           <w:insideV w:val="nil"/>
@@ -3157,9 +3186,9 @@
       <w:tblPr/>
       <w:tcPr>
         <w:tcBorders>
-          <w:top w:val="single" w:color="000000" w:themeColor="text1" w:sz="8" w:space="0"/>
+          <w:top w:val="single" w:sz="8" w:space="0" w:color="000000" w:themeColor="text1"/>
           <w:left w:val="nil"/>
-          <w:bottom w:val="single" w:color="000000" w:themeColor="text1" w:sz="8" w:space="0"/>
+          <w:bottom w:val="single" w:sz="8" w:space="0" w:color="000000" w:themeColor="text1"/>
           <w:right w:val="nil"/>
           <w:insideH w:val="nil"/>
           <w:insideV w:val="nil"/>
@@ -3187,7 +3216,7 @@
           <w:insideH w:val="nil"/>
           <w:insideV w:val="nil"/>
         </w:tcBorders>
-        <w:shd w:val="clear" w:color="auto" w:fill="BFBFBF" w:themeFill="text1" w:themeFillTint="3F"/>
+        <w:shd w:val="clear" w:color="auto" w:fill="C0C0C0" w:themeFill="text1" w:themeFillTint="3F"/>
       </w:tcPr>
     </w:tblStylePr>
     <w:tblStylePr w:type="band1Horz">
@@ -3199,25 +3228,25 @@
           <w:insideH w:val="nil"/>
           <w:insideV w:val="nil"/>
         </w:tcBorders>
-        <w:shd w:val="clear" w:color="auto" w:fill="BFBFBF" w:themeFill="text1" w:themeFillTint="3F"/>
+        <w:shd w:val="clear" w:color="auto" w:fill="C0C0C0" w:themeFill="text1" w:themeFillTint="3F"/>
       </w:tcPr>
     </w:tblStylePr>
   </w:style>
-  <w:style w:type="table" w:styleId="10">
+  <w:style w:type="table" w:styleId="LightShading-Accent1">
     <w:name w:val="Light Shading Accent 1"/>
-    <w:basedOn w:val="7"/>
+    <w:basedOn w:val="TableNormal"/>
+    <w:uiPriority w:val="60"/>
     <w:qFormat/>
-    <w:uiPriority w:val="60"/>
     <w:pPr>
       <w:spacing w:after="0" w:line="240" w:lineRule="auto"/>
     </w:pPr>
     <w:rPr>
-      <w:color w:val="6F9500" w:themeColor="accent1" w:themeShade="BF"/>
+      <w:color w:val="6E9400" w:themeColor="accent1" w:themeShade="BF"/>
     </w:rPr>
     <w:tblPr>
       <w:tblBorders>
-        <w:top w:val="single" w:color="94C600" w:themeColor="accent1" w:sz="8" w:space="0"/>
-        <w:bottom w:val="single" w:color="94C600" w:themeColor="accent1" w:sz="8" w:space="0"/>
+        <w:top w:val="single" w:sz="8" w:space="0" w:color="94C600" w:themeColor="accent1"/>
+        <w:bottom w:val="single" w:sz="8" w:space="0" w:color="94C600" w:themeColor="accent1"/>
       </w:tblBorders>
     </w:tblPr>
     <w:tblStylePr w:type="firstRow">
@@ -3231,9 +3260,9 @@
       <w:tblPr/>
       <w:tcPr>
         <w:tcBorders>
-          <w:top w:val="single" w:color="94C600" w:themeColor="accent1" w:sz="8" w:space="0"/>
+          <w:top w:val="single" w:sz="8" w:space="0" w:color="94C600" w:themeColor="accent1"/>
           <w:left w:val="nil"/>
-          <w:bottom w:val="single" w:color="94C600" w:themeColor="accent1" w:sz="8" w:space="0"/>
+          <w:bottom w:val="single" w:sz="8" w:space="0" w:color="94C600" w:themeColor="accent1"/>
           <w:right w:val="nil"/>
           <w:insideH w:val="nil"/>
           <w:insideV w:val="nil"/>
@@ -3251,9 +3280,9 @@
       <w:tblPr/>
       <w:tcPr>
         <w:tcBorders>
-          <w:top w:val="single" w:color="94C600" w:themeColor="accent1" w:sz="8" w:space="0"/>
+          <w:top w:val="single" w:sz="8" w:space="0" w:color="94C600" w:themeColor="accent1"/>
           <w:left w:val="nil"/>
-          <w:bottom w:val="single" w:color="94C600" w:themeColor="accent1" w:sz="8" w:space="0"/>
+          <w:bottom w:val="single" w:sz="8" w:space="0" w:color="94C600" w:themeColor="accent1"/>
           <w:right w:val="nil"/>
           <w:insideH w:val="nil"/>
           <w:insideV w:val="nil"/>
@@ -3297,21 +3326,21 @@
       </w:tcPr>
     </w:tblStylePr>
   </w:style>
-  <w:style w:type="table" w:styleId="11">
+  <w:style w:type="table" w:styleId="LightShading-Accent2">
     <w:name w:val="Light Shading Accent 2"/>
-    <w:basedOn w:val="7"/>
+    <w:basedOn w:val="TableNormal"/>
+    <w:uiPriority w:val="60"/>
     <w:qFormat/>
-    <w:uiPriority w:val="60"/>
     <w:pPr>
       <w:spacing w:after="0" w:line="240" w:lineRule="auto"/>
     </w:pPr>
     <w:rPr>
-      <w:color w:val="554E44" w:themeColor="accent2" w:themeShade="BF"/>
+      <w:color w:val="544D43" w:themeColor="accent2" w:themeShade="BF"/>
     </w:rPr>
     <w:tblPr>
       <w:tblBorders>
-        <w:top w:val="single" w:color="71685A" w:themeColor="accent2" w:sz="8" w:space="0"/>
-        <w:bottom w:val="single" w:color="71685A" w:themeColor="accent2" w:sz="8" w:space="0"/>
+        <w:top w:val="single" w:sz="8" w:space="0" w:color="71685A" w:themeColor="accent2"/>
+        <w:bottom w:val="single" w:sz="8" w:space="0" w:color="71685A" w:themeColor="accent2"/>
       </w:tblBorders>
     </w:tblPr>
     <w:tblStylePr w:type="firstRow">
@@ -3325,9 +3354,9 @@
       <w:tblPr/>
       <w:tcPr>
         <w:tcBorders>
-          <w:top w:val="single" w:color="71685A" w:themeColor="accent2" w:sz="8" w:space="0"/>
+          <w:top w:val="single" w:sz="8" w:space="0" w:color="71685A" w:themeColor="accent2"/>
           <w:left w:val="nil"/>
-          <w:bottom w:val="single" w:color="71685A" w:themeColor="accent2" w:sz="8" w:space="0"/>
+          <w:bottom w:val="single" w:sz="8" w:space="0" w:color="71685A" w:themeColor="accent2"/>
           <w:right w:val="nil"/>
           <w:insideH w:val="nil"/>
           <w:insideV w:val="nil"/>
@@ -3345,9 +3374,9 @@
       <w:tblPr/>
       <w:tcPr>
         <w:tcBorders>
-          <w:top w:val="single" w:color="71685A" w:themeColor="accent2" w:sz="8" w:space="0"/>
+          <w:top w:val="single" w:sz="8" w:space="0" w:color="71685A" w:themeColor="accent2"/>
           <w:left w:val="nil"/>
-          <w:bottom w:val="single" w:color="71685A" w:themeColor="accent2" w:sz="8" w:space="0"/>
+          <w:bottom w:val="single" w:sz="8" w:space="0" w:color="71685A" w:themeColor="accent2"/>
           <w:right w:val="nil"/>
           <w:insideH w:val="nil"/>
           <w:insideV w:val="nil"/>
@@ -3375,7 +3404,7 @@
           <w:insideH w:val="nil"/>
           <w:insideV w:val="nil"/>
         </w:tcBorders>
-        <w:shd w:val="clear" w:color="auto" w:fill="DDDAD4" w:themeFill="accent2" w:themeFillTint="3F"/>
+        <w:shd w:val="clear" w:color="auto" w:fill="DDD9D4" w:themeFill="accent2" w:themeFillTint="3F"/>
       </w:tcPr>
     </w:tblStylePr>
     <w:tblStylePr w:type="band1Horz">
@@ -3387,24 +3416,24 @@
           <w:insideH w:val="nil"/>
           <w:insideV w:val="nil"/>
         </w:tcBorders>
-        <w:shd w:val="clear" w:color="auto" w:fill="DDDAD4" w:themeFill="accent2" w:themeFillTint="3F"/>
+        <w:shd w:val="clear" w:color="auto" w:fill="DDD9D4" w:themeFill="accent2" w:themeFillTint="3F"/>
       </w:tcPr>
     </w:tblStylePr>
   </w:style>
-  <w:style w:type="table" w:styleId="12">
+  <w:style w:type="table" w:styleId="LightList">
     <w:name w:val="Light List"/>
-    <w:basedOn w:val="7"/>
+    <w:basedOn w:val="TableNormal"/>
+    <w:uiPriority w:val="61"/>
     <w:qFormat/>
-    <w:uiPriority w:val="61"/>
     <w:pPr>
       <w:spacing w:after="0" w:line="240" w:lineRule="auto"/>
     </w:pPr>
     <w:tblPr>
       <w:tblBorders>
-        <w:top w:val="single" w:color="000000" w:themeColor="text1" w:sz="8" w:space="0"/>
-        <w:left w:val="single" w:color="000000" w:themeColor="text1" w:sz="8" w:space="0"/>
-        <w:bottom w:val="single" w:color="000000" w:themeColor="text1" w:sz="8" w:space="0"/>
-        <w:right w:val="single" w:color="000000" w:themeColor="text1" w:sz="8" w:space="0"/>
+        <w:top w:val="single" w:sz="8" w:space="0" w:color="000000" w:themeColor="text1"/>
+        <w:left w:val="single" w:sz="8" w:space="0" w:color="000000" w:themeColor="text1"/>
+        <w:bottom w:val="single" w:sz="8" w:space="0" w:color="000000" w:themeColor="text1"/>
+        <w:right w:val="single" w:sz="8" w:space="0" w:color="000000" w:themeColor="text1"/>
       </w:tblBorders>
     </w:tblPr>
     <w:tblStylePr w:type="firstRow">
@@ -3415,11 +3444,6 @@
         <w:b/>
         <w:bCs/>
         <w:color w:val="FFFFFF" w:themeColor="background1"/>
-        <w14:textFill>
-          <w14:solidFill>
-            <w14:schemeClr w14:val="bg1"/>
-          </w14:solidFill>
-        </w14:textFill>
       </w:rPr>
       <w:tblPr/>
       <w:tcPr>
@@ -3437,10 +3461,10 @@
       <w:tblPr/>
       <w:tcPr>
         <w:tcBorders>
-          <w:top w:val="double" w:color="000000" w:themeColor="text1" w:sz="6" w:space="0"/>
-          <w:left w:val="single" w:color="000000" w:themeColor="text1" w:sz="8" w:space="0"/>
-          <w:bottom w:val="single" w:color="000000" w:themeColor="text1" w:sz="8" w:space="0"/>
-          <w:right w:val="single" w:color="000000" w:themeColor="text1" w:sz="8" w:space="0"/>
+          <w:top w:val="double" w:sz="6" w:space="0" w:color="000000" w:themeColor="text1"/>
+          <w:left w:val="single" w:sz="8" w:space="0" w:color="000000" w:themeColor="text1"/>
+          <w:bottom w:val="single" w:sz="8" w:space="0" w:color="000000" w:themeColor="text1"/>
+          <w:right w:val="single" w:sz="8" w:space="0" w:color="000000" w:themeColor="text1"/>
         </w:tcBorders>
       </w:tcPr>
     </w:tblStylePr>
@@ -3460,10 +3484,10 @@
       <w:tblPr/>
       <w:tcPr>
         <w:tcBorders>
-          <w:top w:val="single" w:color="000000" w:themeColor="text1" w:sz="8" w:space="0"/>
-          <w:left w:val="single" w:color="000000" w:themeColor="text1" w:sz="8" w:space="0"/>
-          <w:bottom w:val="single" w:color="000000" w:themeColor="text1" w:sz="8" w:space="0"/>
-          <w:right w:val="single" w:color="000000" w:themeColor="text1" w:sz="8" w:space="0"/>
+          <w:top w:val="single" w:sz="8" w:space="0" w:color="000000" w:themeColor="text1"/>
+          <w:left w:val="single" w:sz="8" w:space="0" w:color="000000" w:themeColor="text1"/>
+          <w:bottom w:val="single" w:sz="8" w:space="0" w:color="000000" w:themeColor="text1"/>
+          <w:right w:val="single" w:sz="8" w:space="0" w:color="000000" w:themeColor="text1"/>
         </w:tcBorders>
       </w:tcPr>
     </w:tblStylePr>
@@ -3471,37 +3495,37 @@
       <w:tblPr/>
       <w:tcPr>
         <w:tcBorders>
-          <w:top w:val="single" w:color="000000" w:themeColor="text1" w:sz="8" w:space="0"/>
-          <w:left w:val="single" w:color="000000" w:themeColor="text1" w:sz="8" w:space="0"/>
-          <w:bottom w:val="single" w:color="000000" w:themeColor="text1" w:sz="8" w:space="0"/>
-          <w:right w:val="single" w:color="000000" w:themeColor="text1" w:sz="8" w:space="0"/>
+          <w:top w:val="single" w:sz="8" w:space="0" w:color="000000" w:themeColor="text1"/>
+          <w:left w:val="single" w:sz="8" w:space="0" w:color="000000" w:themeColor="text1"/>
+          <w:bottom w:val="single" w:sz="8" w:space="0" w:color="000000" w:themeColor="text1"/>
+          <w:right w:val="single" w:sz="8" w:space="0" w:color="000000" w:themeColor="text1"/>
         </w:tcBorders>
       </w:tcPr>
     </w:tblStylePr>
   </w:style>
-  <w:style w:type="character" w:customStyle="1" w:styleId="13">
+  <w:style w:type="character" w:customStyle="1" w:styleId="Heading1Char">
     <w:name w:val="Heading 1 Char"/>
-    <w:basedOn w:val="6"/>
-    <w:link w:val="2"/>
+    <w:basedOn w:val="DefaultParagraphFont"/>
+    <w:link w:val="Heading1"/>
+    <w:uiPriority w:val="9"/>
     <w:qFormat/>
-    <w:uiPriority w:val="9"/>
     <w:rPr>
-      <w:rFonts w:asciiTheme="majorHAnsi" w:hAnsiTheme="majorHAnsi" w:eastAsiaTheme="majorEastAsia" w:cstheme="majorBidi"/>
+      <w:rFonts w:asciiTheme="majorHAnsi" w:eastAsiaTheme="majorEastAsia" w:hAnsiTheme="majorHAnsi" w:cstheme="majorBidi"/>
       <w:b/>
       <w:bCs/>
-      <w:color w:val="6F9500" w:themeColor="accent1" w:themeShade="BF"/>
+      <w:color w:val="6E9400" w:themeColor="accent1" w:themeShade="BF"/>
       <w:sz w:val="28"/>
       <w:szCs w:val="28"/>
     </w:rPr>
   </w:style>
-  <w:style w:type="paragraph" w:customStyle="1" w:styleId="14">
+  <w:style w:type="paragraph" w:customStyle="1" w:styleId="TOCHeading1">
     <w:name w:val="TOC Heading1"/>
-    <w:basedOn w:val="2"/>
-    <w:next w:val="1"/>
+    <w:basedOn w:val="Heading1"/>
+    <w:next w:val="Normal"/>
+    <w:uiPriority w:val="39"/>
     <w:semiHidden/>
     <w:unhideWhenUsed/>
     <w:qFormat/>
-    <w:uiPriority w:val="39"/>
     <w:pPr>
       <w:outlineLvl w:val="9"/>
     </w:pPr>
@@ -3509,65 +3533,55 @@
       <w:lang w:eastAsia="ja-JP"/>
     </w:rPr>
   </w:style>
-  <w:style w:type="character" w:customStyle="1" w:styleId="15">
+  <w:style w:type="character" w:customStyle="1" w:styleId="BalloonTextChar">
     <w:name w:val="Balloon Text Char"/>
-    <w:basedOn w:val="6"/>
-    <w:link w:val="5"/>
+    <w:basedOn w:val="DefaultParagraphFont"/>
+    <w:link w:val="BalloonText"/>
+    <w:uiPriority w:val="99"/>
     <w:semiHidden/>
     <w:qFormat/>
-    <w:uiPriority w:val="99"/>
     <w:rPr>
       <w:rFonts w:ascii="Tahoma" w:hAnsi="Tahoma" w:cs="Tahoma"/>
       <w:sz w:val="16"/>
       <w:szCs w:val="16"/>
     </w:rPr>
   </w:style>
-  <w:style w:type="paragraph" w:styleId="16">
+  <w:style w:type="paragraph" w:styleId="ListParagraph">
     <w:name w:val="List Paragraph"/>
-    <w:basedOn w:val="1"/>
+    <w:basedOn w:val="Normal"/>
+    <w:uiPriority w:val="34"/>
     <w:qFormat/>
-    <w:uiPriority w:val="34"/>
     <w:pPr>
       <w:ind w:left="720"/>
       <w:contextualSpacing/>
     </w:pPr>
   </w:style>
-  <w:style w:type="character" w:customStyle="1" w:styleId="17">
+  <w:style w:type="character" w:customStyle="1" w:styleId="Heading2Char">
     <w:name w:val="Heading 2 Char"/>
-    <w:basedOn w:val="6"/>
-    <w:link w:val="3"/>
+    <w:basedOn w:val="DefaultParagraphFont"/>
+    <w:link w:val="Heading2"/>
+    <w:uiPriority w:val="9"/>
     <w:qFormat/>
-    <w:uiPriority w:val="9"/>
     <w:rPr>
-      <w:rFonts w:asciiTheme="majorHAnsi" w:hAnsiTheme="majorHAnsi" w:eastAsiaTheme="majorEastAsia" w:cstheme="majorBidi"/>
+      <w:rFonts w:asciiTheme="majorHAnsi" w:eastAsiaTheme="majorEastAsia" w:hAnsiTheme="majorHAnsi" w:cstheme="majorBidi"/>
       <w:b/>
       <w:bCs/>
       <w:color w:val="94C600" w:themeColor="accent1"/>
       <w:sz w:val="26"/>
       <w:szCs w:val="26"/>
-      <w14:textFill>
-        <w14:solidFill>
-          <w14:schemeClr w14:val="accent1"/>
-        </w14:solidFill>
-      </w14:textFill>
     </w:rPr>
   </w:style>
-  <w:style w:type="character" w:customStyle="1" w:styleId="18">
+  <w:style w:type="character" w:customStyle="1" w:styleId="Heading3Char">
     <w:name w:val="Heading 3 Char"/>
-    <w:basedOn w:val="6"/>
-    <w:link w:val="4"/>
+    <w:basedOn w:val="DefaultParagraphFont"/>
+    <w:link w:val="Heading3"/>
+    <w:uiPriority w:val="9"/>
     <w:qFormat/>
-    <w:uiPriority w:val="9"/>
     <w:rPr>
-      <w:rFonts w:asciiTheme="majorHAnsi" w:hAnsiTheme="majorHAnsi" w:eastAsiaTheme="majorEastAsia" w:cstheme="majorBidi"/>
+      <w:rFonts w:asciiTheme="majorHAnsi" w:eastAsiaTheme="majorEastAsia" w:hAnsiTheme="majorHAnsi" w:cstheme="majorBidi"/>
       <w:b/>
       <w:bCs/>
       <w:color w:val="94C600" w:themeColor="accent1"/>
-      <w14:textFill>
-        <w14:solidFill>
-          <w14:schemeClr w14:val="accent1"/>
-        </w14:solidFill>
-      </w14:textFill>
     </w:rPr>
   </w:style>
 </w:styles>
@@ -3855,6 +3869,7 @@
     </a:fmtScheme>
   </a:themeElements>
   <a:objectDefaults/>
+  <a:extraClrSchemeLst/>
 </a:theme>
 </file>
 
@@ -3879,7 +3894,9 @@
 </file>
 
 <file path=customXml/itemProps2.xml><?xml version="1.0" encoding="utf-8"?>
-<ds:datastoreItem xmlns:ds="http://schemas.openxmlformats.org/officeDocument/2006/customXml" ds:itemID="{C0E7C335-109D-492A-9A24-014ACA3651E5}">
-  <ds:schemaRefs/>
+<ds:datastoreItem xmlns:ds="http://schemas.openxmlformats.org/officeDocument/2006/customXml" ds:itemID="{52CA4576-EEB0-4FB1-9FFD-E915EBCCA448}">
+  <ds:schemaRefs>
+    <ds:schemaRef ds:uri="http://schemas.openxmlformats.org/officeDocument/2006/bibliography"/>
+  </ds:schemaRefs>
 </ds:datastoreItem>
 </file>
</xml_diff>